<commit_message>
Update of user guide for new API functionality
</commit_message>
<xml_diff>
--- a/WindowsFormsApp1/NWPS_Client_Admin_Tool_User_Guide.docx
+++ b/WindowsFormsApp1/NWPS_Client_Admin_Tool_User_Guide.docx
@@ -1,6 +1,6 @@
 
 <file path=word/document.xml><?xml version="1.0" encoding="utf-8"?>
-<w:document xmlns:wpc="http://schemas.microsoft.com/office/word/2010/wordprocessingCanvas" xmlns:cx="http://schemas.microsoft.com/office/drawing/2014/chartex" xmlns:cx1="http://schemas.microsoft.com/office/drawing/2015/9/8/chartex" xmlns:cx2="http://schemas.microsoft.com/office/drawing/2015/10/21/chartex" xmlns:cx3="http://schemas.microsoft.com/office/drawing/2016/5/9/chartex" xmlns:cx4="http://schemas.microsoft.com/office/drawing/2016/5/10/chartex" xmlns:cx5="http://schemas.microsoft.com/office/drawing/2016/5/11/chartex" xmlns:cx6="http://schemas.microsoft.com/office/drawing/2016/5/12/chartex" xmlns:cx7="http://schemas.microsoft.com/office/drawing/2016/5/13/chartex" xmlns:cx8="http://schemas.microsoft.com/office/drawing/2016/5/14/chartex" xmlns:mc="http://schemas.openxmlformats.org/markup-compatibility/2006" xmlns:aink="http://schemas.microsoft.com/office/drawing/2016/ink" xmlns:am3d="http://schemas.microsoft.com/office/drawing/2017/model3d" xmlns:o="urn:schemas-microsoft-com:office:office" xmlns:r="http://schemas.openxmlformats.org/officeDocument/2006/relationships" xmlns:m="http://schemas.openxmlformats.org/officeDocument/2006/math" xmlns:v="urn:schemas-microsoft-com:vml" xmlns:wp14="http://schemas.microsoft.com/office/word/2010/wordprocessingDrawing" xmlns:wp="http://schemas.openxmlformats.org/drawingml/2006/wordprocessingDrawing" xmlns:w10="urn:schemas-microsoft-com:office:word" xmlns:w="http://schemas.openxmlformats.org/wordprocessingml/2006/main" xmlns:w14="http://schemas.microsoft.com/office/word/2010/wordml" xmlns:w15="http://schemas.microsoft.com/office/word/2012/wordml" xmlns:w16cex="http://schemas.microsoft.com/office/word/2018/wordml/cex" xmlns:w16cid="http://schemas.microsoft.com/office/word/2016/wordml/cid" xmlns:w16="http://schemas.microsoft.com/office/word/2018/wordml" xmlns:w16se="http://schemas.microsoft.com/office/word/2015/wordml/symex" xmlns:wpg="http://schemas.microsoft.com/office/word/2010/wordprocessingGroup" xmlns:wpi="http://schemas.microsoft.com/office/word/2010/wordprocessingInk" xmlns:wne="http://schemas.microsoft.com/office/word/2006/wordml" xmlns:wps="http://schemas.microsoft.com/office/word/2010/wordprocessingShape" mc:Ignorable="w14 w15 w16se w16cid w16 w16cex wp14">
+<w:document xmlns:wpc="http://schemas.microsoft.com/office/word/2010/wordprocessingCanvas" xmlns:cx="http://schemas.microsoft.com/office/drawing/2014/chartex" xmlns:cx1="http://schemas.microsoft.com/office/drawing/2015/9/8/chartex" xmlns:cx2="http://schemas.microsoft.com/office/drawing/2015/10/21/chartex" xmlns:cx3="http://schemas.microsoft.com/office/drawing/2016/5/9/chartex" xmlns:cx4="http://schemas.microsoft.com/office/drawing/2016/5/10/chartex" xmlns:cx5="http://schemas.microsoft.com/office/drawing/2016/5/11/chartex" xmlns:cx6="http://schemas.microsoft.com/office/drawing/2016/5/12/chartex" xmlns:cx7="http://schemas.microsoft.com/office/drawing/2016/5/13/chartex" xmlns:cx8="http://schemas.microsoft.com/office/drawing/2016/5/14/chartex" xmlns:mc="http://schemas.openxmlformats.org/markup-compatibility/2006" xmlns:aink="http://schemas.microsoft.com/office/drawing/2016/ink" xmlns:am3d="http://schemas.microsoft.com/office/drawing/2017/model3d" xmlns:o="urn:schemas-microsoft-com:office:office" xmlns:r="http://schemas.openxmlformats.org/officeDocument/2006/relationships" xmlns:m="http://schemas.openxmlformats.org/officeDocument/2006/math" xmlns:v="urn:schemas-microsoft-com:vml" xmlns:wp14="http://schemas.microsoft.com/office/word/2010/wordprocessingDrawing" xmlns:wp="http://schemas.openxmlformats.org/drawingml/2006/wordprocessingDrawing" xmlns:w10="urn:schemas-microsoft-com:office:word" xmlns:w="http://schemas.openxmlformats.org/wordprocessingml/2006/main" xmlns:w14="http://schemas.microsoft.com/office/word/2010/wordml" xmlns:w15="http://schemas.microsoft.com/office/word/2012/wordml" xmlns:w16cex="http://schemas.microsoft.com/office/word/2018/wordml/cex" xmlns:w16cid="http://schemas.microsoft.com/office/word/2016/wordml/cid" xmlns:w16="http://schemas.microsoft.com/office/word/2018/wordml" xmlns:w16sdtdh="http://schemas.microsoft.com/office/word/2020/wordml/sdtdatahash" xmlns:w16se="http://schemas.microsoft.com/office/word/2015/wordml/symex" xmlns:wpg="http://schemas.microsoft.com/office/word/2010/wordprocessingGroup" xmlns:wpi="http://schemas.microsoft.com/office/word/2010/wordprocessingInk" xmlns:wne="http://schemas.microsoft.com/office/word/2006/wordml" xmlns:wps="http://schemas.microsoft.com/office/word/2010/wordprocessingShape" mc:Ignorable="w14 w15 w16se w16cid w16 w16cex w16sdtdh wp14">
   <w:body>
     <w:p>
       <w:r>
@@ -1335,40 +1335,24 @@
       </w:r>
       <w:proofErr w:type="gramEnd"/>
     </w:p>
-    <w:p/>
-    <w:p>
-      <w:pPr>
-        <w:pStyle w:val="ListParagraph"/>
-        <w:numPr>
-          <w:ilvl w:val="0"/>
-          <w:numId w:val="1"/>
-        </w:numPr>
-      </w:pPr>
+    <w:p>
       <w:r>
         <w:rPr>
           <w:noProof/>
         </w:rPr>
         <w:drawing>
-          <wp:anchor distT="0" distB="0" distL="114300" distR="114300" simplePos="0" relativeHeight="251662336" behindDoc="1" locked="0" layoutInCell="1" allowOverlap="1" wp14:anchorId="759463D7" wp14:editId="7E1ED418">
+          <wp:anchor distT="0" distB="0" distL="114300" distR="114300" simplePos="0" relativeHeight="251662336" behindDoc="0" locked="0" layoutInCell="1" allowOverlap="1" wp14:anchorId="41BD0889" wp14:editId="1E8E7D62">
             <wp:simplePos x="0" y="0"/>
-            <wp:positionH relativeFrom="column">
-              <wp:posOffset>3876675</wp:posOffset>
+            <wp:positionH relativeFrom="page">
+              <wp:align>right</wp:align>
             </wp:positionH>
             <wp:positionV relativeFrom="paragraph">
-              <wp:posOffset>9525</wp:posOffset>
+              <wp:posOffset>281940</wp:posOffset>
             </wp:positionV>
-            <wp:extent cx="2967355" cy="2266950"/>
-            <wp:effectExtent l="0" t="0" r="4445" b="0"/>
-            <wp:wrapTight wrapText="bothSides">
-              <wp:wrapPolygon edited="0">
-                <wp:start x="0" y="0"/>
-                <wp:lineTo x="0" y="21418"/>
-                <wp:lineTo x="21494" y="21418"/>
-                <wp:lineTo x="21494" y="0"/>
-                <wp:lineTo x="0" y="0"/>
-              </wp:wrapPolygon>
-            </wp:wrapTight>
-            <wp:docPr id="7" name="Picture 7"/>
+            <wp:extent cx="3169285" cy="2373630"/>
+            <wp:effectExtent l="0" t="0" r="0" b="7620"/>
+            <wp:wrapSquare wrapText="bothSides"/>
+            <wp:docPr id="2" name="Picture 2" descr="Graphical user interface, text&#10;&#10;Description automatically generated"/>
             <wp:cNvGraphicFramePr>
               <a:graphicFrameLocks xmlns:a="http://schemas.openxmlformats.org/drawingml/2006/main" noChangeAspect="1"/>
             </wp:cNvGraphicFramePr>
@@ -1376,10 +1360,8 @@
               <a:graphicData uri="http://schemas.openxmlformats.org/drawingml/2006/picture">
                 <pic:pic xmlns:pic="http://schemas.openxmlformats.org/drawingml/2006/picture">
                   <pic:nvPicPr>
-                    <pic:cNvPr id="0" name="Picture 7"/>
-                    <pic:cNvPicPr>
-                      <a:picLocks noChangeAspect="1" noChangeArrowheads="1"/>
-                    </pic:cNvPicPr>
+                    <pic:cNvPr id="2" name="Picture 2" descr="Graphical user interface, text&#10;&#10;Description automatically generated"/>
+                    <pic:cNvPicPr/>
                   </pic:nvPicPr>
                   <pic:blipFill>
                     <a:blip r:embed="rId14">
@@ -1389,23 +1371,18 @@
                         </a:ext>
                       </a:extLst>
                     </a:blip>
-                    <a:srcRect/>
                     <a:stretch>
                       <a:fillRect/>
                     </a:stretch>
                   </pic:blipFill>
-                  <pic:spPr bwMode="auto">
+                  <pic:spPr>
                     <a:xfrm>
                       <a:off x="0" y="0"/>
-                      <a:ext cx="2967355" cy="2266950"/>
+                      <a:ext cx="3169285" cy="2373630"/>
                     </a:xfrm>
                     <a:prstGeom prst="rect">
                       <a:avLst/>
                     </a:prstGeom>
-                    <a:noFill/>
-                    <a:ln>
-                      <a:noFill/>
-                    </a:ln>
                   </pic:spPr>
                 </pic:pic>
               </a:graphicData>
@@ -1419,6 +1396,15 @@
           </wp:anchor>
         </w:drawing>
       </w:r>
+    </w:p>
+    <w:p>
+      <w:pPr>
+        <w:pStyle w:val="ListParagraph"/>
+        <w:numPr>
+          <w:ilvl w:val="0"/>
+          <w:numId w:val="1"/>
+        </w:numPr>
+      </w:pPr>
       <w:proofErr w:type="gramStart"/>
       <w:r>
         <w:t>Pre Req Checker</w:t>
@@ -1551,6 +1537,94 @@
         <w:t>The other portions of the application ALSO check this tab to save time on doing repeated steps.</w:t>
       </w:r>
     </w:p>
+    <w:p>
+      <w:pPr>
+        <w:pStyle w:val="ListParagraph"/>
+        <w:numPr>
+          <w:ilvl w:val="1"/>
+          <w:numId w:val="1"/>
+        </w:numPr>
+      </w:pPr>
+      <w:r>
+        <w:t>Self-Updating</w:t>
+      </w:r>
+    </w:p>
+    <w:p>
+      <w:pPr>
+        <w:pStyle w:val="ListParagraph"/>
+        <w:numPr>
+          <w:ilvl w:val="2"/>
+          <w:numId w:val="1"/>
+        </w:numPr>
+      </w:pPr>
+      <w:r>
+        <w:t xml:space="preserve">The application will check against a website to see if there </w:t>
+      </w:r>
+      <w:r>
+        <w:t xml:space="preserve">is a new </w:t>
+      </w:r>
+      <w:proofErr w:type="gramStart"/>
+      <w:r>
+        <w:t>version</w:t>
+      </w:r>
+      <w:proofErr w:type="gramEnd"/>
+    </w:p>
+    <w:p>
+      <w:pPr>
+        <w:pStyle w:val="ListParagraph"/>
+        <w:numPr>
+          <w:ilvl w:val="3"/>
+          <w:numId w:val="1"/>
+        </w:numPr>
+      </w:pPr>
+      <w:r>
+        <w:t>This happens automatically when the application is started.</w:t>
+      </w:r>
+    </w:p>
+    <w:p>
+      <w:pPr>
+        <w:pStyle w:val="ListParagraph"/>
+        <w:numPr>
+          <w:ilvl w:val="2"/>
+          <w:numId w:val="1"/>
+        </w:numPr>
+      </w:pPr>
+      <w:r>
+        <w:t xml:space="preserve">If there is a new version the user is prompted if they want to download and run the newer versions </w:t>
+      </w:r>
+    </w:p>
+    <w:p>
+      <w:pPr>
+        <w:pStyle w:val="ListParagraph"/>
+        <w:numPr>
+          <w:ilvl w:val="3"/>
+          <w:numId w:val="1"/>
+        </w:numPr>
+      </w:pPr>
+      <w:r>
+        <w:t xml:space="preserve">The website to download the newest version can be found at </w:t>
+      </w:r>
+      <w:hyperlink r:id="rId15" w:history="1">
+        <w:r>
+          <w:rPr>
+            <w:rStyle w:val="Hyperlink"/>
+          </w:rPr>
+          <w:t>https://github.com/davasorus/FileRepository/releases/download/1.5/NWPS.Client.Admin.Tool.exe</w:t>
+        </w:r>
+      </w:hyperlink>
+    </w:p>
+    <w:p>
+      <w:pPr>
+        <w:pStyle w:val="ListParagraph"/>
+        <w:numPr>
+          <w:ilvl w:val="2"/>
+          <w:numId w:val="1"/>
+        </w:numPr>
+      </w:pPr>
+      <w:r>
+        <w:t>The update button allows the user to start this process by hand.</w:t>
+      </w:r>
+    </w:p>
     <w:p/>
     <w:p>
       <w:pPr>
@@ -1699,6 +1773,7 @@
         </w:numPr>
       </w:pPr>
       <w:r>
+        <w:lastRenderedPageBreak/>
         <w:t>NWPSAdminApp.xml</w:t>
       </w:r>
       <w:r>
@@ -1745,7 +1820,7 @@
       </w:r>
     </w:p>
     <w:sectPr>
-      <w:headerReference w:type="default" r:id="rId15"/>
+      <w:headerReference w:type="default" r:id="rId16"/>
       <w:pgSz w:w="12240" w:h="15840"/>
       <w:pgMar w:top="1440" w:right="1440" w:bottom="1440" w:left="1440" w:header="720" w:footer="720" w:gutter="0"/>
       <w:cols w:space="720"/>
@@ -1756,7 +1831,7 @@
 </file>
 
 <file path=word/endnotes.xml><?xml version="1.0" encoding="utf-8"?>
-<w:endnotes xmlns:wpc="http://schemas.microsoft.com/office/word/2010/wordprocessingCanvas" xmlns:cx="http://schemas.microsoft.com/office/drawing/2014/chartex" xmlns:cx1="http://schemas.microsoft.com/office/drawing/2015/9/8/chartex" xmlns:cx2="http://schemas.microsoft.com/office/drawing/2015/10/21/chartex" xmlns:cx3="http://schemas.microsoft.com/office/drawing/2016/5/9/chartex" xmlns:cx4="http://schemas.microsoft.com/office/drawing/2016/5/10/chartex" xmlns:cx5="http://schemas.microsoft.com/office/drawing/2016/5/11/chartex" xmlns:cx6="http://schemas.microsoft.com/office/drawing/2016/5/12/chartex" xmlns:cx7="http://schemas.microsoft.com/office/drawing/2016/5/13/chartex" xmlns:cx8="http://schemas.microsoft.com/office/drawing/2016/5/14/chartex" xmlns:mc="http://schemas.openxmlformats.org/markup-compatibility/2006" xmlns:aink="http://schemas.microsoft.com/office/drawing/2016/ink" xmlns:am3d="http://schemas.microsoft.com/office/drawing/2017/model3d" xmlns:o="urn:schemas-microsoft-com:office:office" xmlns:r="http://schemas.openxmlformats.org/officeDocument/2006/relationships" xmlns:m="http://schemas.openxmlformats.org/officeDocument/2006/math" xmlns:v="urn:schemas-microsoft-com:vml" xmlns:wp14="http://schemas.microsoft.com/office/word/2010/wordprocessingDrawing" xmlns:wp="http://schemas.openxmlformats.org/drawingml/2006/wordprocessingDrawing" xmlns:w10="urn:schemas-microsoft-com:office:word" xmlns:w="http://schemas.openxmlformats.org/wordprocessingml/2006/main" xmlns:w14="http://schemas.microsoft.com/office/word/2010/wordml" xmlns:w15="http://schemas.microsoft.com/office/word/2012/wordml" xmlns:w16cex="http://schemas.microsoft.com/office/word/2018/wordml/cex" xmlns:w16cid="http://schemas.microsoft.com/office/word/2016/wordml/cid" xmlns:w16="http://schemas.microsoft.com/office/word/2018/wordml" xmlns:w16se="http://schemas.microsoft.com/office/word/2015/wordml/symex" xmlns:wpg="http://schemas.microsoft.com/office/word/2010/wordprocessingGroup" xmlns:wpi="http://schemas.microsoft.com/office/word/2010/wordprocessingInk" xmlns:wne="http://schemas.microsoft.com/office/word/2006/wordml" xmlns:wps="http://schemas.microsoft.com/office/word/2010/wordprocessingShape" mc:Ignorable="w14 w15 w16se w16cid w16 w16cex wp14">
+<w:endnotes xmlns:wpc="http://schemas.microsoft.com/office/word/2010/wordprocessingCanvas" xmlns:cx="http://schemas.microsoft.com/office/drawing/2014/chartex" xmlns:cx1="http://schemas.microsoft.com/office/drawing/2015/9/8/chartex" xmlns:cx2="http://schemas.microsoft.com/office/drawing/2015/10/21/chartex" xmlns:cx3="http://schemas.microsoft.com/office/drawing/2016/5/9/chartex" xmlns:cx4="http://schemas.microsoft.com/office/drawing/2016/5/10/chartex" xmlns:cx5="http://schemas.microsoft.com/office/drawing/2016/5/11/chartex" xmlns:cx6="http://schemas.microsoft.com/office/drawing/2016/5/12/chartex" xmlns:cx7="http://schemas.microsoft.com/office/drawing/2016/5/13/chartex" xmlns:cx8="http://schemas.microsoft.com/office/drawing/2016/5/14/chartex" xmlns:mc="http://schemas.openxmlformats.org/markup-compatibility/2006" xmlns:aink="http://schemas.microsoft.com/office/drawing/2016/ink" xmlns:am3d="http://schemas.microsoft.com/office/drawing/2017/model3d" xmlns:o="urn:schemas-microsoft-com:office:office" xmlns:r="http://schemas.openxmlformats.org/officeDocument/2006/relationships" xmlns:m="http://schemas.openxmlformats.org/officeDocument/2006/math" xmlns:v="urn:schemas-microsoft-com:vml" xmlns:wp14="http://schemas.microsoft.com/office/word/2010/wordprocessingDrawing" xmlns:wp="http://schemas.openxmlformats.org/drawingml/2006/wordprocessingDrawing" xmlns:w10="urn:schemas-microsoft-com:office:word" xmlns:w="http://schemas.openxmlformats.org/wordprocessingml/2006/main" xmlns:w14="http://schemas.microsoft.com/office/word/2010/wordml" xmlns:w15="http://schemas.microsoft.com/office/word/2012/wordml" xmlns:w16cex="http://schemas.microsoft.com/office/word/2018/wordml/cex" xmlns:w16cid="http://schemas.microsoft.com/office/word/2016/wordml/cid" xmlns:w16="http://schemas.microsoft.com/office/word/2018/wordml" xmlns:w16sdtdh="http://schemas.microsoft.com/office/word/2020/wordml/sdtdatahash" xmlns:w16se="http://schemas.microsoft.com/office/word/2015/wordml/symex" xmlns:wpg="http://schemas.microsoft.com/office/word/2010/wordprocessingGroup" xmlns:wpi="http://schemas.microsoft.com/office/word/2010/wordprocessingInk" xmlns:wne="http://schemas.microsoft.com/office/word/2006/wordml" xmlns:wps="http://schemas.microsoft.com/office/word/2010/wordprocessingShape" mc:Ignorable="w14 w15 w16se w16cid w16 w16cex w16sdtdh wp14">
   <w:endnote w:type="separator" w:id="-1">
     <w:p>
       <w:pPr>
@@ -1781,7 +1856,7 @@
 </file>
 
 <file path=word/footnotes.xml><?xml version="1.0" encoding="utf-8"?>
-<w:footnotes xmlns:wpc="http://schemas.microsoft.com/office/word/2010/wordprocessingCanvas" xmlns:cx="http://schemas.microsoft.com/office/drawing/2014/chartex" xmlns:cx1="http://schemas.microsoft.com/office/drawing/2015/9/8/chartex" xmlns:cx2="http://schemas.microsoft.com/office/drawing/2015/10/21/chartex" xmlns:cx3="http://schemas.microsoft.com/office/drawing/2016/5/9/chartex" xmlns:cx4="http://schemas.microsoft.com/office/drawing/2016/5/10/chartex" xmlns:cx5="http://schemas.microsoft.com/office/drawing/2016/5/11/chartex" xmlns:cx6="http://schemas.microsoft.com/office/drawing/2016/5/12/chartex" xmlns:cx7="http://schemas.microsoft.com/office/drawing/2016/5/13/chartex" xmlns:cx8="http://schemas.microsoft.com/office/drawing/2016/5/14/chartex" xmlns:mc="http://schemas.openxmlformats.org/markup-compatibility/2006" xmlns:aink="http://schemas.microsoft.com/office/drawing/2016/ink" xmlns:am3d="http://schemas.microsoft.com/office/drawing/2017/model3d" xmlns:o="urn:schemas-microsoft-com:office:office" xmlns:r="http://schemas.openxmlformats.org/officeDocument/2006/relationships" xmlns:m="http://schemas.openxmlformats.org/officeDocument/2006/math" xmlns:v="urn:schemas-microsoft-com:vml" xmlns:wp14="http://schemas.microsoft.com/office/word/2010/wordprocessingDrawing" xmlns:wp="http://schemas.openxmlformats.org/drawingml/2006/wordprocessingDrawing" xmlns:w10="urn:schemas-microsoft-com:office:word" xmlns:w="http://schemas.openxmlformats.org/wordprocessingml/2006/main" xmlns:w14="http://schemas.microsoft.com/office/word/2010/wordml" xmlns:w15="http://schemas.microsoft.com/office/word/2012/wordml" xmlns:w16cex="http://schemas.microsoft.com/office/word/2018/wordml/cex" xmlns:w16cid="http://schemas.microsoft.com/office/word/2016/wordml/cid" xmlns:w16="http://schemas.microsoft.com/office/word/2018/wordml" xmlns:w16se="http://schemas.microsoft.com/office/word/2015/wordml/symex" xmlns:wpg="http://schemas.microsoft.com/office/word/2010/wordprocessingGroup" xmlns:wpi="http://schemas.microsoft.com/office/word/2010/wordprocessingInk" xmlns:wne="http://schemas.microsoft.com/office/word/2006/wordml" xmlns:wps="http://schemas.microsoft.com/office/word/2010/wordprocessingShape" mc:Ignorable="w14 w15 w16se w16cid w16 w16cex wp14">
+<w:footnotes xmlns:wpc="http://schemas.microsoft.com/office/word/2010/wordprocessingCanvas" xmlns:cx="http://schemas.microsoft.com/office/drawing/2014/chartex" xmlns:cx1="http://schemas.microsoft.com/office/drawing/2015/9/8/chartex" xmlns:cx2="http://schemas.microsoft.com/office/drawing/2015/10/21/chartex" xmlns:cx3="http://schemas.microsoft.com/office/drawing/2016/5/9/chartex" xmlns:cx4="http://schemas.microsoft.com/office/drawing/2016/5/10/chartex" xmlns:cx5="http://schemas.microsoft.com/office/drawing/2016/5/11/chartex" xmlns:cx6="http://schemas.microsoft.com/office/drawing/2016/5/12/chartex" xmlns:cx7="http://schemas.microsoft.com/office/drawing/2016/5/13/chartex" xmlns:cx8="http://schemas.microsoft.com/office/drawing/2016/5/14/chartex" xmlns:mc="http://schemas.openxmlformats.org/markup-compatibility/2006" xmlns:aink="http://schemas.microsoft.com/office/drawing/2016/ink" xmlns:am3d="http://schemas.microsoft.com/office/drawing/2017/model3d" xmlns:o="urn:schemas-microsoft-com:office:office" xmlns:r="http://schemas.openxmlformats.org/officeDocument/2006/relationships" xmlns:m="http://schemas.openxmlformats.org/officeDocument/2006/math" xmlns:v="urn:schemas-microsoft-com:vml" xmlns:wp14="http://schemas.microsoft.com/office/word/2010/wordprocessingDrawing" xmlns:wp="http://schemas.openxmlformats.org/drawingml/2006/wordprocessingDrawing" xmlns:w10="urn:schemas-microsoft-com:office:word" xmlns:w="http://schemas.openxmlformats.org/wordprocessingml/2006/main" xmlns:w14="http://schemas.microsoft.com/office/word/2010/wordml" xmlns:w15="http://schemas.microsoft.com/office/word/2012/wordml" xmlns:w16cex="http://schemas.microsoft.com/office/word/2018/wordml/cex" xmlns:w16cid="http://schemas.microsoft.com/office/word/2016/wordml/cid" xmlns:w16="http://schemas.microsoft.com/office/word/2018/wordml" xmlns:w16sdtdh="http://schemas.microsoft.com/office/word/2020/wordml/sdtdatahash" xmlns:w16se="http://schemas.microsoft.com/office/word/2015/wordml/symex" xmlns:wpg="http://schemas.microsoft.com/office/word/2010/wordprocessingGroup" xmlns:wpi="http://schemas.microsoft.com/office/word/2010/wordprocessingInk" xmlns:wne="http://schemas.microsoft.com/office/word/2006/wordml" xmlns:wps="http://schemas.microsoft.com/office/word/2010/wordprocessingShape" mc:Ignorable="w14 w15 w16se w16cid w16 w16cex w16sdtdh wp14">
   <w:footnote w:type="separator" w:id="-1">
     <w:p>
       <w:pPr>
@@ -1806,7 +1881,7 @@
 </file>
 
 <file path=word/header1.xml><?xml version="1.0" encoding="utf-8"?>
-<w:hdr xmlns:wpc="http://schemas.microsoft.com/office/word/2010/wordprocessingCanvas" xmlns:cx="http://schemas.microsoft.com/office/drawing/2014/chartex" xmlns:cx1="http://schemas.microsoft.com/office/drawing/2015/9/8/chartex" xmlns:cx2="http://schemas.microsoft.com/office/drawing/2015/10/21/chartex" xmlns:cx3="http://schemas.microsoft.com/office/drawing/2016/5/9/chartex" xmlns:cx4="http://schemas.microsoft.com/office/drawing/2016/5/10/chartex" xmlns:cx5="http://schemas.microsoft.com/office/drawing/2016/5/11/chartex" xmlns:cx6="http://schemas.microsoft.com/office/drawing/2016/5/12/chartex" xmlns:cx7="http://schemas.microsoft.com/office/drawing/2016/5/13/chartex" xmlns:cx8="http://schemas.microsoft.com/office/drawing/2016/5/14/chartex" xmlns:mc="http://schemas.openxmlformats.org/markup-compatibility/2006" xmlns:aink="http://schemas.microsoft.com/office/drawing/2016/ink" xmlns:am3d="http://schemas.microsoft.com/office/drawing/2017/model3d" xmlns:o="urn:schemas-microsoft-com:office:office" xmlns:r="http://schemas.openxmlformats.org/officeDocument/2006/relationships" xmlns:m="http://schemas.openxmlformats.org/officeDocument/2006/math" xmlns:v="urn:schemas-microsoft-com:vml" xmlns:wp14="http://schemas.microsoft.com/office/word/2010/wordprocessingDrawing" xmlns:wp="http://schemas.openxmlformats.org/drawingml/2006/wordprocessingDrawing" xmlns:w10="urn:schemas-microsoft-com:office:word" xmlns:w="http://schemas.openxmlformats.org/wordprocessingml/2006/main" xmlns:w14="http://schemas.microsoft.com/office/word/2010/wordml" xmlns:w15="http://schemas.microsoft.com/office/word/2012/wordml" xmlns:w16cex="http://schemas.microsoft.com/office/word/2018/wordml/cex" xmlns:w16cid="http://schemas.microsoft.com/office/word/2016/wordml/cid" xmlns:w16="http://schemas.microsoft.com/office/word/2018/wordml" xmlns:w16se="http://schemas.microsoft.com/office/word/2015/wordml/symex" xmlns:wpg="http://schemas.microsoft.com/office/word/2010/wordprocessingGroup" xmlns:wpi="http://schemas.microsoft.com/office/word/2010/wordprocessingInk" xmlns:wne="http://schemas.microsoft.com/office/word/2006/wordml" xmlns:wps="http://schemas.microsoft.com/office/word/2010/wordprocessingShape" mc:Ignorable="w14 w15 w16se w16cid w16 w16cex wp14">
+<w:hdr xmlns:wpc="http://schemas.microsoft.com/office/word/2010/wordprocessingCanvas" xmlns:cx="http://schemas.microsoft.com/office/drawing/2014/chartex" xmlns:cx1="http://schemas.microsoft.com/office/drawing/2015/9/8/chartex" xmlns:cx2="http://schemas.microsoft.com/office/drawing/2015/10/21/chartex" xmlns:cx3="http://schemas.microsoft.com/office/drawing/2016/5/9/chartex" xmlns:cx4="http://schemas.microsoft.com/office/drawing/2016/5/10/chartex" xmlns:cx5="http://schemas.microsoft.com/office/drawing/2016/5/11/chartex" xmlns:cx6="http://schemas.microsoft.com/office/drawing/2016/5/12/chartex" xmlns:cx7="http://schemas.microsoft.com/office/drawing/2016/5/13/chartex" xmlns:cx8="http://schemas.microsoft.com/office/drawing/2016/5/14/chartex" xmlns:mc="http://schemas.openxmlformats.org/markup-compatibility/2006" xmlns:aink="http://schemas.microsoft.com/office/drawing/2016/ink" xmlns:am3d="http://schemas.microsoft.com/office/drawing/2017/model3d" xmlns:o="urn:schemas-microsoft-com:office:office" xmlns:r="http://schemas.openxmlformats.org/officeDocument/2006/relationships" xmlns:m="http://schemas.openxmlformats.org/officeDocument/2006/math" xmlns:v="urn:schemas-microsoft-com:vml" xmlns:wp14="http://schemas.microsoft.com/office/word/2010/wordprocessingDrawing" xmlns:wp="http://schemas.openxmlformats.org/drawingml/2006/wordprocessingDrawing" xmlns:w10="urn:schemas-microsoft-com:office:word" xmlns:w="http://schemas.openxmlformats.org/wordprocessingml/2006/main" xmlns:w14="http://schemas.microsoft.com/office/word/2010/wordml" xmlns:w15="http://schemas.microsoft.com/office/word/2012/wordml" xmlns:w16cex="http://schemas.microsoft.com/office/word/2018/wordml/cex" xmlns:w16cid="http://schemas.microsoft.com/office/word/2016/wordml/cid" xmlns:w16="http://schemas.microsoft.com/office/word/2018/wordml" xmlns:w16sdtdh="http://schemas.microsoft.com/office/word/2020/wordml/sdtdatahash" xmlns:w16se="http://schemas.microsoft.com/office/word/2015/wordml/symex" xmlns:wpg="http://schemas.microsoft.com/office/word/2010/wordprocessingGroup" xmlns:wpi="http://schemas.microsoft.com/office/word/2010/wordprocessingInk" xmlns:wne="http://schemas.microsoft.com/office/word/2006/wordml" xmlns:wps="http://schemas.microsoft.com/office/word/2010/wordprocessingShape" mc:Ignorable="w14 w15 w16se w16cid w16 w16cex w16sdtdh wp14">
   <w:p>
     <w:pPr>
       <w:pStyle w:val="Header"/>
@@ -1827,7 +1902,7 @@
 </file>
 
 <file path=word/numbering.xml><?xml version="1.0" encoding="utf-8"?>
-<w:numbering xmlns:wpc="http://schemas.microsoft.com/office/word/2010/wordprocessingCanvas" xmlns:cx="http://schemas.microsoft.com/office/drawing/2014/chartex" xmlns:cx1="http://schemas.microsoft.com/office/drawing/2015/9/8/chartex" xmlns:cx2="http://schemas.microsoft.com/office/drawing/2015/10/21/chartex" xmlns:cx3="http://schemas.microsoft.com/office/drawing/2016/5/9/chartex" xmlns:cx4="http://schemas.microsoft.com/office/drawing/2016/5/10/chartex" xmlns:cx5="http://schemas.microsoft.com/office/drawing/2016/5/11/chartex" xmlns:cx6="http://schemas.microsoft.com/office/drawing/2016/5/12/chartex" xmlns:cx7="http://schemas.microsoft.com/office/drawing/2016/5/13/chartex" xmlns:cx8="http://schemas.microsoft.com/office/drawing/2016/5/14/chartex" xmlns:mc="http://schemas.openxmlformats.org/markup-compatibility/2006" xmlns:aink="http://schemas.microsoft.com/office/drawing/2016/ink" xmlns:am3d="http://schemas.microsoft.com/office/drawing/2017/model3d" xmlns:o="urn:schemas-microsoft-com:office:office" xmlns:r="http://schemas.openxmlformats.org/officeDocument/2006/relationships" xmlns:m="http://schemas.openxmlformats.org/officeDocument/2006/math" xmlns:v="urn:schemas-microsoft-com:vml" xmlns:wp14="http://schemas.microsoft.com/office/word/2010/wordprocessingDrawing" xmlns:wp="http://schemas.openxmlformats.org/drawingml/2006/wordprocessingDrawing" xmlns:w10="urn:schemas-microsoft-com:office:word" xmlns:w="http://schemas.openxmlformats.org/wordprocessingml/2006/main" xmlns:w14="http://schemas.microsoft.com/office/word/2010/wordml" xmlns:w15="http://schemas.microsoft.com/office/word/2012/wordml" xmlns:w16cex="http://schemas.microsoft.com/office/word/2018/wordml/cex" xmlns:w16cid="http://schemas.microsoft.com/office/word/2016/wordml/cid" xmlns:w16="http://schemas.microsoft.com/office/word/2018/wordml" xmlns:w16se="http://schemas.microsoft.com/office/word/2015/wordml/symex" xmlns:wpg="http://schemas.microsoft.com/office/word/2010/wordprocessingGroup" xmlns:wpi="http://schemas.microsoft.com/office/word/2010/wordprocessingInk" xmlns:wne="http://schemas.microsoft.com/office/word/2006/wordml" xmlns:wps="http://schemas.microsoft.com/office/word/2010/wordprocessingShape" mc:Ignorable="w14 w15 w16se w16cid w16 w16cex wp14">
+<w:numbering xmlns:wpc="http://schemas.microsoft.com/office/word/2010/wordprocessingCanvas" xmlns:cx="http://schemas.microsoft.com/office/drawing/2014/chartex" xmlns:cx1="http://schemas.microsoft.com/office/drawing/2015/9/8/chartex" xmlns:cx2="http://schemas.microsoft.com/office/drawing/2015/10/21/chartex" xmlns:cx3="http://schemas.microsoft.com/office/drawing/2016/5/9/chartex" xmlns:cx4="http://schemas.microsoft.com/office/drawing/2016/5/10/chartex" xmlns:cx5="http://schemas.microsoft.com/office/drawing/2016/5/11/chartex" xmlns:cx6="http://schemas.microsoft.com/office/drawing/2016/5/12/chartex" xmlns:cx7="http://schemas.microsoft.com/office/drawing/2016/5/13/chartex" xmlns:cx8="http://schemas.microsoft.com/office/drawing/2016/5/14/chartex" xmlns:mc="http://schemas.openxmlformats.org/markup-compatibility/2006" xmlns:aink="http://schemas.microsoft.com/office/drawing/2016/ink" xmlns:am3d="http://schemas.microsoft.com/office/drawing/2017/model3d" xmlns:o="urn:schemas-microsoft-com:office:office" xmlns:r="http://schemas.openxmlformats.org/officeDocument/2006/relationships" xmlns:m="http://schemas.openxmlformats.org/officeDocument/2006/math" xmlns:v="urn:schemas-microsoft-com:vml" xmlns:wp14="http://schemas.microsoft.com/office/word/2010/wordprocessingDrawing" xmlns:wp="http://schemas.openxmlformats.org/drawingml/2006/wordprocessingDrawing" xmlns:w10="urn:schemas-microsoft-com:office:word" xmlns:w="http://schemas.openxmlformats.org/wordprocessingml/2006/main" xmlns:w14="http://schemas.microsoft.com/office/word/2010/wordml" xmlns:w15="http://schemas.microsoft.com/office/word/2012/wordml" xmlns:w16cex="http://schemas.microsoft.com/office/word/2018/wordml/cex" xmlns:w16cid="http://schemas.microsoft.com/office/word/2016/wordml/cid" xmlns:w16="http://schemas.microsoft.com/office/word/2018/wordml" xmlns:w16sdtdh="http://schemas.microsoft.com/office/word/2020/wordml/sdtdatahash" xmlns:w16se="http://schemas.microsoft.com/office/word/2015/wordml/symex" xmlns:wpg="http://schemas.microsoft.com/office/word/2010/wordprocessingGroup" xmlns:wpi="http://schemas.microsoft.com/office/word/2010/wordprocessingInk" xmlns:wne="http://schemas.microsoft.com/office/word/2006/wordml" xmlns:wps="http://schemas.microsoft.com/office/word/2010/wordprocessingShape" mc:Ignorable="w14 w15 w16se w16cid w16 w16cex w16sdtdh wp14">
   <w:abstractNum w:abstractNumId="0" w15:restartNumberingAfterBreak="0">
     <w:nsid w:val="01D90042"/>
     <w:multiLevelType w:val="hybridMultilevel"/>
@@ -3782,7 +3857,7 @@
 </file>
 
 <file path=word/styles.xml><?xml version="1.0" encoding="utf-8"?>
-<w:styles xmlns:mc="http://schemas.openxmlformats.org/markup-compatibility/2006" xmlns:r="http://schemas.openxmlformats.org/officeDocument/2006/relationships" xmlns:w="http://schemas.openxmlformats.org/wordprocessingml/2006/main" xmlns:w14="http://schemas.microsoft.com/office/word/2010/wordml" xmlns:w15="http://schemas.microsoft.com/office/word/2012/wordml" xmlns:w16cex="http://schemas.microsoft.com/office/word/2018/wordml/cex" xmlns:w16cid="http://schemas.microsoft.com/office/word/2016/wordml/cid" xmlns:w16="http://schemas.microsoft.com/office/word/2018/wordml" xmlns:w16se="http://schemas.microsoft.com/office/word/2015/wordml/symex" mc:Ignorable="w14 w15 w16se w16cid w16 w16cex">
+<w:styles xmlns:mc="http://schemas.openxmlformats.org/markup-compatibility/2006" xmlns:r="http://schemas.openxmlformats.org/officeDocument/2006/relationships" xmlns:w="http://schemas.openxmlformats.org/wordprocessingml/2006/main" xmlns:w14="http://schemas.microsoft.com/office/word/2010/wordml" xmlns:w15="http://schemas.microsoft.com/office/word/2012/wordml" xmlns:w16cex="http://schemas.microsoft.com/office/word/2018/wordml/cex" xmlns:w16cid="http://schemas.microsoft.com/office/word/2016/wordml/cid" xmlns:w16="http://schemas.microsoft.com/office/word/2018/wordml" xmlns:w16sdtdh="http://schemas.microsoft.com/office/word/2020/wordml/sdtdatahash" xmlns:w16se="http://schemas.microsoft.com/office/word/2015/wordml/symex" mc:Ignorable="w14 w15 w16se w16cid w16 w16cex w16sdtdh">
   <w:docDefaults>
     <w:rPrDefault>
       <w:rPr>
@@ -4261,6 +4336,29 @@
     <w:link w:val="Footer"/>
     <w:uiPriority w:val="99"/>
     <w:rsid w:val="00C524CE"/>
+  </w:style>
+  <w:style w:type="character" w:styleId="Hyperlink">
+    <w:name w:val="Hyperlink"/>
+    <w:basedOn w:val="DefaultParagraphFont"/>
+    <w:uiPriority w:val="99"/>
+    <w:unhideWhenUsed/>
+    <w:rsid w:val="002E56BF"/>
+    <w:rPr>
+      <w:color w:val="0563C1" w:themeColor="hyperlink"/>
+      <w:u w:val="single"/>
+    </w:rPr>
+  </w:style>
+  <w:style w:type="character" w:styleId="UnresolvedMention">
+    <w:name w:val="Unresolved Mention"/>
+    <w:basedOn w:val="DefaultParagraphFont"/>
+    <w:uiPriority w:val="99"/>
+    <w:semiHidden/>
+    <w:unhideWhenUsed/>
+    <w:rsid w:val="002E56BF"/>
+    <w:rPr>
+      <w:color w:val="605E5C"/>
+      <w:shd w:val="clear" w:color="auto" w:fill="E1DFDD"/>
+    </w:rPr>
   </w:style>
 </w:styles>
 </file>
@@ -4770,12 +4868,9 @@
 </file>
 
 <file path=customXml/item2.xml><?xml version="1.0" encoding="utf-8"?>
-<?mso-contentType ?>
-<FormTemplates xmlns="http://schemas.microsoft.com/sharepoint/v3/contenttype/forms">
-  <Display>DocumentLibraryForm</Display>
-  <Edit>DocumentLibraryForm</Edit>
-  <New>DocumentLibraryForm</New>
-</FormTemplates>
+<p:properties xmlns:p="http://schemas.microsoft.com/office/2006/metadata/properties" xmlns:xsi="http://www.w3.org/2001/XMLSchema-instance" xmlns:pc="http://schemas.microsoft.com/office/infopath/2007/PartnerControls">
+  <documentManagement/>
+</p:properties>
 </file>
 
 <file path=customXml/item3.xml><?xml version="1.0" encoding="utf-8"?>
@@ -4783,9 +4878,12 @@
 </file>
 
 <file path=customXml/item4.xml><?xml version="1.0" encoding="utf-8"?>
-<p:properties xmlns:p="http://schemas.microsoft.com/office/2006/metadata/properties" xmlns:xsi="http://www.w3.org/2001/XMLSchema-instance" xmlns:pc="http://schemas.microsoft.com/office/infopath/2007/PartnerControls">
-  <documentManagement/>
-</p:properties>
+<?mso-contentType ?>
+<FormTemplates xmlns="http://schemas.microsoft.com/sharepoint/v3/contenttype/forms">
+  <Display>DocumentLibraryForm</Display>
+  <Edit>DocumentLibraryForm</Edit>
+  <New>DocumentLibraryForm</New>
+</FormTemplates>
 </file>
 
 <file path=customXml/itemProps1.xml><?xml version="1.0" encoding="utf-8"?>
@@ -4808,9 +4906,10 @@
 </file>
 
 <file path=customXml/itemProps2.xml><?xml version="1.0" encoding="utf-8"?>
-<ds:datastoreItem xmlns:ds="http://schemas.openxmlformats.org/officeDocument/2006/customXml" ds:itemID="{04787017-6034-49AA-8EE6-32F4B4580287}">
+<ds:datastoreItem xmlns:ds="http://schemas.openxmlformats.org/officeDocument/2006/customXml" ds:itemID="{6C9094CB-9FBE-4017-A366-B1F3046CC6D4}">
   <ds:schemaRefs>
-    <ds:schemaRef ds:uri="http://schemas.microsoft.com/sharepoint/v3/contenttype/forms"/>
+    <ds:schemaRef ds:uri="http://schemas.microsoft.com/office/2006/metadata/properties"/>
+    <ds:schemaRef ds:uri="http://schemas.microsoft.com/office/infopath/2007/PartnerControls"/>
   </ds:schemaRefs>
 </ds:datastoreItem>
 </file>
@@ -4824,10 +4923,9 @@
 </file>
 
 <file path=customXml/itemProps4.xml><?xml version="1.0" encoding="utf-8"?>
-<ds:datastoreItem xmlns:ds="http://schemas.openxmlformats.org/officeDocument/2006/customXml" ds:itemID="{6C9094CB-9FBE-4017-A366-B1F3046CC6D4}">
+<ds:datastoreItem xmlns:ds="http://schemas.openxmlformats.org/officeDocument/2006/customXml" ds:itemID="{04787017-6034-49AA-8EE6-32F4B4580287}">
   <ds:schemaRefs>
-    <ds:schemaRef ds:uri="http://schemas.microsoft.com/office/2006/metadata/properties"/>
-    <ds:schemaRef ds:uri="http://schemas.microsoft.com/office/infopath/2007/PartnerControls"/>
+    <ds:schemaRef ds:uri="http://schemas.microsoft.com/sharepoint/v3/contenttype/forms"/>
   </ds:schemaRefs>
 </ds:datastoreItem>
 </file>
</xml_diff>

<commit_message>
update of User guide and Assembly info to match
</commit_message>
<xml_diff>
--- a/WindowsFormsApp1/NWPS_Client_Admin_Tool_User_Guide.docx
+++ b/WindowsFormsApp1/NWPS_Client_Admin_Tool_User_Guide.docx
@@ -33,15 +33,7 @@
     <w:p>
       <w:r>
         <w:tab/>
-        <w:t xml:space="preserve">The Application is designed to start in ADMIN mode (as if it was </w:t>
-      </w:r>
-      <w:proofErr w:type="gramStart"/>
-      <w:r>
-        <w:t>ran</w:t>
-      </w:r>
-      <w:proofErr w:type="gramEnd"/>
-      <w:r>
-        <w:t xml:space="preserve"> with elevated permissions)</w:t>
+        <w:t>The Application is designed to start in ADMIN mode (as if it was ran with elevated permissions)</w:t>
       </w:r>
     </w:p>
     <w:p>
@@ -63,85 +55,552 @@
       </w:r>
     </w:p>
     <w:p/>
-    <w:p>
-      <w:r>
-        <w:t>Table of Contents</w:t>
-      </w:r>
-    </w:p>
-    <w:p>
-      <w:pPr>
-        <w:pStyle w:val="ListParagraph"/>
-        <w:numPr>
-          <w:ilvl w:val="0"/>
-          <w:numId w:val="12"/>
-        </w:numPr>
-      </w:pPr>
-      <w:r>
-        <w:t>Install/Uninstall Options</w:t>
-      </w:r>
-    </w:p>
-    <w:p>
-      <w:pPr>
-        <w:pStyle w:val="ListParagraph"/>
-        <w:numPr>
-          <w:ilvl w:val="0"/>
-          <w:numId w:val="12"/>
-        </w:numPr>
-      </w:pPr>
-      <w:r>
-        <w:t>Install/Uninstall Customs Options</w:t>
-      </w:r>
-    </w:p>
-    <w:p>
-      <w:pPr>
-        <w:pStyle w:val="ListParagraph"/>
-        <w:numPr>
-          <w:ilvl w:val="0"/>
-          <w:numId w:val="12"/>
-        </w:numPr>
-      </w:pPr>
-      <w:r>
-        <w:t>Configure Updater Util</w:t>
-      </w:r>
-    </w:p>
-    <w:p>
-      <w:pPr>
-        <w:pStyle w:val="ListParagraph"/>
-        <w:numPr>
-          <w:ilvl w:val="0"/>
-          <w:numId w:val="12"/>
-        </w:numPr>
-      </w:pPr>
-      <w:proofErr w:type="gramStart"/>
-      <w:r>
-        <w:t>Pre Req Checker</w:t>
-      </w:r>
-      <w:proofErr w:type="gramEnd"/>
-    </w:p>
-    <w:p>
-      <w:pPr>
-        <w:pStyle w:val="ListParagraph"/>
-        <w:numPr>
-          <w:ilvl w:val="0"/>
-          <w:numId w:val="12"/>
-        </w:numPr>
-      </w:pPr>
-      <w:r>
-        <w:t>NWPSInstallLog.txt file</w:t>
-      </w:r>
-    </w:p>
-    <w:p>
-      <w:pPr>
-        <w:pStyle w:val="ListParagraph"/>
-        <w:numPr>
-          <w:ilvl w:val="0"/>
-          <w:numId w:val="12"/>
-        </w:numPr>
-      </w:pPr>
-      <w:r>
-        <w:t>NWPSInstallApp.xml file</w:t>
-      </w:r>
-    </w:p>
+    <w:sdt>
+      <w:sdtPr>
+        <w:id w:val="-1934420157"/>
+        <w:docPartObj>
+          <w:docPartGallery w:val="Table of Contents"/>
+          <w:docPartUnique/>
+        </w:docPartObj>
+      </w:sdtPr>
+      <w:sdtEndPr>
+        <w:rPr>
+          <w:rFonts w:asciiTheme="minorHAnsi" w:eastAsiaTheme="minorHAnsi" w:hAnsiTheme="minorHAnsi" w:cstheme="minorBidi"/>
+          <w:b/>
+          <w:bCs/>
+          <w:noProof/>
+          <w:color w:val="auto"/>
+          <w:sz w:val="22"/>
+          <w:szCs w:val="22"/>
+        </w:rPr>
+      </w:sdtEndPr>
+      <w:sdtContent>
+        <w:p>
+          <w:pPr>
+            <w:pStyle w:val="TOCHeading"/>
+          </w:pPr>
+          <w:r>
+            <w:t>Table of Contents</w:t>
+          </w:r>
+        </w:p>
+        <w:p>
+          <w:pPr>
+            <w:pStyle w:val="TOC1"/>
+            <w:tabs>
+              <w:tab w:val="right" w:leader="dot" w:pos="9350"/>
+            </w:tabs>
+            <w:rPr>
+              <w:rFonts w:eastAsiaTheme="minorEastAsia"/>
+              <w:noProof/>
+            </w:rPr>
+          </w:pPr>
+          <w:r>
+            <w:fldChar w:fldCharType="begin"/>
+          </w:r>
+          <w:r>
+            <w:instrText xml:space="preserve"> TOC \o "1-3" \h \z \u </w:instrText>
+          </w:r>
+          <w:r>
+            <w:fldChar w:fldCharType="separate"/>
+          </w:r>
+          <w:hyperlink w:anchor="_Toc74445893" w:history="1">
+            <w:r>
+              <w:rPr>
+                <w:rStyle w:val="Hyperlink"/>
+                <w:noProof/>
+              </w:rPr>
+              <w:t>Install/ Uninstall Options</w:t>
+            </w:r>
+            <w:r>
+              <w:rPr>
+                <w:noProof/>
+                <w:webHidden/>
+              </w:rPr>
+              <w:tab/>
+            </w:r>
+            <w:r>
+              <w:rPr>
+                <w:noProof/>
+                <w:webHidden/>
+              </w:rPr>
+              <w:fldChar w:fldCharType="begin"/>
+            </w:r>
+            <w:r>
+              <w:rPr>
+                <w:noProof/>
+                <w:webHidden/>
+              </w:rPr>
+              <w:instrText xml:space="preserve"> PAGEREF _Toc74445893 \h </w:instrText>
+            </w:r>
+            <w:r>
+              <w:rPr>
+                <w:noProof/>
+                <w:webHidden/>
+              </w:rPr>
+            </w:r>
+            <w:r>
+              <w:rPr>
+                <w:noProof/>
+                <w:webHidden/>
+              </w:rPr>
+              <w:fldChar w:fldCharType="separate"/>
+            </w:r>
+            <w:r>
+              <w:rPr>
+                <w:noProof/>
+                <w:webHidden/>
+              </w:rPr>
+              <w:t>2</w:t>
+            </w:r>
+            <w:r>
+              <w:rPr>
+                <w:noProof/>
+                <w:webHidden/>
+              </w:rPr>
+              <w:fldChar w:fldCharType="end"/>
+            </w:r>
+          </w:hyperlink>
+        </w:p>
+        <w:p>
+          <w:pPr>
+            <w:pStyle w:val="TOC1"/>
+            <w:tabs>
+              <w:tab w:val="right" w:leader="dot" w:pos="9350"/>
+            </w:tabs>
+            <w:rPr>
+              <w:rFonts w:eastAsiaTheme="minorEastAsia"/>
+              <w:noProof/>
+            </w:rPr>
+          </w:pPr>
+          <w:hyperlink w:anchor="_Toc74445894" w:history="1">
+            <w:r>
+              <w:rPr>
+                <w:rStyle w:val="Hyperlink"/>
+                <w:noProof/>
+              </w:rPr>
+              <w:t>Install/Uninstall Custom Options</w:t>
+            </w:r>
+            <w:r>
+              <w:rPr>
+                <w:noProof/>
+                <w:webHidden/>
+              </w:rPr>
+              <w:tab/>
+            </w:r>
+            <w:r>
+              <w:rPr>
+                <w:noProof/>
+                <w:webHidden/>
+              </w:rPr>
+              <w:fldChar w:fldCharType="begin"/>
+            </w:r>
+            <w:r>
+              <w:rPr>
+                <w:noProof/>
+                <w:webHidden/>
+              </w:rPr>
+              <w:instrText xml:space="preserve"> PAGEREF _Toc74445894 \h </w:instrText>
+            </w:r>
+            <w:r>
+              <w:rPr>
+                <w:noProof/>
+                <w:webHidden/>
+              </w:rPr>
+            </w:r>
+            <w:r>
+              <w:rPr>
+                <w:noProof/>
+                <w:webHidden/>
+              </w:rPr>
+              <w:fldChar w:fldCharType="separate"/>
+            </w:r>
+            <w:r>
+              <w:rPr>
+                <w:noProof/>
+                <w:webHidden/>
+              </w:rPr>
+              <w:t>4</w:t>
+            </w:r>
+            <w:r>
+              <w:rPr>
+                <w:noProof/>
+                <w:webHidden/>
+              </w:rPr>
+              <w:fldChar w:fldCharType="end"/>
+            </w:r>
+          </w:hyperlink>
+        </w:p>
+        <w:p>
+          <w:pPr>
+            <w:pStyle w:val="TOC1"/>
+            <w:tabs>
+              <w:tab w:val="right" w:leader="dot" w:pos="9350"/>
+            </w:tabs>
+            <w:rPr>
+              <w:rFonts w:eastAsiaTheme="minorEastAsia"/>
+              <w:noProof/>
+            </w:rPr>
+          </w:pPr>
+          <w:hyperlink w:anchor="_Toc74445895" w:history="1">
+            <w:r>
+              <w:rPr>
+                <w:rStyle w:val="Hyperlink"/>
+                <w:noProof/>
+              </w:rPr>
+              <w:t>Configure Updater Util</w:t>
+            </w:r>
+            <w:r>
+              <w:rPr>
+                <w:noProof/>
+                <w:webHidden/>
+              </w:rPr>
+              <w:tab/>
+            </w:r>
+            <w:r>
+              <w:rPr>
+                <w:noProof/>
+                <w:webHidden/>
+              </w:rPr>
+              <w:fldChar w:fldCharType="begin"/>
+            </w:r>
+            <w:r>
+              <w:rPr>
+                <w:noProof/>
+                <w:webHidden/>
+              </w:rPr>
+              <w:instrText xml:space="preserve"> PAGEREF _Toc74445895 \h </w:instrText>
+            </w:r>
+            <w:r>
+              <w:rPr>
+                <w:noProof/>
+                <w:webHidden/>
+              </w:rPr>
+            </w:r>
+            <w:r>
+              <w:rPr>
+                <w:noProof/>
+                <w:webHidden/>
+              </w:rPr>
+              <w:fldChar w:fldCharType="separate"/>
+            </w:r>
+            <w:r>
+              <w:rPr>
+                <w:noProof/>
+                <w:webHidden/>
+              </w:rPr>
+              <w:t>5</w:t>
+            </w:r>
+            <w:r>
+              <w:rPr>
+                <w:noProof/>
+                <w:webHidden/>
+              </w:rPr>
+              <w:fldChar w:fldCharType="end"/>
+            </w:r>
+          </w:hyperlink>
+        </w:p>
+        <w:p>
+          <w:pPr>
+            <w:pStyle w:val="TOC1"/>
+            <w:tabs>
+              <w:tab w:val="right" w:leader="dot" w:pos="9350"/>
+            </w:tabs>
+            <w:rPr>
+              <w:rFonts w:eastAsiaTheme="minorEastAsia"/>
+              <w:noProof/>
+            </w:rPr>
+          </w:pPr>
+          <w:hyperlink w:anchor="_Toc74445896" w:history="1">
+            <w:r>
+              <w:rPr>
+                <w:rStyle w:val="Hyperlink"/>
+                <w:noProof/>
+              </w:rPr>
+              <w:t>Pre Req Checker</w:t>
+            </w:r>
+            <w:r>
+              <w:rPr>
+                <w:noProof/>
+                <w:webHidden/>
+              </w:rPr>
+              <w:tab/>
+            </w:r>
+            <w:r>
+              <w:rPr>
+                <w:noProof/>
+                <w:webHidden/>
+              </w:rPr>
+              <w:fldChar w:fldCharType="begin"/>
+            </w:r>
+            <w:r>
+              <w:rPr>
+                <w:noProof/>
+                <w:webHidden/>
+              </w:rPr>
+              <w:instrText xml:space="preserve"> PAGEREF _Toc74445896 \h </w:instrText>
+            </w:r>
+            <w:r>
+              <w:rPr>
+                <w:noProof/>
+                <w:webHidden/>
+              </w:rPr>
+            </w:r>
+            <w:r>
+              <w:rPr>
+                <w:noProof/>
+                <w:webHidden/>
+              </w:rPr>
+              <w:fldChar w:fldCharType="separate"/>
+            </w:r>
+            <w:r>
+              <w:rPr>
+                <w:noProof/>
+                <w:webHidden/>
+              </w:rPr>
+              <w:t>6</w:t>
+            </w:r>
+            <w:r>
+              <w:rPr>
+                <w:noProof/>
+                <w:webHidden/>
+              </w:rPr>
+              <w:fldChar w:fldCharType="end"/>
+            </w:r>
+          </w:hyperlink>
+        </w:p>
+        <w:p>
+          <w:pPr>
+            <w:pStyle w:val="TOC1"/>
+            <w:tabs>
+              <w:tab w:val="right" w:leader="dot" w:pos="9350"/>
+            </w:tabs>
+            <w:rPr>
+              <w:rFonts w:eastAsiaTheme="minorEastAsia"/>
+              <w:noProof/>
+            </w:rPr>
+          </w:pPr>
+          <w:hyperlink w:anchor="_Toc74445897" w:history="1">
+            <w:r>
+              <w:rPr>
+                <w:rStyle w:val="Hyperlink"/>
+                <w:noProof/>
+              </w:rPr>
+              <w:t>NWPSAdminLog.txt File</w:t>
+            </w:r>
+            <w:r>
+              <w:rPr>
+                <w:noProof/>
+                <w:webHidden/>
+              </w:rPr>
+              <w:tab/>
+            </w:r>
+            <w:r>
+              <w:rPr>
+                <w:noProof/>
+                <w:webHidden/>
+              </w:rPr>
+              <w:fldChar w:fldCharType="begin"/>
+            </w:r>
+            <w:r>
+              <w:rPr>
+                <w:noProof/>
+                <w:webHidden/>
+              </w:rPr>
+              <w:instrText xml:space="preserve"> PAGEREF _Toc74445897 \h </w:instrText>
+            </w:r>
+            <w:r>
+              <w:rPr>
+                <w:noProof/>
+                <w:webHidden/>
+              </w:rPr>
+            </w:r>
+            <w:r>
+              <w:rPr>
+                <w:noProof/>
+                <w:webHidden/>
+              </w:rPr>
+              <w:fldChar w:fldCharType="separate"/>
+            </w:r>
+            <w:r>
+              <w:rPr>
+                <w:noProof/>
+                <w:webHidden/>
+              </w:rPr>
+              <w:t>7</w:t>
+            </w:r>
+            <w:r>
+              <w:rPr>
+                <w:noProof/>
+                <w:webHidden/>
+              </w:rPr>
+              <w:fldChar w:fldCharType="end"/>
+            </w:r>
+          </w:hyperlink>
+        </w:p>
+        <w:p>
+          <w:pPr>
+            <w:pStyle w:val="TOC1"/>
+            <w:tabs>
+              <w:tab w:val="right" w:leader="dot" w:pos="9350"/>
+            </w:tabs>
+            <w:rPr>
+              <w:rFonts w:eastAsiaTheme="minorEastAsia"/>
+              <w:noProof/>
+            </w:rPr>
+          </w:pPr>
+          <w:hyperlink w:anchor="_Toc74445898" w:history="1">
+            <w:r>
+              <w:rPr>
+                <w:rStyle w:val="Hyperlink"/>
+                <w:noProof/>
+              </w:rPr>
+              <w:t>NWPSAdminApp.xml file</w:t>
+            </w:r>
+            <w:r>
+              <w:rPr>
+                <w:noProof/>
+                <w:webHidden/>
+              </w:rPr>
+              <w:tab/>
+            </w:r>
+            <w:r>
+              <w:rPr>
+                <w:noProof/>
+                <w:webHidden/>
+              </w:rPr>
+              <w:fldChar w:fldCharType="begin"/>
+            </w:r>
+            <w:r>
+              <w:rPr>
+                <w:noProof/>
+                <w:webHidden/>
+              </w:rPr>
+              <w:instrText xml:space="preserve"> PAGEREF _Toc74445898 \h </w:instrText>
+            </w:r>
+            <w:r>
+              <w:rPr>
+                <w:noProof/>
+                <w:webHidden/>
+              </w:rPr>
+            </w:r>
+            <w:r>
+              <w:rPr>
+                <w:noProof/>
+                <w:webHidden/>
+              </w:rPr>
+              <w:fldChar w:fldCharType="separate"/>
+            </w:r>
+            <w:r>
+              <w:rPr>
+                <w:noProof/>
+                <w:webHidden/>
+              </w:rPr>
+              <w:t>8</w:t>
+            </w:r>
+            <w:r>
+              <w:rPr>
+                <w:noProof/>
+                <w:webHidden/>
+              </w:rPr>
+              <w:fldChar w:fldCharType="end"/>
+            </w:r>
+          </w:hyperlink>
+        </w:p>
+        <w:p>
+          <w:pPr>
+            <w:pStyle w:val="TOC1"/>
+            <w:tabs>
+              <w:tab w:val="right" w:leader="dot" w:pos="9350"/>
+            </w:tabs>
+            <w:rPr>
+              <w:rFonts w:eastAsiaTheme="minorEastAsia"/>
+              <w:noProof/>
+            </w:rPr>
+          </w:pPr>
+          <w:hyperlink w:anchor="_Toc74445899" w:history="1">
+            <w:r>
+              <w:rPr>
+                <w:rStyle w:val="Hyperlink"/>
+                <w:noProof/>
+              </w:rPr>
+              <w:t>Automatic Update/Ch</w:t>
+            </w:r>
+            <w:r>
+              <w:rPr>
+                <w:rStyle w:val="Hyperlink"/>
+                <w:noProof/>
+              </w:rPr>
+              <w:t>e</w:t>
+            </w:r>
+            <w:r>
+              <w:rPr>
+                <w:rStyle w:val="Hyperlink"/>
+                <w:noProof/>
+              </w:rPr>
+              <w:t>ck Process</w:t>
+            </w:r>
+            <w:r>
+              <w:rPr>
+                <w:noProof/>
+                <w:webHidden/>
+              </w:rPr>
+              <w:tab/>
+            </w:r>
+            <w:r>
+              <w:rPr>
+                <w:noProof/>
+                <w:webHidden/>
+              </w:rPr>
+              <w:fldChar w:fldCharType="begin"/>
+            </w:r>
+            <w:r>
+              <w:rPr>
+                <w:noProof/>
+                <w:webHidden/>
+              </w:rPr>
+              <w:instrText xml:space="preserve"> PAGEREF _Toc74445899 \h </w:instrText>
+            </w:r>
+            <w:r>
+              <w:rPr>
+                <w:noProof/>
+                <w:webHidden/>
+              </w:rPr>
+            </w:r>
+            <w:r>
+              <w:rPr>
+                <w:noProof/>
+                <w:webHidden/>
+              </w:rPr>
+              <w:fldChar w:fldCharType="separate"/>
+            </w:r>
+            <w:r>
+              <w:rPr>
+                <w:noProof/>
+                <w:webHidden/>
+              </w:rPr>
+              <w:t>9</w:t>
+            </w:r>
+            <w:r>
+              <w:rPr>
+                <w:noProof/>
+                <w:webHidden/>
+              </w:rPr>
+              <w:fldChar w:fldCharType="end"/>
+            </w:r>
+          </w:hyperlink>
+        </w:p>
+        <w:p>
+          <w:r>
+            <w:rPr>
+              <w:b/>
+              <w:bCs/>
+              <w:noProof/>
+            </w:rPr>
+            <w:fldChar w:fldCharType="end"/>
+          </w:r>
+        </w:p>
+      </w:sdtContent>
+    </w:sdt>
     <w:p>
       <w:pPr>
         <w:pStyle w:val="ListParagraph"/>
@@ -150,16 +609,27 @@
     </w:p>
     <w:p>
       <w:pPr>
-        <w:pStyle w:val="ListParagraph"/>
-        <w:numPr>
-          <w:ilvl w:val="0"/>
-          <w:numId w:val="1"/>
-        </w:numPr>
-      </w:pPr>
+        <w:rPr>
+          <w:rFonts w:asciiTheme="majorHAnsi" w:eastAsiaTheme="majorEastAsia" w:hAnsiTheme="majorHAnsi" w:cstheme="majorBidi"/>
+          <w:color w:val="2F5496" w:themeColor="accent1" w:themeShade="BF"/>
+          <w:sz w:val="32"/>
+          <w:szCs w:val="32"/>
+        </w:rPr>
+      </w:pPr>
+      <w:r>
+        <w:br w:type="page"/>
+      </w:r>
+    </w:p>
+    <w:p>
+      <w:pPr>
+        <w:pStyle w:val="Heading1"/>
+      </w:pPr>
+      <w:bookmarkStart w:id="0" w:name="_Toc74445893"/>
       <w:r>
         <w:rPr>
           <w:noProof/>
         </w:rPr>
+        <w:lastRenderedPageBreak/>
         <w:drawing>
           <wp:anchor distT="0" distB="0" distL="114300" distR="114300" simplePos="0" relativeHeight="251658240" behindDoc="1" locked="0" layoutInCell="1" allowOverlap="1" wp14:anchorId="7EE7534D" wp14:editId="228D00BB">
             <wp:simplePos x="0" y="0"/>
@@ -233,6 +703,7 @@
       <w:r>
         <w:t>Install/ Uninstall Options</w:t>
       </w:r>
+      <w:bookmarkEnd w:id="0"/>
     </w:p>
     <w:p>
       <w:pPr>
@@ -245,11 +716,9 @@
       <w:r>
         <w:t xml:space="preserve">64 Bit Machine Vs. </w:t>
       </w:r>
-      <w:proofErr w:type="gramStart"/>
-      <w:r>
-        <w:t>32 bit</w:t>
-      </w:r>
-      <w:proofErr w:type="gramEnd"/>
+      <w:r>
+        <w:t>32-bit</w:t>
+      </w:r>
       <w:r>
         <w:t xml:space="preserve"> machine</w:t>
       </w:r>
@@ -263,23 +732,31 @@
         </w:numPr>
       </w:pPr>
       <w:r>
-        <w:t xml:space="preserve">The client is designed to detect whether the machine is 64bit or 32 </w:t>
-      </w:r>
-      <w:proofErr w:type="gramStart"/>
-      <w:r>
-        <w:t>bit</w:t>
-      </w:r>
-      <w:proofErr w:type="gramEnd"/>
-      <w:r>
-        <w:t xml:space="preserve">. </w:t>
-      </w:r>
-      <w:proofErr w:type="gramStart"/>
-      <w:r>
-        <w:t>Of course</w:t>
-      </w:r>
-      <w:proofErr w:type="gramEnd"/>
-      <w:r>
-        <w:t xml:space="preserve"> since these are checkboxes you CAN change which version of the clients you want to install. I do not recommend you attempt to install 64bit and 32bit at the same time.</w:t>
+        <w:t>The client is designed to detect whether the machine is 64</w:t>
+      </w:r>
+      <w:r>
+        <w:t xml:space="preserve"> </w:t>
+      </w:r>
+      <w:r>
+        <w:t xml:space="preserve">bit or 32 bit. </w:t>
+      </w:r>
+      <w:r>
+        <w:t>Of course,</w:t>
+      </w:r>
+      <w:r>
+        <w:t xml:space="preserve"> since these are checkboxes you CAN change which version of the clients you want to install. </w:t>
+      </w:r>
+    </w:p>
+    <w:p>
+      <w:pPr>
+        <w:pStyle w:val="ListParagraph"/>
+        <w:numPr>
+          <w:ilvl w:val="3"/>
+          <w:numId w:val="1"/>
+        </w:numPr>
+      </w:pPr>
+      <w:r>
+        <w:t>I do not recommend you attempt to install 64bit and 32bit at the same time.</w:t>
       </w:r>
     </w:p>
     <w:p>
@@ -417,7 +894,6 @@
         </w:numPr>
       </w:pPr>
       <w:r>
-        <w:lastRenderedPageBreak/>
         <w:t>this will remove everything related to mobile like above without restarting machine.</w:t>
       </w:r>
     </w:p>
@@ -466,13 +942,8 @@
         </w:numPr>
       </w:pPr>
       <w:r>
-        <w:t xml:space="preserve">Uninstall MSP/CAD and Install MSP/CAD with Pre </w:t>
-      </w:r>
-      <w:proofErr w:type="spellStart"/>
-      <w:r>
-        <w:t>Preqs</w:t>
-      </w:r>
-      <w:proofErr w:type="spellEnd"/>
+        <w:t>Uninstall MSP/CAD and Install MSP/CAD with Pre Preqs</w:t>
+      </w:r>
     </w:p>
     <w:p>
       <w:pPr>
@@ -509,11 +980,9 @@
       <w:r>
         <w:t xml:space="preserve">Pre Reqs are not </w:t>
       </w:r>
-      <w:proofErr w:type="gramStart"/>
-      <w:r>
-        <w:t>uninstalled</w:t>
-      </w:r>
-      <w:proofErr w:type="gramEnd"/>
+      <w:r>
+        <w:t>uninstalled.</w:t>
+      </w:r>
     </w:p>
     <w:p>
       <w:pPr>
@@ -548,13 +1017,11 @@
         </w:numPr>
       </w:pPr>
       <w:r>
-        <w:t xml:space="preserve">Pre Reqs are not </w:t>
-      </w:r>
-      <w:proofErr w:type="gramStart"/>
-      <w:r>
-        <w:t>uninstalled</w:t>
-      </w:r>
-      <w:proofErr w:type="gramEnd"/>
+        <w:t>Pre Reqs are not uninstalled</w:t>
+      </w:r>
+      <w:r>
+        <w:t>.</w:t>
+      </w:r>
     </w:p>
     <w:p>
       <w:pPr>
@@ -577,23 +1044,10 @@
         </w:numPr>
       </w:pPr>
       <w:r>
-        <w:t xml:space="preserve">This will install all pre </w:t>
-      </w:r>
-      <w:proofErr w:type="spellStart"/>
-      <w:r>
-        <w:t>reqs</w:t>
-      </w:r>
-      <w:proofErr w:type="spellEnd"/>
-      <w:r>
-        <w:t xml:space="preserve"> for MSP (LERMS), the MSP client, and set folder </w:t>
-      </w:r>
-      <w:proofErr w:type="gramStart"/>
-      <w:r>
-        <w:t>permissions</w:t>
-      </w:r>
-      <w:proofErr w:type="gramEnd"/>
-      <w:r>
-        <w:t xml:space="preserve"> </w:t>
+        <w:t>This will install all pre reqs for MSP (LERMS), the MSP client, and set folder permissions</w:t>
+      </w:r>
+      <w:r>
+        <w:t>.</w:t>
       </w:r>
     </w:p>
     <w:p>
@@ -605,15 +1059,7 @@
         </w:numPr>
       </w:pPr>
       <w:r>
-        <w:t xml:space="preserve">This works in conjunction with the last tab which keeps track of which pre </w:t>
-      </w:r>
-      <w:proofErr w:type="spellStart"/>
-      <w:r>
-        <w:t>reqs</w:t>
-      </w:r>
-      <w:proofErr w:type="spellEnd"/>
-      <w:r>
-        <w:t xml:space="preserve"> are installed, and which are not.</w:t>
+        <w:t>This works in conjunction with the last tab which keeps track of which pre reqs are installed, and which are not.</w:t>
       </w:r>
     </w:p>
     <w:p>
@@ -637,21 +1083,12 @@
         </w:numPr>
       </w:pPr>
       <w:r>
-        <w:t xml:space="preserve">This will install all pre </w:t>
-      </w:r>
-      <w:proofErr w:type="spellStart"/>
-      <w:r>
-        <w:t>reqs</w:t>
-      </w:r>
-      <w:proofErr w:type="spellEnd"/>
-      <w:r>
-        <w:t xml:space="preserve"> for CAD, the CAD client, and set folder </w:t>
-      </w:r>
-      <w:proofErr w:type="gramStart"/>
-      <w:r>
-        <w:t>permissions</w:t>
-      </w:r>
-      <w:proofErr w:type="gramEnd"/>
+        <w:lastRenderedPageBreak/>
+        <w:t>This will install all pre reqs for CAD, the CAD client, and set folder permissions</w:t>
+      </w:r>
+      <w:r>
+        <w:t>.</w:t>
+      </w:r>
     </w:p>
     <w:p>
       <w:pPr>
@@ -662,15 +1099,7 @@
         </w:numPr>
       </w:pPr>
       <w:r>
-        <w:t xml:space="preserve">This works in conjunction with the last tab which keeps track of which pre </w:t>
-      </w:r>
-      <w:proofErr w:type="spellStart"/>
-      <w:r>
-        <w:t>reqs</w:t>
-      </w:r>
-      <w:proofErr w:type="spellEnd"/>
-      <w:r>
-        <w:t xml:space="preserve"> are installed, and which are not.</w:t>
+        <w:t>This works in conjunction with the last tab which keeps track of which pre reqs are installed, and which are not.</w:t>
       </w:r>
     </w:p>
     <w:p>
@@ -696,11 +1125,9 @@
       <w:r>
         <w:t xml:space="preserve">This will download All </w:t>
       </w:r>
-      <w:proofErr w:type="gramStart"/>
-      <w:r>
-        <w:t>Pre Reqs Required</w:t>
-      </w:r>
-      <w:proofErr w:type="gramEnd"/>
+      <w:r>
+        <w:t>Pre Reqs-Required</w:t>
+      </w:r>
       <w:r>
         <w:t xml:space="preserve"> to install Mobile, CAD, and MSP or will download all files/folders within the end folder</w:t>
       </w:r>
@@ -840,12 +1267,22 @@
     <w:p/>
     <w:p>
       <w:pPr>
-        <w:pStyle w:val="ListParagraph"/>
-        <w:numPr>
-          <w:ilvl w:val="0"/>
-          <w:numId w:val="1"/>
-        </w:numPr>
-      </w:pPr>
+        <w:rPr>
+          <w:rFonts w:asciiTheme="majorHAnsi" w:eastAsiaTheme="majorEastAsia" w:hAnsiTheme="majorHAnsi" w:cstheme="majorBidi"/>
+          <w:color w:val="2F5496" w:themeColor="accent1" w:themeShade="BF"/>
+          <w:sz w:val="32"/>
+          <w:szCs w:val="32"/>
+        </w:rPr>
+      </w:pPr>
+      <w:r>
+        <w:br w:type="page"/>
+      </w:r>
+    </w:p>
+    <w:p>
+      <w:pPr>
+        <w:pStyle w:val="Heading1"/>
+      </w:pPr>
+      <w:bookmarkStart w:id="1" w:name="_Toc74445894"/>
       <w:r>
         <w:rPr>
           <w:noProof/>
@@ -925,13 +1362,14 @@
       <w:r>
         <w:t>Install/Uninstall Custom Options</w:t>
       </w:r>
-    </w:p>
-    <w:p>
-      <w:pPr>
-        <w:pStyle w:val="ListParagraph"/>
-        <w:numPr>
-          <w:ilvl w:val="1"/>
-          <w:numId w:val="1"/>
+      <w:bookmarkEnd w:id="1"/>
+    </w:p>
+    <w:p>
+      <w:pPr>
+        <w:pStyle w:val="ListParagraph"/>
+        <w:numPr>
+          <w:ilvl w:val="0"/>
+          <w:numId w:val="34"/>
         </w:numPr>
       </w:pPr>
       <w:r>
@@ -947,13 +1385,17 @@
         </w:numPr>
       </w:pPr>
       <w:r>
-        <w:t xml:space="preserve">Depending on what you specify the client will uninstall said Pre </w:t>
-      </w:r>
-      <w:proofErr w:type="gramStart"/>
+        <w:t>Depending on what you specify the client will uninstall said Pre</w:t>
+      </w:r>
+      <w:r>
+        <w:t>-</w:t>
+      </w:r>
       <w:r>
         <w:t>Req</w:t>
       </w:r>
-      <w:proofErr w:type="gramEnd"/>
+      <w:r>
+        <w:t>.</w:t>
+      </w:r>
     </w:p>
     <w:p>
       <w:pPr>
@@ -971,8 +1413,8 @@
       <w:pPr>
         <w:pStyle w:val="ListParagraph"/>
         <w:numPr>
-          <w:ilvl w:val="1"/>
-          <w:numId w:val="1"/>
+          <w:ilvl w:val="0"/>
+          <w:numId w:val="34"/>
         </w:numPr>
       </w:pPr>
       <w:r>
@@ -988,13 +1430,11 @@
         </w:numPr>
       </w:pPr>
       <w:r>
-        <w:t xml:space="preserve">Depending on what you the client will run/install said pre </w:t>
-      </w:r>
-      <w:proofErr w:type="gramStart"/>
-      <w:r>
-        <w:t>req</w:t>
-      </w:r>
-      <w:proofErr w:type="gramEnd"/>
+        <w:t>Depending on what you the client will run/install said pre req</w:t>
+      </w:r>
+      <w:r>
+        <w:t>.</w:t>
+      </w:r>
     </w:p>
     <w:p>
       <w:pPr>
@@ -1005,24 +1445,49 @@
         </w:numPr>
       </w:pPr>
       <w:r>
-        <w:t xml:space="preserve">This will check the pre req checker tab, if the status of a pre req is "Installed" then the app will skip said pre </w:t>
-      </w:r>
-      <w:proofErr w:type="gramStart"/>
-      <w:r>
-        <w:t>req</w:t>
-      </w:r>
-      <w:proofErr w:type="gramEnd"/>
+        <w:t>This will check the pre req checker tab, if the status of a pre req is "Installed" then the app will skip said pre req</w:t>
+      </w:r>
+      <w:r>
+        <w:t>.</w:t>
+      </w:r>
+    </w:p>
+    <w:p>
+      <w:pPr>
+        <w:pStyle w:val="ListParagraph"/>
+        <w:numPr>
+          <w:ilvl w:val="0"/>
+          <w:numId w:val="34"/>
+        </w:numPr>
+      </w:pPr>
+      <w:r>
+        <w:t>Typical Mobile Client Triage</w:t>
+      </w:r>
     </w:p>
     <w:p>
       <w:pPr>
         <w:pStyle w:val="ListParagraph"/>
         <w:numPr>
           <w:ilvl w:val="1"/>
-          <w:numId w:val="1"/>
-        </w:numPr>
-      </w:pPr>
-      <w:r>
-        <w:t>Typical Mobile Client Triage</w:t>
+          <w:numId w:val="34"/>
+        </w:numPr>
+      </w:pPr>
+      <w:r>
+        <w:t>Depending on what you specify the client will do the typical initial triage for mobile</w:t>
+      </w:r>
+      <w:r>
+        <w:t>.</w:t>
+      </w:r>
+    </w:p>
+    <w:p>
+      <w:pPr>
+        <w:pStyle w:val="ListParagraph"/>
+        <w:numPr>
+          <w:ilvl w:val="1"/>
+          <w:numId w:val="34"/>
+        </w:numPr>
+      </w:pPr>
+      <w:r>
+        <w:t>If you specify ANY of the addon utilities or the Ublox Work around the client will look for the NWS Addons folder to be in C:\Temp\MobileInstaller folder</w:t>
       </w:r>
     </w:p>
     <w:p>
@@ -1030,56 +1495,19 @@
         <w:pStyle w:val="ListParagraph"/>
         <w:numPr>
           <w:ilvl w:val="2"/>
-          <w:numId w:val="1"/>
-        </w:numPr>
-      </w:pPr>
-      <w:r>
-        <w:t xml:space="preserve">Depending on what you specify the client will do the typical initial triage for </w:t>
-      </w:r>
-      <w:proofErr w:type="gramStart"/>
-      <w:r>
-        <w:t>mobile</w:t>
-      </w:r>
-      <w:proofErr w:type="gramEnd"/>
+          <w:numId w:val="34"/>
+        </w:numPr>
+      </w:pPr>
+      <w:r>
+        <w:t>If this is not present you will be prompted with a download form for this folder.</w:t>
+      </w:r>
     </w:p>
     <w:p>
       <w:pPr>
         <w:pStyle w:val="ListParagraph"/>
         <w:numPr>
           <w:ilvl w:val="2"/>
-          <w:numId w:val="1"/>
-        </w:numPr>
-      </w:pPr>
-      <w:r>
-        <w:t xml:space="preserve">If you specify ANY of the addon utilities or the </w:t>
-      </w:r>
-      <w:proofErr w:type="spellStart"/>
-      <w:r>
-        <w:t>Ublox</w:t>
-      </w:r>
-      <w:proofErr w:type="spellEnd"/>
-      <w:r>
-        <w:t xml:space="preserve"> Work around the client will look for the NWS Addons folder to be in C:\Temp\MobileInstaller folder</w:t>
-      </w:r>
-    </w:p>
-    <w:p>
-      <w:pPr>
-        <w:pStyle w:val="ListParagraph"/>
-        <w:numPr>
-          <w:ilvl w:val="4"/>
-          <w:numId w:val="1"/>
-        </w:numPr>
-      </w:pPr>
-      <w:r>
-        <w:t>If this is not present you will be prompted with a download form for this folder.</w:t>
-      </w:r>
-    </w:p>
-    <w:p>
-      <w:pPr>
-        <w:pStyle w:val="ListParagraph"/>
-        <w:numPr>
-          <w:ilvl w:val="4"/>
-          <w:numId w:val="1"/>
+          <w:numId w:val="34"/>
         </w:numPr>
       </w:pPr>
       <w:r>
@@ -1096,8 +1524,8 @@
       <w:pPr>
         <w:pStyle w:val="ListParagraph"/>
         <w:numPr>
-          <w:ilvl w:val="4"/>
-          <w:numId w:val="1"/>
+          <w:ilvl w:val="2"/>
+          <w:numId w:val="34"/>
         </w:numPr>
       </w:pPr>
       <w:r>
@@ -1107,16 +1535,27 @@
     <w:p/>
     <w:p>
       <w:pPr>
-        <w:pStyle w:val="ListParagraph"/>
-        <w:numPr>
-          <w:ilvl w:val="0"/>
-          <w:numId w:val="1"/>
-        </w:numPr>
-      </w:pPr>
+        <w:rPr>
+          <w:rFonts w:asciiTheme="majorHAnsi" w:eastAsiaTheme="majorEastAsia" w:hAnsiTheme="majorHAnsi" w:cstheme="majorBidi"/>
+          <w:color w:val="2F5496" w:themeColor="accent1" w:themeShade="BF"/>
+          <w:sz w:val="32"/>
+          <w:szCs w:val="32"/>
+        </w:rPr>
+      </w:pPr>
+      <w:r>
+        <w:br w:type="page"/>
+      </w:r>
+    </w:p>
+    <w:p>
+      <w:pPr>
+        <w:pStyle w:val="Heading1"/>
+      </w:pPr>
+      <w:bookmarkStart w:id="2" w:name="_Toc74445895"/>
       <w:r>
         <w:rPr>
           <w:noProof/>
         </w:rPr>
+        <w:lastRenderedPageBreak/>
         <w:drawing>
           <wp:anchor distT="0" distB="0" distL="114300" distR="114300" simplePos="0" relativeHeight="251660288" behindDoc="1" locked="0" layoutInCell="1" allowOverlap="1" wp14:anchorId="753B59A2" wp14:editId="47166CBC">
             <wp:simplePos x="0" y="0"/>
@@ -1191,14 +1630,16 @@
       <w:r>
         <w:t>Configure Updater Util</w:t>
       </w:r>
-    </w:p>
-    <w:p>
-      <w:pPr>
-        <w:pStyle w:val="ListParagraph"/>
-        <w:numPr>
-          <w:ilvl w:val="1"/>
-          <w:numId w:val="1"/>
-        </w:numPr>
+      <w:bookmarkEnd w:id="2"/>
+    </w:p>
+    <w:p>
+      <w:pPr>
+        <w:pStyle w:val="ListParagraph"/>
+        <w:numPr>
+          <w:ilvl w:val="0"/>
+          <w:numId w:val="35"/>
+        </w:numPr>
+        <w:ind w:left="1080"/>
       </w:pPr>
       <w:r>
         <w:t>Generate Button and Number</w:t>
@@ -1208,55 +1649,61 @@
       <w:pPr>
         <w:pStyle w:val="ListParagraph"/>
         <w:numPr>
+          <w:ilvl w:val="0"/>
+          <w:numId w:val="31"/>
+        </w:numPr>
+        <w:ind w:left="1980"/>
+      </w:pPr>
+      <w:r>
+        <w:t>Type the number you need in the text box directly to the right of the "Generate" Button</w:t>
+      </w:r>
+      <w:r>
+        <w:t>.</w:t>
+      </w:r>
+    </w:p>
+    <w:p>
+      <w:pPr>
+        <w:pStyle w:val="ListParagraph"/>
+        <w:numPr>
+          <w:ilvl w:val="0"/>
+          <w:numId w:val="31"/>
+        </w:numPr>
+        <w:ind w:left="1980"/>
+      </w:pPr>
+      <w:r>
+        <w:t xml:space="preserve">Will create the </w:t>
+      </w:r>
+      <w:r>
+        <w:t>number</w:t>
+      </w:r>
+      <w:r>
+        <w:t xml:space="preserve"> of ORI/ FDID fields as requested</w:t>
+      </w:r>
+    </w:p>
+    <w:p>
+      <w:pPr>
+        <w:pStyle w:val="ListParagraph"/>
+        <w:numPr>
           <w:ilvl w:val="2"/>
-          <w:numId w:val="1"/>
-        </w:numPr>
-      </w:pPr>
-      <w:r>
-        <w:t>Type the number you need in the text box directly to the right of the "Generate" Button</w:t>
-      </w:r>
-    </w:p>
-    <w:p>
-      <w:pPr>
-        <w:pStyle w:val="ListParagraph"/>
-        <w:numPr>
-          <w:ilvl w:val="2"/>
-          <w:numId w:val="1"/>
-        </w:numPr>
-      </w:pPr>
-      <w:r>
-        <w:t xml:space="preserve">Will create the </w:t>
-      </w:r>
-      <w:r>
-        <w:t>number</w:t>
-      </w:r>
-      <w:r>
-        <w:t xml:space="preserve"> of ORI/ FDID fields as requested</w:t>
-      </w:r>
-    </w:p>
-    <w:p>
-      <w:pPr>
-        <w:pStyle w:val="ListParagraph"/>
-        <w:numPr>
-          <w:ilvl w:val="4"/>
-          <w:numId w:val="1"/>
-        </w:numPr>
-      </w:pPr>
-      <w:r>
-        <w:t xml:space="preserve">Type in "10" and the generate button will create 10 ORI and FDID text </w:t>
-      </w:r>
-      <w:proofErr w:type="gramStart"/>
-      <w:r>
-        <w:t>boxes</w:t>
-      </w:r>
-      <w:proofErr w:type="gramEnd"/>
-    </w:p>
-    <w:p>
-      <w:pPr>
-        <w:pStyle w:val="ListParagraph"/>
-        <w:numPr>
-          <w:ilvl w:val="1"/>
-          <w:numId w:val="1"/>
+          <w:numId w:val="35"/>
+        </w:numPr>
+      </w:pPr>
+      <w:r>
+        <w:t>Type in "10" and the generate button will create 10 ORI and FDID text boxes.</w:t>
+      </w:r>
+    </w:p>
+    <w:p>
+      <w:pPr>
+        <w:pStyle w:val="ListParagraph"/>
+        <w:ind w:left="3600"/>
+      </w:pPr>
+    </w:p>
+    <w:p>
+      <w:pPr>
+        <w:pStyle w:val="ListParagraph"/>
+        <w:numPr>
+          <w:ilvl w:val="0"/>
+          <w:numId w:val="35"/>
         </w:numPr>
       </w:pPr>
       <w:r>
@@ -1267,8 +1714,8 @@
       <w:pPr>
         <w:pStyle w:val="ListParagraph"/>
         <w:numPr>
-          <w:ilvl w:val="2"/>
-          <w:numId w:val="1"/>
+          <w:ilvl w:val="0"/>
+          <w:numId w:val="36"/>
         </w:numPr>
       </w:pPr>
       <w:r>
@@ -1279,8 +1726,8 @@
       <w:pPr>
         <w:pStyle w:val="ListParagraph"/>
         <w:numPr>
-          <w:ilvl w:val="1"/>
-          <w:numId w:val="1"/>
+          <w:ilvl w:val="0"/>
+          <w:numId w:val="35"/>
         </w:numPr>
       </w:pPr>
       <w:r>
@@ -1291,8 +1738,8 @@
       <w:pPr>
         <w:pStyle w:val="ListParagraph"/>
         <w:numPr>
-          <w:ilvl w:val="2"/>
-          <w:numId w:val="1"/>
+          <w:ilvl w:val="0"/>
+          <w:numId w:val="37"/>
         </w:numPr>
       </w:pPr>
       <w:r>
@@ -1303,8 +1750,8 @@
       <w:pPr>
         <w:pStyle w:val="ListParagraph"/>
         <w:numPr>
-          <w:ilvl w:val="1"/>
-          <w:numId w:val="1"/>
+          <w:ilvl w:val="0"/>
+          <w:numId w:val="35"/>
         </w:numPr>
       </w:pPr>
       <w:r>
@@ -1315,39 +1762,55 @@
       <w:pPr>
         <w:pStyle w:val="ListParagraph"/>
         <w:numPr>
-          <w:ilvl w:val="2"/>
-          <w:numId w:val="1"/>
-        </w:numPr>
-      </w:pPr>
-      <w:r>
-        <w:lastRenderedPageBreak/>
+          <w:ilvl w:val="0"/>
+          <w:numId w:val="38"/>
+        </w:numPr>
+      </w:pPr>
+      <w:r>
         <w:t xml:space="preserve">Depending on which ORIs </w:t>
       </w:r>
       <w:r>
         <w:t>and/or</w:t>
       </w:r>
       <w:r>
-        <w:t xml:space="preserve"> FDIDs are entered into the Textboxes, they will be added to the Updater file to come down in the </w:t>
-      </w:r>
-      <w:proofErr w:type="gramStart"/>
-      <w:r>
-        <w:t>Updater</w:t>
-      </w:r>
-      <w:proofErr w:type="gramEnd"/>
-    </w:p>
-    <w:p>
+        <w:t xml:space="preserve"> FDIDs are entered into the Textboxes, they will be added to the Updater file to come down in the Updater</w:t>
+      </w:r>
+      <w:r>
+        <w:t>.</w:t>
+      </w:r>
+    </w:p>
+    <w:p/>
+    <w:p>
+      <w:pPr>
+        <w:rPr>
+          <w:rFonts w:asciiTheme="majorHAnsi" w:eastAsiaTheme="majorEastAsia" w:hAnsiTheme="majorHAnsi" w:cstheme="majorBidi"/>
+          <w:color w:val="2F5496" w:themeColor="accent1" w:themeShade="BF"/>
+          <w:sz w:val="32"/>
+          <w:szCs w:val="32"/>
+        </w:rPr>
+      </w:pPr>
+      <w:r>
+        <w:br w:type="page"/>
+      </w:r>
+    </w:p>
+    <w:p>
+      <w:pPr>
+        <w:pStyle w:val="Heading1"/>
+      </w:pPr>
+      <w:bookmarkStart w:id="3" w:name="_Toc74445896"/>
       <w:r>
         <w:rPr>
           <w:noProof/>
         </w:rPr>
+        <w:lastRenderedPageBreak/>
         <w:drawing>
-          <wp:anchor distT="0" distB="0" distL="114300" distR="114300" simplePos="0" relativeHeight="251662336" behindDoc="0" locked="0" layoutInCell="1" allowOverlap="1" wp14:anchorId="41BD0889" wp14:editId="1E8E7D62">
+          <wp:anchor distT="0" distB="0" distL="114300" distR="114300" simplePos="0" relativeHeight="251662336" behindDoc="0" locked="0" layoutInCell="1" allowOverlap="1" wp14:anchorId="41BD0889" wp14:editId="2F4E19F1">
             <wp:simplePos x="0" y="0"/>
             <wp:positionH relativeFrom="page">
               <wp:align>right</wp:align>
             </wp:positionH>
             <wp:positionV relativeFrom="paragraph">
-              <wp:posOffset>281940</wp:posOffset>
+              <wp:posOffset>0</wp:posOffset>
             </wp:positionV>
             <wp:extent cx="3169285" cy="2373630"/>
             <wp:effectExtent l="0" t="0" r="0" b="7620"/>
@@ -1396,27 +1859,17 @@
           </wp:anchor>
         </w:drawing>
       </w:r>
+      <w:r>
+        <w:t>Pre Req Checker</w:t>
+      </w:r>
+      <w:bookmarkEnd w:id="3"/>
     </w:p>
     <w:p>
       <w:pPr>
         <w:pStyle w:val="ListParagraph"/>
         <w:numPr>
           <w:ilvl w:val="0"/>
-          <w:numId w:val="1"/>
-        </w:numPr>
-      </w:pPr>
-      <w:proofErr w:type="gramStart"/>
-      <w:r>
-        <w:t>Pre Req Checker</w:t>
-      </w:r>
-      <w:proofErr w:type="gramEnd"/>
-    </w:p>
-    <w:p>
-      <w:pPr>
-        <w:pStyle w:val="ListParagraph"/>
-        <w:numPr>
-          <w:ilvl w:val="1"/>
-          <w:numId w:val="1"/>
+          <w:numId w:val="24"/>
         </w:numPr>
       </w:pPr>
       <w:r>
@@ -1427,20 +1880,16 @@
       <w:pPr>
         <w:pStyle w:val="ListParagraph"/>
         <w:numPr>
-          <w:ilvl w:val="2"/>
-          <w:numId w:val="1"/>
+          <w:ilvl w:val="0"/>
+          <w:numId w:val="30"/>
         </w:numPr>
       </w:pPr>
       <w:r>
         <w:t xml:space="preserve">Each Pre Req that can be tracked by name has </w:t>
       </w:r>
-      <w:proofErr w:type="spellStart"/>
-      <w:proofErr w:type="gramStart"/>
-      <w:r>
-        <w:t>it's</w:t>
-      </w:r>
-      <w:proofErr w:type="spellEnd"/>
-      <w:proofErr w:type="gramEnd"/>
+      <w:r>
+        <w:t>its</w:t>
+      </w:r>
       <w:r>
         <w:t xml:space="preserve"> status set/Updated here.</w:t>
       </w:r>
@@ -1449,8 +1898,8 @@
       <w:pPr>
         <w:pStyle w:val="ListParagraph"/>
         <w:numPr>
-          <w:ilvl w:val="2"/>
-          <w:numId w:val="1"/>
+          <w:ilvl w:val="0"/>
+          <w:numId w:val="30"/>
         </w:numPr>
       </w:pPr>
       <w:r>
@@ -1461,8 +1910,8 @@
       <w:pPr>
         <w:pStyle w:val="ListParagraph"/>
         <w:numPr>
-          <w:ilvl w:val="1"/>
-          <w:numId w:val="1"/>
+          <w:ilvl w:val="0"/>
+          <w:numId w:val="24"/>
         </w:numPr>
       </w:pPr>
       <w:r>
@@ -1473,18 +1922,16 @@
       <w:pPr>
         <w:pStyle w:val="ListParagraph"/>
         <w:numPr>
-          <w:ilvl w:val="2"/>
-          <w:numId w:val="1"/>
+          <w:ilvl w:val="0"/>
+          <w:numId w:val="30"/>
         </w:numPr>
       </w:pPr>
       <w:r>
         <w:t xml:space="preserve">If another portion of the Application modifies the status of a tracked pre req </w:t>
       </w:r>
-      <w:proofErr w:type="gramStart"/>
-      <w:r>
-        <w:t>it's</w:t>
-      </w:r>
-      <w:proofErr w:type="gramEnd"/>
+      <w:r>
+        <w:t>its</w:t>
+      </w:r>
       <w:r>
         <w:t xml:space="preserve"> status is set here.</w:t>
       </w:r>
@@ -1494,7 +1941,7 @@
         <w:pStyle w:val="ListParagraph"/>
         <w:numPr>
           <w:ilvl w:val="3"/>
-          <w:numId w:val="1"/>
+          <w:numId w:val="35"/>
         </w:numPr>
       </w:pPr>
       <w:r>
@@ -1506,7 +1953,7 @@
         <w:pStyle w:val="ListParagraph"/>
         <w:numPr>
           <w:ilvl w:val="3"/>
-          <w:numId w:val="1"/>
+          <w:numId w:val="35"/>
         </w:numPr>
       </w:pPr>
       <w:r>
@@ -1517,8 +1964,8 @@
       <w:pPr>
         <w:pStyle w:val="ListParagraph"/>
         <w:numPr>
-          <w:ilvl w:val="2"/>
-          <w:numId w:val="1"/>
+          <w:ilvl w:val="0"/>
+          <w:numId w:val="30"/>
         </w:numPr>
       </w:pPr>
       <w:r>
@@ -1530,7 +1977,7 @@
         <w:pStyle w:val="ListParagraph"/>
         <w:numPr>
           <w:ilvl w:val="3"/>
-          <w:numId w:val="1"/>
+          <w:numId w:val="35"/>
         </w:numPr>
       </w:pPr>
       <w:r>
@@ -1541,8 +1988,8 @@
       <w:pPr>
         <w:pStyle w:val="ListParagraph"/>
         <w:numPr>
-          <w:ilvl w:val="1"/>
-          <w:numId w:val="1"/>
+          <w:ilvl w:val="0"/>
+          <w:numId w:val="24"/>
         </w:numPr>
       </w:pPr>
       <w:r>
@@ -1553,8 +2000,8 @@
       <w:pPr>
         <w:pStyle w:val="ListParagraph"/>
         <w:numPr>
-          <w:ilvl w:val="2"/>
-          <w:numId w:val="1"/>
+          <w:ilvl w:val="0"/>
+          <w:numId w:val="30"/>
         </w:numPr>
       </w:pPr>
       <w:r>
@@ -1563,18 +2010,16 @@
       <w:r>
         <w:t xml:space="preserve">is a new </w:t>
       </w:r>
-      <w:proofErr w:type="gramStart"/>
-      <w:r>
-        <w:t>version</w:t>
-      </w:r>
-      <w:proofErr w:type="gramEnd"/>
+      <w:r>
+        <w:t>version.</w:t>
+      </w:r>
     </w:p>
     <w:p>
       <w:pPr>
         <w:pStyle w:val="ListParagraph"/>
         <w:numPr>
           <w:ilvl w:val="3"/>
-          <w:numId w:val="1"/>
+          <w:numId w:val="35"/>
         </w:numPr>
       </w:pPr>
       <w:r>
@@ -1585,8 +2030,8 @@
       <w:pPr>
         <w:pStyle w:val="ListParagraph"/>
         <w:numPr>
-          <w:ilvl w:val="2"/>
-          <w:numId w:val="1"/>
+          <w:ilvl w:val="0"/>
+          <w:numId w:val="30"/>
         </w:numPr>
       </w:pPr>
       <w:r>
@@ -1598,7 +2043,7 @@
         <w:pStyle w:val="ListParagraph"/>
         <w:numPr>
           <w:ilvl w:val="3"/>
-          <w:numId w:val="1"/>
+          <w:numId w:val="35"/>
         </w:numPr>
       </w:pPr>
       <w:r>
@@ -1617,8 +2062,8 @@
       <w:pPr>
         <w:pStyle w:val="ListParagraph"/>
         <w:numPr>
-          <w:ilvl w:val="2"/>
-          <w:numId w:val="1"/>
+          <w:ilvl w:val="0"/>
+          <w:numId w:val="30"/>
         </w:numPr>
       </w:pPr>
       <w:r>
@@ -1628,28 +2073,40 @@
     <w:p/>
     <w:p>
       <w:pPr>
+        <w:rPr>
+          <w:rFonts w:asciiTheme="majorHAnsi" w:eastAsiaTheme="majorEastAsia" w:hAnsiTheme="majorHAnsi" w:cstheme="majorBidi"/>
+          <w:color w:val="2F5496" w:themeColor="accent1" w:themeShade="BF"/>
+          <w:sz w:val="32"/>
+          <w:szCs w:val="32"/>
+        </w:rPr>
+      </w:pPr>
+      <w:r>
+        <w:br w:type="page"/>
+      </w:r>
+    </w:p>
+    <w:p>
+      <w:pPr>
+        <w:pStyle w:val="Heading1"/>
+      </w:pPr>
+      <w:bookmarkStart w:id="4" w:name="_Toc74445897"/>
+      <w:r>
+        <w:lastRenderedPageBreak/>
+        <w:t>NWPSAdminLog.txt</w:t>
+      </w:r>
+      <w:r>
+        <w:t xml:space="preserve"> </w:t>
+      </w:r>
+      <w:r>
+        <w:t>File</w:t>
+      </w:r>
+      <w:bookmarkEnd w:id="4"/>
+    </w:p>
+    <w:p>
+      <w:pPr>
         <w:pStyle w:val="ListParagraph"/>
         <w:numPr>
           <w:ilvl w:val="0"/>
-          <w:numId w:val="1"/>
-        </w:numPr>
-      </w:pPr>
-      <w:r>
-        <w:t>NWPSAdminLog.txt</w:t>
-      </w:r>
-      <w:r>
-        <w:t xml:space="preserve"> </w:t>
-      </w:r>
-      <w:r>
-        <w:t>File</w:t>
-      </w:r>
-    </w:p>
-    <w:p>
-      <w:pPr>
-        <w:pStyle w:val="ListParagraph"/>
-        <w:numPr>
-          <w:ilvl w:val="1"/>
-          <w:numId w:val="1"/>
+          <w:numId w:val="26"/>
         </w:numPr>
       </w:pPr>
       <w:r>
@@ -1660,20 +2117,23 @@
       <w:pPr>
         <w:pStyle w:val="ListParagraph"/>
         <w:numPr>
-          <w:ilvl w:val="2"/>
-          <w:numId w:val="1"/>
+          <w:ilvl w:val="0"/>
+          <w:numId w:val="28"/>
         </w:numPr>
       </w:pPr>
       <w:r>
         <w:t>What files were downloaded</w:t>
       </w:r>
-    </w:p>
-    <w:p>
-      <w:pPr>
-        <w:pStyle w:val="ListParagraph"/>
-        <w:numPr>
-          <w:ilvl w:val="2"/>
-          <w:numId w:val="1"/>
+      <w:r>
+        <w:t>.</w:t>
+      </w:r>
+    </w:p>
+    <w:p>
+      <w:pPr>
+        <w:pStyle w:val="ListParagraph"/>
+        <w:numPr>
+          <w:ilvl w:val="0"/>
+          <w:numId w:val="28"/>
         </w:numPr>
       </w:pPr>
       <w:r>
@@ -1690,25 +2150,23 @@
       <w:pPr>
         <w:pStyle w:val="ListParagraph"/>
         <w:numPr>
-          <w:ilvl w:val="2"/>
-          <w:numId w:val="1"/>
-        </w:numPr>
-      </w:pPr>
-      <w:r>
-        <w:t xml:space="preserve">What folders or files were </w:t>
-      </w:r>
-      <w:proofErr w:type="gramStart"/>
-      <w:r>
-        <w:t>modified</w:t>
-      </w:r>
-      <w:proofErr w:type="gramEnd"/>
-    </w:p>
-    <w:p>
-      <w:pPr>
-        <w:pStyle w:val="ListParagraph"/>
-        <w:numPr>
-          <w:ilvl w:val="2"/>
-          <w:numId w:val="1"/>
+          <w:ilvl w:val="0"/>
+          <w:numId w:val="28"/>
+        </w:numPr>
+      </w:pPr>
+      <w:r>
+        <w:t>What folders or files were modified</w:t>
+      </w:r>
+      <w:r>
+        <w:t>.</w:t>
+      </w:r>
+    </w:p>
+    <w:p>
+      <w:pPr>
+        <w:pStyle w:val="ListParagraph"/>
+        <w:numPr>
+          <w:ilvl w:val="0"/>
+          <w:numId w:val="28"/>
         </w:numPr>
       </w:pPr>
       <w:r>
@@ -1719,8 +2177,8 @@
       <w:pPr>
         <w:pStyle w:val="ListParagraph"/>
         <w:numPr>
-          <w:ilvl w:val="1"/>
-          <w:numId w:val="1"/>
+          <w:ilvl w:val="0"/>
+          <w:numId w:val="26"/>
         </w:numPr>
       </w:pPr>
       <w:r>
@@ -1737,8 +2195,8 @@
       <w:pPr>
         <w:pStyle w:val="ListParagraph"/>
         <w:numPr>
-          <w:ilvl w:val="2"/>
-          <w:numId w:val="1"/>
+          <w:ilvl w:val="0"/>
+          <w:numId w:val="28"/>
         </w:numPr>
       </w:pPr>
       <w:r>
@@ -1749,8 +2207,8 @@
       <w:pPr>
         <w:pStyle w:val="ListParagraph"/>
         <w:numPr>
-          <w:ilvl w:val="2"/>
-          <w:numId w:val="1"/>
+          <w:ilvl w:val="0"/>
+          <w:numId w:val="28"/>
         </w:numPr>
       </w:pPr>
       <w:r>
@@ -1766,12 +2224,22 @@
     <w:p/>
     <w:p>
       <w:pPr>
-        <w:pStyle w:val="ListParagraph"/>
-        <w:numPr>
-          <w:ilvl w:val="0"/>
-          <w:numId w:val="1"/>
-        </w:numPr>
-      </w:pPr>
+        <w:rPr>
+          <w:rFonts w:asciiTheme="majorHAnsi" w:eastAsiaTheme="majorEastAsia" w:hAnsiTheme="majorHAnsi" w:cstheme="majorBidi"/>
+          <w:color w:val="2F5496" w:themeColor="accent1" w:themeShade="BF"/>
+          <w:sz w:val="32"/>
+          <w:szCs w:val="32"/>
+        </w:rPr>
+      </w:pPr>
+      <w:r>
+        <w:br w:type="page"/>
+      </w:r>
+    </w:p>
+    <w:p>
+      <w:pPr>
+        <w:pStyle w:val="Heading1"/>
+      </w:pPr>
+      <w:bookmarkStart w:id="5" w:name="_Toc74445898"/>
       <w:r>
         <w:lastRenderedPageBreak/>
         <w:t>NWPSAdminApp.xml</w:t>
@@ -1782,23 +2250,166 @@
       <w:r>
         <w:t>file</w:t>
       </w:r>
+      <w:bookmarkEnd w:id="5"/>
+    </w:p>
+    <w:p>
+      <w:pPr>
+        <w:pStyle w:val="ListParagraph"/>
+        <w:numPr>
+          <w:ilvl w:val="0"/>
+          <w:numId w:val="25"/>
+        </w:numPr>
+      </w:pPr>
+      <w:r>
+        <w:t xml:space="preserve">Designed to retain pre req download/copy folder location for </w:t>
+      </w:r>
+      <w:r>
+        <w:t>subsequent</w:t>
+      </w:r>
+      <w:r>
+        <w:t xml:space="preserve"> use</w:t>
+      </w:r>
+      <w:r>
+        <w:t>.</w:t>
+      </w:r>
+    </w:p>
+    <w:p>
+      <w:pPr>
+        <w:pStyle w:val="ListParagraph"/>
+        <w:numPr>
+          <w:ilvl w:val="0"/>
+          <w:numId w:val="25"/>
+        </w:numPr>
+      </w:pPr>
+      <w:r>
+        <w:t xml:space="preserve">Designed to retain Configure Updater Util tab configuration for </w:t>
+      </w:r>
+      <w:r>
+        <w:t>subsequent</w:t>
+      </w:r>
+      <w:r>
+        <w:t xml:space="preserve"> use</w:t>
+      </w:r>
+      <w:r>
+        <w:t>.</w:t>
+      </w:r>
+    </w:p>
+    <w:p>
+      <w:r>
+        <w:br w:type="page"/>
+      </w:r>
+    </w:p>
+    <w:p>
+      <w:pPr>
+        <w:pStyle w:val="Heading1"/>
+      </w:pPr>
+      <w:bookmarkStart w:id="6" w:name="_Toc74445899"/>
+      <w:r>
+        <w:lastRenderedPageBreak/>
+        <w:t>Automatic Update/Check Process</w:t>
+      </w:r>
+      <w:bookmarkEnd w:id="6"/>
+    </w:p>
+    <w:p>
+      <w:pPr>
+        <w:pStyle w:val="ListParagraph"/>
+        <w:numPr>
+          <w:ilvl w:val="0"/>
+          <w:numId w:val="27"/>
+        </w:numPr>
+      </w:pPr>
+      <w:r>
+        <w:t>Overview</w:t>
+      </w:r>
+    </w:p>
+    <w:p>
+      <w:pPr>
+        <w:pStyle w:val="ListParagraph"/>
+        <w:numPr>
+          <w:ilvl w:val="0"/>
+          <w:numId w:val="33"/>
+        </w:numPr>
+      </w:pPr>
+      <w:r>
+        <w:t>On Start up the client will reach out to a website hosting an API</w:t>
+      </w:r>
+    </w:p>
+    <w:p>
+      <w:pPr>
+        <w:pStyle w:val="ListParagraph"/>
+        <w:numPr>
+          <w:ilvl w:val="0"/>
+          <w:numId w:val="33"/>
+        </w:numPr>
+      </w:pPr>
+      <w:r>
+        <w:rPr>
+          <w:noProof/>
+        </w:rPr>
+        <w:drawing>
+          <wp:anchor distT="0" distB="0" distL="114300" distR="114300" simplePos="0" relativeHeight="251663360" behindDoc="0" locked="0" layoutInCell="1" allowOverlap="1" wp14:anchorId="50A5B0BC" wp14:editId="162CA416">
+            <wp:simplePos x="0" y="0"/>
+            <wp:positionH relativeFrom="column">
+              <wp:posOffset>857250</wp:posOffset>
+            </wp:positionH>
+            <wp:positionV relativeFrom="paragraph">
+              <wp:posOffset>183515</wp:posOffset>
+            </wp:positionV>
+            <wp:extent cx="5943600" cy="394335"/>
+            <wp:effectExtent l="0" t="0" r="0" b="5715"/>
+            <wp:wrapSquare wrapText="bothSides"/>
+            <wp:docPr id="3" name="Picture 3"/>
+            <wp:cNvGraphicFramePr>
+              <a:graphicFrameLocks xmlns:a="http://schemas.openxmlformats.org/drawingml/2006/main" noChangeAspect="1"/>
+            </wp:cNvGraphicFramePr>
+            <a:graphic xmlns:a="http://schemas.openxmlformats.org/drawingml/2006/main">
+              <a:graphicData uri="http://schemas.openxmlformats.org/drawingml/2006/picture">
+                <pic:pic xmlns:pic="http://schemas.openxmlformats.org/drawingml/2006/picture">
+                  <pic:nvPicPr>
+                    <pic:cNvPr id="3" name="Picture 3"/>
+                    <pic:cNvPicPr/>
+                  </pic:nvPicPr>
+                  <pic:blipFill>
+                    <a:blip r:embed="rId16">
+                      <a:extLst>
+                        <a:ext uri="{28A0092B-C50C-407E-A947-70E740481C1C}">
+                          <a14:useLocalDpi xmlns:a14="http://schemas.microsoft.com/office/drawing/2010/main" val="0"/>
+                        </a:ext>
+                      </a:extLst>
+                    </a:blip>
+                    <a:stretch>
+                      <a:fillRect/>
+                    </a:stretch>
+                  </pic:blipFill>
+                  <pic:spPr>
+                    <a:xfrm>
+                      <a:off x="0" y="0"/>
+                      <a:ext cx="5943600" cy="394335"/>
+                    </a:xfrm>
+                    <a:prstGeom prst="rect">
+                      <a:avLst/>
+                    </a:prstGeom>
+                  </pic:spPr>
+                </pic:pic>
+              </a:graphicData>
+            </a:graphic>
+          </wp:anchor>
+        </w:drawing>
+      </w:r>
+      <w:r>
+        <w:t>Provided the client is configured correctly the API will return pertinent information</w:t>
+      </w:r>
     </w:p>
     <w:p>
       <w:pPr>
         <w:pStyle w:val="ListParagraph"/>
         <w:numPr>
           <w:ilvl w:val="1"/>
-          <w:numId w:val="1"/>
-        </w:numPr>
-      </w:pPr>
-      <w:r>
-        <w:t xml:space="preserve">Designed to retain pre req download/copy folder location for </w:t>
-      </w:r>
-      <w:r>
-        <w:t>subsequent</w:t>
-      </w:r>
-      <w:r>
-        <w:t xml:space="preserve"> use</w:t>
+          <w:numId w:val="33"/>
+        </w:numPr>
+      </w:pPr>
+      <w:r>
+        <w:t>ID at the Endpoint, Name of the Application, App Version, and Release Notes</w:t>
       </w:r>
     </w:p>
     <w:p>
@@ -1806,21 +2417,207 @@
         <w:pStyle w:val="ListParagraph"/>
         <w:numPr>
           <w:ilvl w:val="1"/>
-          <w:numId w:val="1"/>
-        </w:numPr>
-      </w:pPr>
-      <w:r>
-        <w:t xml:space="preserve">Designed to retain Configure Updater Util tab configuration for </w:t>
-      </w:r>
-      <w:r>
-        <w:t>subsequent</w:t>
-      </w:r>
-      <w:r>
-        <w:t xml:space="preserve"> use</w:t>
-      </w:r>
+          <w:numId w:val="33"/>
+        </w:numPr>
+      </w:pPr>
+      <w:r>
+        <w:t>The client will then look to see if the App version coming in is newer than the version the application is currently running.</w:t>
+      </w:r>
+    </w:p>
+    <w:p>
+      <w:pPr>
+        <w:pStyle w:val="ListParagraph"/>
+        <w:numPr>
+          <w:ilvl w:val="2"/>
+          <w:numId w:val="33"/>
+        </w:numPr>
+      </w:pPr>
+      <w:r>
+        <w:t>If the number coming in matches what is currently being run then the application is seen as up to date, and does not need to download a new version.</w:t>
+      </w:r>
+    </w:p>
+    <w:p>
+      <w:pPr>
+        <w:pStyle w:val="ListParagraph"/>
+        <w:numPr>
+          <w:ilvl w:val="2"/>
+          <w:numId w:val="33"/>
+        </w:numPr>
+      </w:pPr>
+      <w:r>
+        <w:rPr>
+          <w:noProof/>
+        </w:rPr>
+        <w:drawing>
+          <wp:anchor distT="0" distB="0" distL="114300" distR="114300" simplePos="0" relativeHeight="251664384" behindDoc="0" locked="0" layoutInCell="1" allowOverlap="1" wp14:anchorId="1E787B11" wp14:editId="0FE17D82">
+            <wp:simplePos x="0" y="0"/>
+            <wp:positionH relativeFrom="page">
+              <wp:posOffset>3057525</wp:posOffset>
+            </wp:positionH>
+            <wp:positionV relativeFrom="paragraph">
+              <wp:posOffset>549910</wp:posOffset>
+            </wp:positionV>
+            <wp:extent cx="3609975" cy="1409700"/>
+            <wp:effectExtent l="0" t="0" r="9525" b="0"/>
+            <wp:wrapSquare wrapText="bothSides"/>
+            <wp:docPr id="6" name="Picture 6" descr="Graphical user interface&#10;&#10;Description automatically generated"/>
+            <wp:cNvGraphicFramePr>
+              <a:graphicFrameLocks xmlns:a="http://schemas.openxmlformats.org/drawingml/2006/main" noChangeAspect="1"/>
+            </wp:cNvGraphicFramePr>
+            <a:graphic xmlns:a="http://schemas.openxmlformats.org/drawingml/2006/main">
+              <a:graphicData uri="http://schemas.openxmlformats.org/drawingml/2006/picture">
+                <pic:pic xmlns:pic="http://schemas.openxmlformats.org/drawingml/2006/picture">
+                  <pic:nvPicPr>
+                    <pic:cNvPr id="6" name="Picture 6" descr="Graphical user interface&#10;&#10;Description automatically generated"/>
+                    <pic:cNvPicPr/>
+                  </pic:nvPicPr>
+                  <pic:blipFill>
+                    <a:blip r:embed="rId17">
+                      <a:extLst>
+                        <a:ext uri="{28A0092B-C50C-407E-A947-70E740481C1C}">
+                          <a14:useLocalDpi xmlns:a14="http://schemas.microsoft.com/office/drawing/2010/main" val="0"/>
+                        </a:ext>
+                      </a:extLst>
+                    </a:blip>
+                    <a:stretch>
+                      <a:fillRect/>
+                    </a:stretch>
+                  </pic:blipFill>
+                  <pic:spPr>
+                    <a:xfrm>
+                      <a:off x="0" y="0"/>
+                      <a:ext cx="3609975" cy="1409700"/>
+                    </a:xfrm>
+                    <a:prstGeom prst="rect">
+                      <a:avLst/>
+                    </a:prstGeom>
+                  </pic:spPr>
+                </pic:pic>
+              </a:graphicData>
+            </a:graphic>
+          </wp:anchor>
+        </w:drawing>
+      </w:r>
+      <w:r>
+        <w:t>If the number coming in is larger (Newer) than the version that is currently running the user is prompted if they want to download a new version or not</w:t>
+      </w:r>
+      <w:r>
+        <w:t>.</w:t>
+      </w:r>
+    </w:p>
+    <w:p>
+      <w:pPr>
+        <w:pStyle w:val="ListParagraph"/>
+        <w:numPr>
+          <w:ilvl w:val="2"/>
+          <w:numId w:val="33"/>
+        </w:numPr>
+        <w:rPr>
+          <w:rStyle w:val="Hyperlink"/>
+          <w:color w:val="auto"/>
+          <w:u w:val="none"/>
+        </w:rPr>
+      </w:pPr>
+      <w:r>
+        <w:t xml:space="preserve">The website to download the newest version can be found at </w:t>
+      </w:r>
+      <w:hyperlink r:id="rId18" w:history="1">
+        <w:r>
+          <w:rPr>
+            <w:rStyle w:val="Hyperlink"/>
+          </w:rPr>
+          <w:t>https://github.com/davasorus/FileRepository/releases/download/1.5/NWPS.Client.Admin.Tool.exe</w:t>
+        </w:r>
+      </w:hyperlink>
+    </w:p>
+    <w:p>
+      <w:pPr>
+        <w:pStyle w:val="ListParagraph"/>
+        <w:numPr>
+          <w:ilvl w:val="1"/>
+          <w:numId w:val="33"/>
+        </w:numPr>
+        <w:rPr>
+          <w:rStyle w:val="Hyperlink"/>
+          <w:color w:val="auto"/>
+          <w:u w:val="none"/>
+        </w:rPr>
+      </w:pPr>
+      <w:r>
+        <w:rPr>
+          <w:rStyle w:val="Hyperlink"/>
+          <w:color w:val="auto"/>
+          <w:u w:val="none"/>
+        </w:rPr>
+        <w:t xml:space="preserve">If the user selects to download the updated version the client attempts to go the above URL and download the client. </w:t>
+      </w:r>
+      <w:r>
+        <w:rPr>
+          <w:rStyle w:val="Hyperlink"/>
+          <w:color w:val="auto"/>
+          <w:u w:val="none"/>
+        </w:rPr>
+        <w:t xml:space="preserve">After the </w:t>
+      </w:r>
+      <w:r>
+        <w:rPr>
+          <w:rStyle w:val="Hyperlink"/>
+          <w:color w:val="auto"/>
+          <w:u w:val="none"/>
+        </w:rPr>
+        <w:t>download finishes,</w:t>
+      </w:r>
+      <w:r>
+        <w:rPr>
+          <w:rStyle w:val="Hyperlink"/>
+          <w:color w:val="auto"/>
+          <w:u w:val="none"/>
+        </w:rPr>
+        <w:t xml:space="preserve"> the current running tool is backed up</w:t>
+      </w:r>
+      <w:r>
+        <w:rPr>
+          <w:rStyle w:val="Hyperlink"/>
+          <w:color w:val="auto"/>
+          <w:u w:val="none"/>
+        </w:rPr>
+        <w:t xml:space="preserve"> and closed down</w:t>
+      </w:r>
+      <w:r>
+        <w:rPr>
+          <w:rStyle w:val="Hyperlink"/>
+          <w:color w:val="auto"/>
+          <w:u w:val="none"/>
+        </w:rPr>
+        <w:t xml:space="preserve"> and the new tool is started in its place.</w:t>
+      </w:r>
+    </w:p>
+    <w:p>
+      <w:pPr>
+        <w:pStyle w:val="ListParagraph"/>
+        <w:numPr>
+          <w:ilvl w:val="0"/>
+          <w:numId w:val="33"/>
+        </w:numPr>
+      </w:pPr>
+      <w:r>
+        <w:t>THE APPLICATION DOES THIS ON EVERY START UP AND DOES NOT NEED TO COMPLETE (OR RUN SUCCESSFULLY) TO USE THE CLIENT.</w:t>
+      </w:r>
+    </w:p>
+    <w:p>
+      <w:pPr>
+        <w:pStyle w:val="ListParagraph"/>
+        <w:ind w:left="1800"/>
+      </w:pPr>
+    </w:p>
+    <w:p>
+      <w:pPr>
+        <w:pStyle w:val="ListParagraph"/>
+        <w:ind w:left="2160"/>
+      </w:pPr>
     </w:p>
     <w:sectPr>
-      <w:headerReference w:type="default" r:id="rId16"/>
+      <w:headerReference w:type="default" r:id="rId19"/>
       <w:pgSz w:w="12240" w:h="15840"/>
       <w:pgMar w:top="1440" w:right="1440" w:bottom="1440" w:left="1440" w:header="720" w:footer="720" w:gutter="0"/>
       <w:cols w:space="720"/>
@@ -1995,7 +2792,7 @@
   <w:abstractNum w:abstractNumId="1" w15:restartNumberingAfterBreak="0">
     <w:nsid w:val="04415019"/>
     <w:multiLevelType w:val="hybridMultilevel"/>
-    <w:tmpl w:val="17662D30"/>
+    <w:tmpl w:val="A61852FC"/>
     <w:lvl w:ilvl="0" w:tplc="0409000F">
       <w:start w:val="1"/>
       <w:numFmt w:val="decimal"/>
@@ -2005,36 +2802,42 @@
         <w:ind w:left="720" w:hanging="360"/>
       </w:pPr>
     </w:lvl>
-    <w:lvl w:ilvl="1" w:tplc="04090019">
-      <w:start w:val="1"/>
-      <w:numFmt w:val="lowerLetter"/>
+    <w:lvl w:ilvl="1" w:tplc="2CC4D30C">
+      <w:start w:val="1"/>
+      <w:numFmt w:val="decimal"/>
       <w:lvlText w:val="%2."/>
       <w:lvlJc w:val="left"/>
       <w:pPr>
         <w:ind w:left="1440" w:hanging="360"/>
-      </w:pPr>
-    </w:lvl>
-    <w:lvl w:ilvl="2" w:tplc="0409001B">
-      <w:start w:val="1"/>
-      <w:numFmt w:val="lowerRoman"/>
-      <w:lvlText w:val="%3."/>
-      <w:lvlJc w:val="right"/>
-      <w:pPr>
-        <w:ind w:left="2160" w:hanging="180"/>
-      </w:pPr>
-    </w:lvl>
-    <w:lvl w:ilvl="3" w:tplc="ED661C86">
-      <w:start w:val="1"/>
-      <w:numFmt w:val="decimal"/>
-      <w:lvlText w:val="%4."/>
-      <w:lvlJc w:val="left"/>
-      <w:pPr>
-        <w:ind w:left="2880" w:hanging="360"/>
       </w:pPr>
       <w:rPr>
         <w:rFonts w:asciiTheme="minorHAnsi" w:eastAsiaTheme="minorHAnsi" w:hAnsiTheme="minorHAnsi" w:cstheme="minorBidi"/>
       </w:rPr>
     </w:lvl>
+    <w:lvl w:ilvl="2" w:tplc="2848CD2E">
+      <w:start w:val="1"/>
+      <w:numFmt w:val="lowerLetter"/>
+      <w:lvlText w:val="%3."/>
+      <w:lvlJc w:val="right"/>
+      <w:pPr>
+        <w:ind w:left="2160" w:hanging="180"/>
+      </w:pPr>
+      <w:rPr>
+        <w:rFonts w:asciiTheme="minorHAnsi" w:eastAsiaTheme="minorHAnsi" w:hAnsiTheme="minorHAnsi" w:cstheme="minorBidi"/>
+      </w:rPr>
+    </w:lvl>
+    <w:lvl w:ilvl="3" w:tplc="ED661C86">
+      <w:start w:val="1"/>
+      <w:numFmt w:val="decimal"/>
+      <w:lvlText w:val="%4."/>
+      <w:lvlJc w:val="left"/>
+      <w:pPr>
+        <w:ind w:left="2880" w:hanging="360"/>
+      </w:pPr>
+      <w:rPr>
+        <w:rFonts w:asciiTheme="minorHAnsi" w:eastAsiaTheme="minorHAnsi" w:hAnsiTheme="minorHAnsi" w:cstheme="minorBidi"/>
+      </w:rPr>
+    </w:lvl>
     <w:lvl w:ilvl="4" w:tplc="A3626308">
       <w:start w:val="1"/>
       <w:numFmt w:val="upperLetter"/>
@@ -2085,6 +2888,273 @@
     </w:lvl>
   </w:abstractNum>
   <w:abstractNum w:abstractNumId="2" w15:restartNumberingAfterBreak="0">
+    <w:nsid w:val="04556DCF"/>
+    <w:multiLevelType w:val="hybridMultilevel"/>
+    <w:tmpl w:val="4790D0EC"/>
+    <w:lvl w:ilvl="0" w:tplc="04090019">
+      <w:start w:val="1"/>
+      <w:numFmt w:val="lowerLetter"/>
+      <w:lvlText w:val="%1."/>
+      <w:lvlJc w:val="left"/>
+      <w:pPr>
+        <w:ind w:left="720" w:hanging="360"/>
+      </w:pPr>
+      <w:rPr>
+        <w:rFonts w:hint="default"/>
+      </w:rPr>
+    </w:lvl>
+    <w:lvl w:ilvl="1" w:tplc="04090019">
+      <w:start w:val="1"/>
+      <w:numFmt w:val="lowerLetter"/>
+      <w:lvlText w:val="%2."/>
+      <w:lvlJc w:val="left"/>
+      <w:pPr>
+        <w:ind w:left="1440" w:hanging="360"/>
+      </w:pPr>
+    </w:lvl>
+    <w:lvl w:ilvl="2" w:tplc="0409001B" w:tentative="1">
+      <w:start w:val="1"/>
+      <w:numFmt w:val="lowerRoman"/>
+      <w:lvlText w:val="%3."/>
+      <w:lvlJc w:val="right"/>
+      <w:pPr>
+        <w:ind w:left="2160" w:hanging="180"/>
+      </w:pPr>
+    </w:lvl>
+    <w:lvl w:ilvl="3" w:tplc="0409000F" w:tentative="1">
+      <w:start w:val="1"/>
+      <w:numFmt w:val="decimal"/>
+      <w:lvlText w:val="%4."/>
+      <w:lvlJc w:val="left"/>
+      <w:pPr>
+        <w:ind w:left="2880" w:hanging="360"/>
+      </w:pPr>
+    </w:lvl>
+    <w:lvl w:ilvl="4" w:tplc="04090019" w:tentative="1">
+      <w:start w:val="1"/>
+      <w:numFmt w:val="lowerLetter"/>
+      <w:lvlText w:val="%5."/>
+      <w:lvlJc w:val="left"/>
+      <w:pPr>
+        <w:ind w:left="3600" w:hanging="360"/>
+      </w:pPr>
+    </w:lvl>
+    <w:lvl w:ilvl="5" w:tplc="0409001B" w:tentative="1">
+      <w:start w:val="1"/>
+      <w:numFmt w:val="lowerRoman"/>
+      <w:lvlText w:val="%6."/>
+      <w:lvlJc w:val="right"/>
+      <w:pPr>
+        <w:ind w:left="4320" w:hanging="180"/>
+      </w:pPr>
+    </w:lvl>
+    <w:lvl w:ilvl="6" w:tplc="0409000F" w:tentative="1">
+      <w:start w:val="1"/>
+      <w:numFmt w:val="decimal"/>
+      <w:lvlText w:val="%7."/>
+      <w:lvlJc w:val="left"/>
+      <w:pPr>
+        <w:ind w:left="5040" w:hanging="360"/>
+      </w:pPr>
+    </w:lvl>
+    <w:lvl w:ilvl="7" w:tplc="04090019" w:tentative="1">
+      <w:start w:val="1"/>
+      <w:numFmt w:val="lowerLetter"/>
+      <w:lvlText w:val="%8."/>
+      <w:lvlJc w:val="left"/>
+      <w:pPr>
+        <w:ind w:left="5760" w:hanging="360"/>
+      </w:pPr>
+    </w:lvl>
+    <w:lvl w:ilvl="8" w:tplc="0409001B" w:tentative="1">
+      <w:start w:val="1"/>
+      <w:numFmt w:val="lowerRoman"/>
+      <w:lvlText w:val="%9."/>
+      <w:lvlJc w:val="right"/>
+      <w:pPr>
+        <w:ind w:left="6480" w:hanging="180"/>
+      </w:pPr>
+    </w:lvl>
+  </w:abstractNum>
+  <w:abstractNum w:abstractNumId="3" w15:restartNumberingAfterBreak="0">
+    <w:nsid w:val="0C6E04C6"/>
+    <w:multiLevelType w:val="hybridMultilevel"/>
+    <w:tmpl w:val="ACA824B0"/>
+    <w:lvl w:ilvl="0" w:tplc="04090019">
+      <w:start w:val="1"/>
+      <w:numFmt w:val="lowerLetter"/>
+      <w:lvlText w:val="%1."/>
+      <w:lvlJc w:val="left"/>
+      <w:pPr>
+        <w:ind w:left="1440" w:hanging="360"/>
+      </w:pPr>
+    </w:lvl>
+    <w:lvl w:ilvl="1" w:tplc="04090019" w:tentative="1">
+      <w:start w:val="1"/>
+      <w:numFmt w:val="lowerLetter"/>
+      <w:lvlText w:val="%2."/>
+      <w:lvlJc w:val="left"/>
+      <w:pPr>
+        <w:ind w:left="2160" w:hanging="360"/>
+      </w:pPr>
+    </w:lvl>
+    <w:lvl w:ilvl="2" w:tplc="0409001B" w:tentative="1">
+      <w:start w:val="1"/>
+      <w:numFmt w:val="lowerRoman"/>
+      <w:lvlText w:val="%3."/>
+      <w:lvlJc w:val="right"/>
+      <w:pPr>
+        <w:ind w:left="2880" w:hanging="180"/>
+      </w:pPr>
+    </w:lvl>
+    <w:lvl w:ilvl="3" w:tplc="0409000F" w:tentative="1">
+      <w:start w:val="1"/>
+      <w:numFmt w:val="decimal"/>
+      <w:lvlText w:val="%4."/>
+      <w:lvlJc w:val="left"/>
+      <w:pPr>
+        <w:ind w:left="3600" w:hanging="360"/>
+      </w:pPr>
+    </w:lvl>
+    <w:lvl w:ilvl="4" w:tplc="04090019" w:tentative="1">
+      <w:start w:val="1"/>
+      <w:numFmt w:val="lowerLetter"/>
+      <w:lvlText w:val="%5."/>
+      <w:lvlJc w:val="left"/>
+      <w:pPr>
+        <w:ind w:left="4320" w:hanging="360"/>
+      </w:pPr>
+    </w:lvl>
+    <w:lvl w:ilvl="5" w:tplc="0409001B" w:tentative="1">
+      <w:start w:val="1"/>
+      <w:numFmt w:val="lowerRoman"/>
+      <w:lvlText w:val="%6."/>
+      <w:lvlJc w:val="right"/>
+      <w:pPr>
+        <w:ind w:left="5040" w:hanging="180"/>
+      </w:pPr>
+    </w:lvl>
+    <w:lvl w:ilvl="6" w:tplc="0409000F" w:tentative="1">
+      <w:start w:val="1"/>
+      <w:numFmt w:val="decimal"/>
+      <w:lvlText w:val="%7."/>
+      <w:lvlJc w:val="left"/>
+      <w:pPr>
+        <w:ind w:left="5760" w:hanging="360"/>
+      </w:pPr>
+    </w:lvl>
+    <w:lvl w:ilvl="7" w:tplc="04090019" w:tentative="1">
+      <w:start w:val="1"/>
+      <w:numFmt w:val="lowerLetter"/>
+      <w:lvlText w:val="%8."/>
+      <w:lvlJc w:val="left"/>
+      <w:pPr>
+        <w:ind w:left="6480" w:hanging="360"/>
+      </w:pPr>
+    </w:lvl>
+    <w:lvl w:ilvl="8" w:tplc="0409001B" w:tentative="1">
+      <w:start w:val="1"/>
+      <w:numFmt w:val="lowerRoman"/>
+      <w:lvlText w:val="%9."/>
+      <w:lvlJc w:val="right"/>
+      <w:pPr>
+        <w:ind w:left="7200" w:hanging="180"/>
+      </w:pPr>
+    </w:lvl>
+  </w:abstractNum>
+  <w:abstractNum w:abstractNumId="4" w15:restartNumberingAfterBreak="0">
+    <w:nsid w:val="12991D9A"/>
+    <w:multiLevelType w:val="hybridMultilevel"/>
+    <w:tmpl w:val="312E3C9C"/>
+    <w:lvl w:ilvl="0" w:tplc="F694507E">
+      <w:start w:val="1"/>
+      <w:numFmt w:val="decimal"/>
+      <w:lvlText w:val="%1."/>
+      <w:lvlJc w:val="left"/>
+      <w:pPr>
+        <w:ind w:left="1620" w:hanging="360"/>
+      </w:pPr>
+      <w:rPr>
+        <w:rFonts w:hint="default"/>
+      </w:rPr>
+    </w:lvl>
+    <w:lvl w:ilvl="1" w:tplc="04090019">
+      <w:start w:val="1"/>
+      <w:numFmt w:val="lowerLetter"/>
+      <w:lvlText w:val="%2."/>
+      <w:lvlJc w:val="left"/>
+      <w:pPr>
+        <w:ind w:left="2250" w:hanging="360"/>
+      </w:pPr>
+    </w:lvl>
+    <w:lvl w:ilvl="2" w:tplc="BFB0763C">
+      <w:start w:val="1"/>
+      <w:numFmt w:val="decimal"/>
+      <w:lvlText w:val="%3."/>
+      <w:lvlJc w:val="right"/>
+      <w:pPr>
+        <w:ind w:left="2970" w:hanging="180"/>
+      </w:pPr>
+      <w:rPr>
+        <w:rFonts w:asciiTheme="minorHAnsi" w:eastAsiaTheme="minorHAnsi" w:hAnsiTheme="minorHAnsi" w:cstheme="minorBidi"/>
+      </w:rPr>
+    </w:lvl>
+    <w:lvl w:ilvl="3" w:tplc="0409000F">
+      <w:start w:val="1"/>
+      <w:numFmt w:val="decimal"/>
+      <w:lvlText w:val="%4."/>
+      <w:lvlJc w:val="left"/>
+      <w:pPr>
+        <w:ind w:left="3780" w:hanging="360"/>
+      </w:pPr>
+    </w:lvl>
+    <w:lvl w:ilvl="4" w:tplc="04090019">
+      <w:start w:val="1"/>
+      <w:numFmt w:val="lowerLetter"/>
+      <w:lvlText w:val="%5."/>
+      <w:lvlJc w:val="left"/>
+      <w:pPr>
+        <w:ind w:left="4500" w:hanging="360"/>
+      </w:pPr>
+    </w:lvl>
+    <w:lvl w:ilvl="5" w:tplc="0409001B" w:tentative="1">
+      <w:start w:val="1"/>
+      <w:numFmt w:val="lowerRoman"/>
+      <w:lvlText w:val="%6."/>
+      <w:lvlJc w:val="right"/>
+      <w:pPr>
+        <w:ind w:left="5220" w:hanging="180"/>
+      </w:pPr>
+    </w:lvl>
+    <w:lvl w:ilvl="6" w:tplc="0409000F" w:tentative="1">
+      <w:start w:val="1"/>
+      <w:numFmt w:val="decimal"/>
+      <w:lvlText w:val="%7."/>
+      <w:lvlJc w:val="left"/>
+      <w:pPr>
+        <w:ind w:left="5940" w:hanging="360"/>
+      </w:pPr>
+    </w:lvl>
+    <w:lvl w:ilvl="7" w:tplc="04090019" w:tentative="1">
+      <w:start w:val="1"/>
+      <w:numFmt w:val="lowerLetter"/>
+      <w:lvlText w:val="%8."/>
+      <w:lvlJc w:val="left"/>
+      <w:pPr>
+        <w:ind w:left="6660" w:hanging="360"/>
+      </w:pPr>
+    </w:lvl>
+    <w:lvl w:ilvl="8" w:tplc="0409001B" w:tentative="1">
+      <w:start w:val="1"/>
+      <w:numFmt w:val="lowerRoman"/>
+      <w:lvlText w:val="%9."/>
+      <w:lvlJc w:val="right"/>
+      <w:pPr>
+        <w:ind w:left="7380" w:hanging="180"/>
+      </w:pPr>
+    </w:lvl>
+  </w:abstractNum>
+  <w:abstractNum w:abstractNumId="5" w15:restartNumberingAfterBreak="0">
     <w:nsid w:val="148848B5"/>
     <w:multiLevelType w:val="hybridMultilevel"/>
     <w:tmpl w:val="45D0CE8C"/>
@@ -2176,17 +3246,17 @@
       </w:pPr>
     </w:lvl>
   </w:abstractNum>
-  <w:abstractNum w:abstractNumId="3" w15:restartNumberingAfterBreak="0">
+  <w:abstractNum w:abstractNumId="6" w15:restartNumberingAfterBreak="0">
     <w:nsid w:val="1DC677F1"/>
     <w:multiLevelType w:val="hybridMultilevel"/>
-    <w:tmpl w:val="220A5520"/>
-    <w:lvl w:ilvl="0" w:tplc="0EF8B5A6">
-      <w:start w:val="1"/>
-      <w:numFmt w:val="lowerRoman"/>
+    <w:tmpl w:val="31C0E022"/>
+    <w:lvl w:ilvl="0" w:tplc="31E6D5EE">
+      <w:start w:val="1"/>
+      <w:numFmt w:val="lowerLetter"/>
       <w:lvlText w:val="%1."/>
       <w:lvlJc w:val="left"/>
       <w:pPr>
-        <w:ind w:left="1800" w:hanging="360"/>
+        <w:ind w:left="2250" w:hanging="360"/>
       </w:pPr>
       <w:rPr>
         <w:rFonts w:asciiTheme="minorHAnsi" w:eastAsiaTheme="minorHAnsi" w:hAnsiTheme="minorHAnsi" w:cstheme="minorBidi"/>
@@ -2198,7 +3268,7 @@
       <w:lvlText w:val="%2."/>
       <w:lvlJc w:val="left"/>
       <w:pPr>
-        <w:ind w:left="2520" w:hanging="360"/>
+        <w:ind w:left="2970" w:hanging="360"/>
       </w:pPr>
     </w:lvl>
     <w:lvl w:ilvl="2" w:tplc="0409001B" w:tentative="1">
@@ -2207,7 +3277,7 @@
       <w:lvlText w:val="%3."/>
       <w:lvlJc w:val="right"/>
       <w:pPr>
-        <w:ind w:left="3240" w:hanging="180"/>
+        <w:ind w:left="3690" w:hanging="180"/>
       </w:pPr>
     </w:lvl>
     <w:lvl w:ilvl="3" w:tplc="0409000F" w:tentative="1">
@@ -2216,7 +3286,7 @@
       <w:lvlText w:val="%4."/>
       <w:lvlJc w:val="left"/>
       <w:pPr>
-        <w:ind w:left="3960" w:hanging="360"/>
+        <w:ind w:left="4410" w:hanging="360"/>
       </w:pPr>
     </w:lvl>
     <w:lvl w:ilvl="4" w:tplc="04090019" w:tentative="1">
@@ -2225,7 +3295,7 @@
       <w:lvlText w:val="%5."/>
       <w:lvlJc w:val="left"/>
       <w:pPr>
-        <w:ind w:left="4680" w:hanging="360"/>
+        <w:ind w:left="5130" w:hanging="360"/>
       </w:pPr>
     </w:lvl>
     <w:lvl w:ilvl="5" w:tplc="0409001B" w:tentative="1">
@@ -2234,7 +3304,7 @@
       <w:lvlText w:val="%6."/>
       <w:lvlJc w:val="right"/>
       <w:pPr>
-        <w:ind w:left="5400" w:hanging="180"/>
+        <w:ind w:left="5850" w:hanging="180"/>
       </w:pPr>
     </w:lvl>
     <w:lvl w:ilvl="6" w:tplc="0409000F" w:tentative="1">
@@ -2243,7 +3313,7 @@
       <w:lvlText w:val="%7."/>
       <w:lvlJc w:val="left"/>
       <w:pPr>
-        <w:ind w:left="6120" w:hanging="360"/>
+        <w:ind w:left="6570" w:hanging="360"/>
       </w:pPr>
     </w:lvl>
     <w:lvl w:ilvl="7" w:tplc="04090019" w:tentative="1">
@@ -2252,7 +3322,7 @@
       <w:lvlText w:val="%8."/>
       <w:lvlJc w:val="left"/>
       <w:pPr>
-        <w:ind w:left="6840" w:hanging="360"/>
+        <w:ind w:left="7290" w:hanging="360"/>
       </w:pPr>
     </w:lvl>
     <w:lvl w:ilvl="8" w:tplc="0409001B" w:tentative="1">
@@ -2261,11 +3331,183 @@
       <w:lvlText w:val="%9."/>
       <w:lvlJc w:val="right"/>
       <w:pPr>
-        <w:ind w:left="7560" w:hanging="180"/>
+        <w:ind w:left="8010" w:hanging="180"/>
       </w:pPr>
     </w:lvl>
   </w:abstractNum>
-  <w:abstractNum w:abstractNumId="4" w15:restartNumberingAfterBreak="0">
+  <w:abstractNum w:abstractNumId="7" w15:restartNumberingAfterBreak="0">
+    <w:nsid w:val="20DF4FCC"/>
+    <w:multiLevelType w:val="hybridMultilevel"/>
+    <w:tmpl w:val="0FB05916"/>
+    <w:lvl w:ilvl="0" w:tplc="0409001B">
+      <w:start w:val="1"/>
+      <w:numFmt w:val="lowerRoman"/>
+      <w:lvlText w:val="%1."/>
+      <w:lvlJc w:val="right"/>
+      <w:pPr>
+        <w:ind w:left="2340" w:hanging="360"/>
+      </w:pPr>
+    </w:lvl>
+    <w:lvl w:ilvl="1" w:tplc="04090019" w:tentative="1">
+      <w:start w:val="1"/>
+      <w:numFmt w:val="lowerLetter"/>
+      <w:lvlText w:val="%2."/>
+      <w:lvlJc w:val="left"/>
+      <w:pPr>
+        <w:ind w:left="3060" w:hanging="360"/>
+      </w:pPr>
+    </w:lvl>
+    <w:lvl w:ilvl="2" w:tplc="0409001B" w:tentative="1">
+      <w:start w:val="1"/>
+      <w:numFmt w:val="lowerRoman"/>
+      <w:lvlText w:val="%3."/>
+      <w:lvlJc w:val="right"/>
+      <w:pPr>
+        <w:ind w:left="3780" w:hanging="180"/>
+      </w:pPr>
+    </w:lvl>
+    <w:lvl w:ilvl="3" w:tplc="0409000F" w:tentative="1">
+      <w:start w:val="1"/>
+      <w:numFmt w:val="decimal"/>
+      <w:lvlText w:val="%4."/>
+      <w:lvlJc w:val="left"/>
+      <w:pPr>
+        <w:ind w:left="4500" w:hanging="360"/>
+      </w:pPr>
+    </w:lvl>
+    <w:lvl w:ilvl="4" w:tplc="04090019" w:tentative="1">
+      <w:start w:val="1"/>
+      <w:numFmt w:val="lowerLetter"/>
+      <w:lvlText w:val="%5."/>
+      <w:lvlJc w:val="left"/>
+      <w:pPr>
+        <w:ind w:left="5220" w:hanging="360"/>
+      </w:pPr>
+    </w:lvl>
+    <w:lvl w:ilvl="5" w:tplc="0409001B" w:tentative="1">
+      <w:start w:val="1"/>
+      <w:numFmt w:val="lowerRoman"/>
+      <w:lvlText w:val="%6."/>
+      <w:lvlJc w:val="right"/>
+      <w:pPr>
+        <w:ind w:left="5940" w:hanging="180"/>
+      </w:pPr>
+    </w:lvl>
+    <w:lvl w:ilvl="6" w:tplc="0409000F" w:tentative="1">
+      <w:start w:val="1"/>
+      <w:numFmt w:val="decimal"/>
+      <w:lvlText w:val="%7."/>
+      <w:lvlJc w:val="left"/>
+      <w:pPr>
+        <w:ind w:left="6660" w:hanging="360"/>
+      </w:pPr>
+    </w:lvl>
+    <w:lvl w:ilvl="7" w:tplc="04090019" w:tentative="1">
+      <w:start w:val="1"/>
+      <w:numFmt w:val="lowerLetter"/>
+      <w:lvlText w:val="%8."/>
+      <w:lvlJc w:val="left"/>
+      <w:pPr>
+        <w:ind w:left="7380" w:hanging="360"/>
+      </w:pPr>
+    </w:lvl>
+    <w:lvl w:ilvl="8" w:tplc="0409001B" w:tentative="1">
+      <w:start w:val="1"/>
+      <w:numFmt w:val="lowerRoman"/>
+      <w:lvlText w:val="%9."/>
+      <w:lvlJc w:val="right"/>
+      <w:pPr>
+        <w:ind w:left="8100" w:hanging="180"/>
+      </w:pPr>
+    </w:lvl>
+  </w:abstractNum>
+  <w:abstractNum w:abstractNumId="8" w15:restartNumberingAfterBreak="0">
+    <w:nsid w:val="26A07BCB"/>
+    <w:multiLevelType w:val="hybridMultilevel"/>
+    <w:tmpl w:val="ACA824B0"/>
+    <w:lvl w:ilvl="0" w:tplc="04090019">
+      <w:start w:val="1"/>
+      <w:numFmt w:val="lowerLetter"/>
+      <w:lvlText w:val="%1."/>
+      <w:lvlJc w:val="left"/>
+      <w:pPr>
+        <w:ind w:left="1440" w:hanging="360"/>
+      </w:pPr>
+    </w:lvl>
+    <w:lvl w:ilvl="1" w:tplc="04090019" w:tentative="1">
+      <w:start w:val="1"/>
+      <w:numFmt w:val="lowerLetter"/>
+      <w:lvlText w:val="%2."/>
+      <w:lvlJc w:val="left"/>
+      <w:pPr>
+        <w:ind w:left="2160" w:hanging="360"/>
+      </w:pPr>
+    </w:lvl>
+    <w:lvl w:ilvl="2" w:tplc="0409001B" w:tentative="1">
+      <w:start w:val="1"/>
+      <w:numFmt w:val="lowerRoman"/>
+      <w:lvlText w:val="%3."/>
+      <w:lvlJc w:val="right"/>
+      <w:pPr>
+        <w:ind w:left="2880" w:hanging="180"/>
+      </w:pPr>
+    </w:lvl>
+    <w:lvl w:ilvl="3" w:tplc="0409000F" w:tentative="1">
+      <w:start w:val="1"/>
+      <w:numFmt w:val="decimal"/>
+      <w:lvlText w:val="%4."/>
+      <w:lvlJc w:val="left"/>
+      <w:pPr>
+        <w:ind w:left="3600" w:hanging="360"/>
+      </w:pPr>
+    </w:lvl>
+    <w:lvl w:ilvl="4" w:tplc="04090019" w:tentative="1">
+      <w:start w:val="1"/>
+      <w:numFmt w:val="lowerLetter"/>
+      <w:lvlText w:val="%5."/>
+      <w:lvlJc w:val="left"/>
+      <w:pPr>
+        <w:ind w:left="4320" w:hanging="360"/>
+      </w:pPr>
+    </w:lvl>
+    <w:lvl w:ilvl="5" w:tplc="0409001B" w:tentative="1">
+      <w:start w:val="1"/>
+      <w:numFmt w:val="lowerRoman"/>
+      <w:lvlText w:val="%6."/>
+      <w:lvlJc w:val="right"/>
+      <w:pPr>
+        <w:ind w:left="5040" w:hanging="180"/>
+      </w:pPr>
+    </w:lvl>
+    <w:lvl w:ilvl="6" w:tplc="0409000F" w:tentative="1">
+      <w:start w:val="1"/>
+      <w:numFmt w:val="decimal"/>
+      <w:lvlText w:val="%7."/>
+      <w:lvlJc w:val="left"/>
+      <w:pPr>
+        <w:ind w:left="5760" w:hanging="360"/>
+      </w:pPr>
+    </w:lvl>
+    <w:lvl w:ilvl="7" w:tplc="04090019" w:tentative="1">
+      <w:start w:val="1"/>
+      <w:numFmt w:val="lowerLetter"/>
+      <w:lvlText w:val="%8."/>
+      <w:lvlJc w:val="left"/>
+      <w:pPr>
+        <w:ind w:left="6480" w:hanging="360"/>
+      </w:pPr>
+    </w:lvl>
+    <w:lvl w:ilvl="8" w:tplc="0409001B" w:tentative="1">
+      <w:start w:val="1"/>
+      <w:numFmt w:val="lowerRoman"/>
+      <w:lvlText w:val="%9."/>
+      <w:lvlJc w:val="right"/>
+      <w:pPr>
+        <w:ind w:left="7200" w:hanging="180"/>
+      </w:pPr>
+    </w:lvl>
+  </w:abstractNum>
+  <w:abstractNum w:abstractNumId="9" w15:restartNumberingAfterBreak="0">
     <w:nsid w:val="300152B2"/>
     <w:multiLevelType w:val="hybridMultilevel"/>
     <w:tmpl w:val="F4AA9D66"/>
@@ -2357,7 +3599,93 @@
       </w:pPr>
     </w:lvl>
   </w:abstractNum>
-  <w:abstractNum w:abstractNumId="5" w15:restartNumberingAfterBreak="0">
+  <w:abstractNum w:abstractNumId="10" w15:restartNumberingAfterBreak="0">
+    <w:nsid w:val="30EE59F3"/>
+    <w:multiLevelType w:val="hybridMultilevel"/>
+    <w:tmpl w:val="EFB81E5A"/>
+    <w:lvl w:ilvl="0" w:tplc="0409001B">
+      <w:start w:val="1"/>
+      <w:numFmt w:val="lowerRoman"/>
+      <w:lvlText w:val="%1."/>
+      <w:lvlJc w:val="right"/>
+      <w:pPr>
+        <w:ind w:left="2340" w:hanging="360"/>
+      </w:pPr>
+    </w:lvl>
+    <w:lvl w:ilvl="1" w:tplc="04090019" w:tentative="1">
+      <w:start w:val="1"/>
+      <w:numFmt w:val="lowerLetter"/>
+      <w:lvlText w:val="%2."/>
+      <w:lvlJc w:val="left"/>
+      <w:pPr>
+        <w:ind w:left="3060" w:hanging="360"/>
+      </w:pPr>
+    </w:lvl>
+    <w:lvl w:ilvl="2" w:tplc="0409001B" w:tentative="1">
+      <w:start w:val="1"/>
+      <w:numFmt w:val="lowerRoman"/>
+      <w:lvlText w:val="%3."/>
+      <w:lvlJc w:val="right"/>
+      <w:pPr>
+        <w:ind w:left="3780" w:hanging="180"/>
+      </w:pPr>
+    </w:lvl>
+    <w:lvl w:ilvl="3" w:tplc="0409000F" w:tentative="1">
+      <w:start w:val="1"/>
+      <w:numFmt w:val="decimal"/>
+      <w:lvlText w:val="%4."/>
+      <w:lvlJc w:val="left"/>
+      <w:pPr>
+        <w:ind w:left="4500" w:hanging="360"/>
+      </w:pPr>
+    </w:lvl>
+    <w:lvl w:ilvl="4" w:tplc="04090019" w:tentative="1">
+      <w:start w:val="1"/>
+      <w:numFmt w:val="lowerLetter"/>
+      <w:lvlText w:val="%5."/>
+      <w:lvlJc w:val="left"/>
+      <w:pPr>
+        <w:ind w:left="5220" w:hanging="360"/>
+      </w:pPr>
+    </w:lvl>
+    <w:lvl w:ilvl="5" w:tplc="0409001B" w:tentative="1">
+      <w:start w:val="1"/>
+      <w:numFmt w:val="lowerRoman"/>
+      <w:lvlText w:val="%6."/>
+      <w:lvlJc w:val="right"/>
+      <w:pPr>
+        <w:ind w:left="5940" w:hanging="180"/>
+      </w:pPr>
+    </w:lvl>
+    <w:lvl w:ilvl="6" w:tplc="0409000F" w:tentative="1">
+      <w:start w:val="1"/>
+      <w:numFmt w:val="decimal"/>
+      <w:lvlText w:val="%7."/>
+      <w:lvlJc w:val="left"/>
+      <w:pPr>
+        <w:ind w:left="6660" w:hanging="360"/>
+      </w:pPr>
+    </w:lvl>
+    <w:lvl w:ilvl="7" w:tplc="04090019" w:tentative="1">
+      <w:start w:val="1"/>
+      <w:numFmt w:val="lowerLetter"/>
+      <w:lvlText w:val="%8."/>
+      <w:lvlJc w:val="left"/>
+      <w:pPr>
+        <w:ind w:left="7380" w:hanging="360"/>
+      </w:pPr>
+    </w:lvl>
+    <w:lvl w:ilvl="8" w:tplc="0409001B" w:tentative="1">
+      <w:start w:val="1"/>
+      <w:numFmt w:val="lowerRoman"/>
+      <w:lvlText w:val="%9."/>
+      <w:lvlJc w:val="right"/>
+      <w:pPr>
+        <w:ind w:left="8100" w:hanging="180"/>
+      </w:pPr>
+    </w:lvl>
+  </w:abstractNum>
+  <w:abstractNum w:abstractNumId="11" w15:restartNumberingAfterBreak="0">
     <w:nsid w:val="379A3B88"/>
     <w:multiLevelType w:val="hybridMultilevel"/>
     <w:tmpl w:val="FD02C31E"/>
@@ -2446,7 +3774,7 @@
       </w:pPr>
     </w:lvl>
   </w:abstractNum>
-  <w:abstractNum w:abstractNumId="6" w15:restartNumberingAfterBreak="0">
+  <w:abstractNum w:abstractNumId="12" w15:restartNumberingAfterBreak="0">
     <w:nsid w:val="38C512D0"/>
     <w:multiLevelType w:val="hybridMultilevel"/>
     <w:tmpl w:val="A8C89DA0"/>
@@ -2535,7 +3863,7 @@
       </w:pPr>
     </w:lvl>
   </w:abstractNum>
-  <w:abstractNum w:abstractNumId="7" w15:restartNumberingAfterBreak="0">
+  <w:abstractNum w:abstractNumId="13" w15:restartNumberingAfterBreak="0">
     <w:nsid w:val="3E3A0AB3"/>
     <w:multiLevelType w:val="hybridMultilevel"/>
     <w:tmpl w:val="B808974C"/>
@@ -2624,7 +3952,7 @@
       </w:pPr>
     </w:lvl>
   </w:abstractNum>
-  <w:abstractNum w:abstractNumId="8" w15:restartNumberingAfterBreak="0">
+  <w:abstractNum w:abstractNumId="14" w15:restartNumberingAfterBreak="0">
     <w:nsid w:val="439F617A"/>
     <w:multiLevelType w:val="hybridMultilevel"/>
     <w:tmpl w:val="A5A89E74"/>
@@ -2713,7 +4041,7 @@
       </w:pPr>
     </w:lvl>
   </w:abstractNum>
-  <w:abstractNum w:abstractNumId="9" w15:restartNumberingAfterBreak="0">
+  <w:abstractNum w:abstractNumId="15" w15:restartNumberingAfterBreak="0">
     <w:nsid w:val="45E9495F"/>
     <w:multiLevelType w:val="hybridMultilevel"/>
     <w:tmpl w:val="C3D0AAA4"/>
@@ -2805,17 +4133,17 @@
       </w:pPr>
     </w:lvl>
   </w:abstractNum>
-  <w:abstractNum w:abstractNumId="10" w15:restartNumberingAfterBreak="0">
-    <w:nsid w:val="4C7748FB"/>
+  <w:abstractNum w:abstractNumId="16" w15:restartNumberingAfterBreak="0">
+    <w:nsid w:val="4B1824A1"/>
     <w:multiLevelType w:val="hybridMultilevel"/>
-    <w:tmpl w:val="3A42662A"/>
-    <w:lvl w:ilvl="0" w:tplc="B30AF8F4">
-      <w:start w:val="1"/>
-      <w:numFmt w:val="lowerRoman"/>
+    <w:tmpl w:val="4516C1FA"/>
+    <w:lvl w:ilvl="0" w:tplc="455C5E3E">
+      <w:start w:val="1"/>
+      <w:numFmt w:val="lowerLetter"/>
       <w:lvlText w:val="%1."/>
-      <w:lvlJc w:val="left"/>
-      <w:pPr>
-        <w:ind w:left="1800" w:hanging="360"/>
+      <w:lvlJc w:val="right"/>
+      <w:pPr>
+        <w:ind w:left="2340" w:hanging="360"/>
       </w:pPr>
       <w:rPr>
         <w:rFonts w:asciiTheme="minorHAnsi" w:eastAsiaTheme="minorHAnsi" w:hAnsiTheme="minorHAnsi" w:cstheme="minorBidi"/>
@@ -2827,7 +4155,7 @@
       <w:lvlText w:val="%2."/>
       <w:lvlJc w:val="left"/>
       <w:pPr>
-        <w:ind w:left="2520" w:hanging="360"/>
+        <w:ind w:left="3060" w:hanging="360"/>
       </w:pPr>
     </w:lvl>
     <w:lvl w:ilvl="2" w:tplc="0409001B" w:tentative="1">
@@ -2836,7 +4164,7 @@
       <w:lvlText w:val="%3."/>
       <w:lvlJc w:val="right"/>
       <w:pPr>
-        <w:ind w:left="3240" w:hanging="180"/>
+        <w:ind w:left="3780" w:hanging="180"/>
       </w:pPr>
     </w:lvl>
     <w:lvl w:ilvl="3" w:tplc="0409000F" w:tentative="1">
@@ -2845,7 +4173,7 @@
       <w:lvlText w:val="%4."/>
       <w:lvlJc w:val="left"/>
       <w:pPr>
-        <w:ind w:left="3960" w:hanging="360"/>
+        <w:ind w:left="4500" w:hanging="360"/>
       </w:pPr>
     </w:lvl>
     <w:lvl w:ilvl="4" w:tplc="04090019" w:tentative="1">
@@ -2854,7 +4182,7 @@
       <w:lvlText w:val="%5."/>
       <w:lvlJc w:val="left"/>
       <w:pPr>
-        <w:ind w:left="4680" w:hanging="360"/>
+        <w:ind w:left="5220" w:hanging="360"/>
       </w:pPr>
     </w:lvl>
     <w:lvl w:ilvl="5" w:tplc="0409001B" w:tentative="1">
@@ -2863,7 +4191,7 @@
       <w:lvlText w:val="%6."/>
       <w:lvlJc w:val="right"/>
       <w:pPr>
-        <w:ind w:left="5400" w:hanging="180"/>
+        <w:ind w:left="5940" w:hanging="180"/>
       </w:pPr>
     </w:lvl>
     <w:lvl w:ilvl="6" w:tplc="0409000F" w:tentative="1">
@@ -2872,7 +4200,7 @@
       <w:lvlText w:val="%7."/>
       <w:lvlJc w:val="left"/>
       <w:pPr>
-        <w:ind w:left="6120" w:hanging="360"/>
+        <w:ind w:left="6660" w:hanging="360"/>
       </w:pPr>
     </w:lvl>
     <w:lvl w:ilvl="7" w:tplc="04090019" w:tentative="1">
@@ -2881,7 +4209,7 @@
       <w:lvlText w:val="%8."/>
       <w:lvlJc w:val="left"/>
       <w:pPr>
-        <w:ind w:left="6840" w:hanging="360"/>
+        <w:ind w:left="7380" w:hanging="360"/>
       </w:pPr>
     </w:lvl>
     <w:lvl w:ilvl="8" w:tplc="0409001B" w:tentative="1">
@@ -2890,11 +4218,100 @@
       <w:lvlText w:val="%9."/>
       <w:lvlJc w:val="right"/>
       <w:pPr>
-        <w:ind w:left="7560" w:hanging="180"/>
+        <w:ind w:left="8100" w:hanging="180"/>
       </w:pPr>
     </w:lvl>
   </w:abstractNum>
-  <w:abstractNum w:abstractNumId="11" w15:restartNumberingAfterBreak="0">
+  <w:abstractNum w:abstractNumId="17" w15:restartNumberingAfterBreak="0">
+    <w:nsid w:val="4C7748FB"/>
+    <w:multiLevelType w:val="hybridMultilevel"/>
+    <w:tmpl w:val="F90870AC"/>
+    <w:lvl w:ilvl="0" w:tplc="108064F0">
+      <w:start w:val="1"/>
+      <w:numFmt w:val="lowerLetter"/>
+      <w:lvlText w:val="%1."/>
+      <w:lvlJc w:val="left"/>
+      <w:pPr>
+        <w:ind w:left="2250" w:hanging="360"/>
+      </w:pPr>
+      <w:rPr>
+        <w:rFonts w:asciiTheme="minorHAnsi" w:eastAsiaTheme="minorHAnsi" w:hAnsiTheme="minorHAnsi" w:cstheme="minorBidi"/>
+      </w:rPr>
+    </w:lvl>
+    <w:lvl w:ilvl="1" w:tplc="04090019" w:tentative="1">
+      <w:start w:val="1"/>
+      <w:numFmt w:val="lowerLetter"/>
+      <w:lvlText w:val="%2."/>
+      <w:lvlJc w:val="left"/>
+      <w:pPr>
+        <w:ind w:left="3150" w:hanging="360"/>
+      </w:pPr>
+    </w:lvl>
+    <w:lvl w:ilvl="2" w:tplc="0409001B" w:tentative="1">
+      <w:start w:val="1"/>
+      <w:numFmt w:val="lowerRoman"/>
+      <w:lvlText w:val="%3."/>
+      <w:lvlJc w:val="right"/>
+      <w:pPr>
+        <w:ind w:left="3870" w:hanging="180"/>
+      </w:pPr>
+    </w:lvl>
+    <w:lvl w:ilvl="3" w:tplc="0409000F" w:tentative="1">
+      <w:start w:val="1"/>
+      <w:numFmt w:val="decimal"/>
+      <w:lvlText w:val="%4."/>
+      <w:lvlJc w:val="left"/>
+      <w:pPr>
+        <w:ind w:left="4590" w:hanging="360"/>
+      </w:pPr>
+    </w:lvl>
+    <w:lvl w:ilvl="4" w:tplc="04090019" w:tentative="1">
+      <w:start w:val="1"/>
+      <w:numFmt w:val="lowerLetter"/>
+      <w:lvlText w:val="%5."/>
+      <w:lvlJc w:val="left"/>
+      <w:pPr>
+        <w:ind w:left="5310" w:hanging="360"/>
+      </w:pPr>
+    </w:lvl>
+    <w:lvl w:ilvl="5" w:tplc="0409001B" w:tentative="1">
+      <w:start w:val="1"/>
+      <w:numFmt w:val="lowerRoman"/>
+      <w:lvlText w:val="%6."/>
+      <w:lvlJc w:val="right"/>
+      <w:pPr>
+        <w:ind w:left="6030" w:hanging="180"/>
+      </w:pPr>
+    </w:lvl>
+    <w:lvl w:ilvl="6" w:tplc="0409000F" w:tentative="1">
+      <w:start w:val="1"/>
+      <w:numFmt w:val="decimal"/>
+      <w:lvlText w:val="%7."/>
+      <w:lvlJc w:val="left"/>
+      <w:pPr>
+        <w:ind w:left="6750" w:hanging="360"/>
+      </w:pPr>
+    </w:lvl>
+    <w:lvl w:ilvl="7" w:tplc="04090019" w:tentative="1">
+      <w:start w:val="1"/>
+      <w:numFmt w:val="lowerLetter"/>
+      <w:lvlText w:val="%8."/>
+      <w:lvlJc w:val="left"/>
+      <w:pPr>
+        <w:ind w:left="7470" w:hanging="360"/>
+      </w:pPr>
+    </w:lvl>
+    <w:lvl w:ilvl="8" w:tplc="0409001B" w:tentative="1">
+      <w:start w:val="1"/>
+      <w:numFmt w:val="lowerRoman"/>
+      <w:lvlText w:val="%9."/>
+      <w:lvlJc w:val="right"/>
+      <w:pPr>
+        <w:ind w:left="8190" w:hanging="180"/>
+      </w:pPr>
+    </w:lvl>
+  </w:abstractNum>
+  <w:abstractNum w:abstractNumId="18" w15:restartNumberingAfterBreak="0">
     <w:nsid w:val="4E8B6CAE"/>
     <w:multiLevelType w:val="hybridMultilevel"/>
     <w:tmpl w:val="7B96C6CC"/>
@@ -2986,7 +4403,7 @@
       </w:pPr>
     </w:lvl>
   </w:abstractNum>
-  <w:abstractNum w:abstractNumId="12" w15:restartNumberingAfterBreak="0">
+  <w:abstractNum w:abstractNumId="19" w15:restartNumberingAfterBreak="0">
     <w:nsid w:val="4EC64E86"/>
     <w:multiLevelType w:val="hybridMultilevel"/>
     <w:tmpl w:val="E506C000"/>
@@ -3075,7 +4492,7 @@
       </w:pPr>
     </w:lvl>
   </w:abstractNum>
-  <w:abstractNum w:abstractNumId="13" w15:restartNumberingAfterBreak="0">
+  <w:abstractNum w:abstractNumId="20" w15:restartNumberingAfterBreak="0">
     <w:nsid w:val="4F9304C7"/>
     <w:multiLevelType w:val="hybridMultilevel"/>
     <w:tmpl w:val="02B65B3A"/>
@@ -3164,7 +4581,96 @@
       </w:pPr>
     </w:lvl>
   </w:abstractNum>
-  <w:abstractNum w:abstractNumId="14" w15:restartNumberingAfterBreak="0">
+  <w:abstractNum w:abstractNumId="21" w15:restartNumberingAfterBreak="0">
+    <w:nsid w:val="51934171"/>
+    <w:multiLevelType w:val="hybridMultilevel"/>
+    <w:tmpl w:val="121063AC"/>
+    <w:lvl w:ilvl="0" w:tplc="6CA0C44C">
+      <w:start w:val="1"/>
+      <w:numFmt w:val="decimal"/>
+      <w:lvlText w:val="%1."/>
+      <w:lvlJc w:val="left"/>
+      <w:pPr>
+        <w:ind w:left="1800" w:hanging="360"/>
+      </w:pPr>
+      <w:rPr>
+        <w:rFonts w:hint="default"/>
+      </w:rPr>
+    </w:lvl>
+    <w:lvl w:ilvl="1" w:tplc="04090019">
+      <w:start w:val="1"/>
+      <w:numFmt w:val="lowerLetter"/>
+      <w:lvlText w:val="%2."/>
+      <w:lvlJc w:val="left"/>
+      <w:pPr>
+        <w:ind w:left="2520" w:hanging="360"/>
+      </w:pPr>
+    </w:lvl>
+    <w:lvl w:ilvl="2" w:tplc="0409001B">
+      <w:start w:val="1"/>
+      <w:numFmt w:val="lowerRoman"/>
+      <w:lvlText w:val="%3."/>
+      <w:lvlJc w:val="right"/>
+      <w:pPr>
+        <w:ind w:left="3240" w:hanging="180"/>
+      </w:pPr>
+    </w:lvl>
+    <w:lvl w:ilvl="3" w:tplc="0409000F">
+      <w:start w:val="1"/>
+      <w:numFmt w:val="decimal"/>
+      <w:lvlText w:val="%4."/>
+      <w:lvlJc w:val="left"/>
+      <w:pPr>
+        <w:ind w:left="3960" w:hanging="360"/>
+      </w:pPr>
+    </w:lvl>
+    <w:lvl w:ilvl="4" w:tplc="04090019" w:tentative="1">
+      <w:start w:val="1"/>
+      <w:numFmt w:val="lowerLetter"/>
+      <w:lvlText w:val="%5."/>
+      <w:lvlJc w:val="left"/>
+      <w:pPr>
+        <w:ind w:left="4680" w:hanging="360"/>
+      </w:pPr>
+    </w:lvl>
+    <w:lvl w:ilvl="5" w:tplc="0409001B" w:tentative="1">
+      <w:start w:val="1"/>
+      <w:numFmt w:val="lowerRoman"/>
+      <w:lvlText w:val="%6."/>
+      <w:lvlJc w:val="right"/>
+      <w:pPr>
+        <w:ind w:left="5400" w:hanging="180"/>
+      </w:pPr>
+    </w:lvl>
+    <w:lvl w:ilvl="6" w:tplc="0409000F" w:tentative="1">
+      <w:start w:val="1"/>
+      <w:numFmt w:val="decimal"/>
+      <w:lvlText w:val="%7."/>
+      <w:lvlJc w:val="left"/>
+      <w:pPr>
+        <w:ind w:left="6120" w:hanging="360"/>
+      </w:pPr>
+    </w:lvl>
+    <w:lvl w:ilvl="7" w:tplc="04090019" w:tentative="1">
+      <w:start w:val="1"/>
+      <w:numFmt w:val="lowerLetter"/>
+      <w:lvlText w:val="%8."/>
+      <w:lvlJc w:val="left"/>
+      <w:pPr>
+        <w:ind w:left="6840" w:hanging="360"/>
+      </w:pPr>
+    </w:lvl>
+    <w:lvl w:ilvl="8" w:tplc="0409001B" w:tentative="1">
+      <w:start w:val="1"/>
+      <w:numFmt w:val="lowerRoman"/>
+      <w:lvlText w:val="%9."/>
+      <w:lvlJc w:val="right"/>
+      <w:pPr>
+        <w:ind w:left="7560" w:hanging="180"/>
+      </w:pPr>
+    </w:lvl>
+  </w:abstractNum>
+  <w:abstractNum w:abstractNumId="22" w15:restartNumberingAfterBreak="0">
     <w:nsid w:val="51C35CB0"/>
     <w:multiLevelType w:val="hybridMultilevel"/>
     <w:tmpl w:val="17100CDC"/>
@@ -3250,7 +4756,7 @@
       </w:pPr>
     </w:lvl>
   </w:abstractNum>
-  <w:abstractNum w:abstractNumId="15" w15:restartNumberingAfterBreak="0">
+  <w:abstractNum w:abstractNumId="23" w15:restartNumberingAfterBreak="0">
     <w:nsid w:val="53604AB5"/>
     <w:multiLevelType w:val="hybridMultilevel"/>
     <w:tmpl w:val="E9724760"/>
@@ -3342,7 +4848,360 @@
       </w:pPr>
     </w:lvl>
   </w:abstractNum>
-  <w:abstractNum w:abstractNumId="16" w15:restartNumberingAfterBreak="0">
+  <w:abstractNum w:abstractNumId="24" w15:restartNumberingAfterBreak="0">
+    <w:nsid w:val="57202A97"/>
+    <w:multiLevelType w:val="hybridMultilevel"/>
+    <w:tmpl w:val="4516C1FA"/>
+    <w:lvl w:ilvl="0" w:tplc="455C5E3E">
+      <w:start w:val="1"/>
+      <w:numFmt w:val="lowerLetter"/>
+      <w:lvlText w:val="%1."/>
+      <w:lvlJc w:val="right"/>
+      <w:pPr>
+        <w:ind w:left="2340" w:hanging="360"/>
+      </w:pPr>
+      <w:rPr>
+        <w:rFonts w:asciiTheme="minorHAnsi" w:eastAsiaTheme="minorHAnsi" w:hAnsiTheme="minorHAnsi" w:cstheme="minorBidi"/>
+      </w:rPr>
+    </w:lvl>
+    <w:lvl w:ilvl="1" w:tplc="04090019">
+      <w:start w:val="1"/>
+      <w:numFmt w:val="lowerLetter"/>
+      <w:lvlText w:val="%2."/>
+      <w:lvlJc w:val="left"/>
+      <w:pPr>
+        <w:ind w:left="3060" w:hanging="360"/>
+      </w:pPr>
+    </w:lvl>
+    <w:lvl w:ilvl="2" w:tplc="0409001B" w:tentative="1">
+      <w:start w:val="1"/>
+      <w:numFmt w:val="lowerRoman"/>
+      <w:lvlText w:val="%3."/>
+      <w:lvlJc w:val="right"/>
+      <w:pPr>
+        <w:ind w:left="3780" w:hanging="180"/>
+      </w:pPr>
+    </w:lvl>
+    <w:lvl w:ilvl="3" w:tplc="0409000F" w:tentative="1">
+      <w:start w:val="1"/>
+      <w:numFmt w:val="decimal"/>
+      <w:lvlText w:val="%4."/>
+      <w:lvlJc w:val="left"/>
+      <w:pPr>
+        <w:ind w:left="4500" w:hanging="360"/>
+      </w:pPr>
+    </w:lvl>
+    <w:lvl w:ilvl="4" w:tplc="04090019" w:tentative="1">
+      <w:start w:val="1"/>
+      <w:numFmt w:val="lowerLetter"/>
+      <w:lvlText w:val="%5."/>
+      <w:lvlJc w:val="left"/>
+      <w:pPr>
+        <w:ind w:left="5220" w:hanging="360"/>
+      </w:pPr>
+    </w:lvl>
+    <w:lvl w:ilvl="5" w:tplc="0409001B" w:tentative="1">
+      <w:start w:val="1"/>
+      <w:numFmt w:val="lowerRoman"/>
+      <w:lvlText w:val="%6."/>
+      <w:lvlJc w:val="right"/>
+      <w:pPr>
+        <w:ind w:left="5940" w:hanging="180"/>
+      </w:pPr>
+    </w:lvl>
+    <w:lvl w:ilvl="6" w:tplc="0409000F" w:tentative="1">
+      <w:start w:val="1"/>
+      <w:numFmt w:val="decimal"/>
+      <w:lvlText w:val="%7."/>
+      <w:lvlJc w:val="left"/>
+      <w:pPr>
+        <w:ind w:left="6660" w:hanging="360"/>
+      </w:pPr>
+    </w:lvl>
+    <w:lvl w:ilvl="7" w:tplc="04090019" w:tentative="1">
+      <w:start w:val="1"/>
+      <w:numFmt w:val="lowerLetter"/>
+      <w:lvlText w:val="%8."/>
+      <w:lvlJc w:val="left"/>
+      <w:pPr>
+        <w:ind w:left="7380" w:hanging="360"/>
+      </w:pPr>
+    </w:lvl>
+    <w:lvl w:ilvl="8" w:tplc="0409001B" w:tentative="1">
+      <w:start w:val="1"/>
+      <w:numFmt w:val="lowerRoman"/>
+      <w:lvlText w:val="%9."/>
+      <w:lvlJc w:val="right"/>
+      <w:pPr>
+        <w:ind w:left="8100" w:hanging="180"/>
+      </w:pPr>
+    </w:lvl>
+  </w:abstractNum>
+  <w:abstractNum w:abstractNumId="25" w15:restartNumberingAfterBreak="0">
+    <w:nsid w:val="574B2451"/>
+    <w:multiLevelType w:val="hybridMultilevel"/>
+    <w:tmpl w:val="4516C1FA"/>
+    <w:lvl w:ilvl="0" w:tplc="455C5E3E">
+      <w:start w:val="1"/>
+      <w:numFmt w:val="lowerLetter"/>
+      <w:lvlText w:val="%1."/>
+      <w:lvlJc w:val="right"/>
+      <w:pPr>
+        <w:ind w:left="2340" w:hanging="360"/>
+      </w:pPr>
+      <w:rPr>
+        <w:rFonts w:asciiTheme="minorHAnsi" w:eastAsiaTheme="minorHAnsi" w:hAnsiTheme="minorHAnsi" w:cstheme="minorBidi"/>
+      </w:rPr>
+    </w:lvl>
+    <w:lvl w:ilvl="1" w:tplc="04090019" w:tentative="1">
+      <w:start w:val="1"/>
+      <w:numFmt w:val="lowerLetter"/>
+      <w:lvlText w:val="%2."/>
+      <w:lvlJc w:val="left"/>
+      <w:pPr>
+        <w:ind w:left="3060" w:hanging="360"/>
+      </w:pPr>
+    </w:lvl>
+    <w:lvl w:ilvl="2" w:tplc="0409001B" w:tentative="1">
+      <w:start w:val="1"/>
+      <w:numFmt w:val="lowerRoman"/>
+      <w:lvlText w:val="%3."/>
+      <w:lvlJc w:val="right"/>
+      <w:pPr>
+        <w:ind w:left="3780" w:hanging="180"/>
+      </w:pPr>
+    </w:lvl>
+    <w:lvl w:ilvl="3" w:tplc="0409000F" w:tentative="1">
+      <w:start w:val="1"/>
+      <w:numFmt w:val="decimal"/>
+      <w:lvlText w:val="%4."/>
+      <w:lvlJc w:val="left"/>
+      <w:pPr>
+        <w:ind w:left="4500" w:hanging="360"/>
+      </w:pPr>
+    </w:lvl>
+    <w:lvl w:ilvl="4" w:tplc="04090019" w:tentative="1">
+      <w:start w:val="1"/>
+      <w:numFmt w:val="lowerLetter"/>
+      <w:lvlText w:val="%5."/>
+      <w:lvlJc w:val="left"/>
+      <w:pPr>
+        <w:ind w:left="5220" w:hanging="360"/>
+      </w:pPr>
+    </w:lvl>
+    <w:lvl w:ilvl="5" w:tplc="0409001B" w:tentative="1">
+      <w:start w:val="1"/>
+      <w:numFmt w:val="lowerRoman"/>
+      <w:lvlText w:val="%6."/>
+      <w:lvlJc w:val="right"/>
+      <w:pPr>
+        <w:ind w:left="5940" w:hanging="180"/>
+      </w:pPr>
+    </w:lvl>
+    <w:lvl w:ilvl="6" w:tplc="0409000F" w:tentative="1">
+      <w:start w:val="1"/>
+      <w:numFmt w:val="decimal"/>
+      <w:lvlText w:val="%7."/>
+      <w:lvlJc w:val="left"/>
+      <w:pPr>
+        <w:ind w:left="6660" w:hanging="360"/>
+      </w:pPr>
+    </w:lvl>
+    <w:lvl w:ilvl="7" w:tplc="04090019" w:tentative="1">
+      <w:start w:val="1"/>
+      <w:numFmt w:val="lowerLetter"/>
+      <w:lvlText w:val="%8."/>
+      <w:lvlJc w:val="left"/>
+      <w:pPr>
+        <w:ind w:left="7380" w:hanging="360"/>
+      </w:pPr>
+    </w:lvl>
+    <w:lvl w:ilvl="8" w:tplc="0409001B" w:tentative="1">
+      <w:start w:val="1"/>
+      <w:numFmt w:val="lowerRoman"/>
+      <w:lvlText w:val="%9."/>
+      <w:lvlJc w:val="right"/>
+      <w:pPr>
+        <w:ind w:left="8100" w:hanging="180"/>
+      </w:pPr>
+    </w:lvl>
+  </w:abstractNum>
+  <w:abstractNum w:abstractNumId="26" w15:restartNumberingAfterBreak="0">
+    <w:nsid w:val="57622524"/>
+    <w:multiLevelType w:val="hybridMultilevel"/>
+    <w:tmpl w:val="ACA824B0"/>
+    <w:lvl w:ilvl="0" w:tplc="04090019">
+      <w:start w:val="1"/>
+      <w:numFmt w:val="lowerLetter"/>
+      <w:lvlText w:val="%1."/>
+      <w:lvlJc w:val="left"/>
+      <w:pPr>
+        <w:ind w:left="1440" w:hanging="360"/>
+      </w:pPr>
+    </w:lvl>
+    <w:lvl w:ilvl="1" w:tplc="04090019" w:tentative="1">
+      <w:start w:val="1"/>
+      <w:numFmt w:val="lowerLetter"/>
+      <w:lvlText w:val="%2."/>
+      <w:lvlJc w:val="left"/>
+      <w:pPr>
+        <w:ind w:left="2160" w:hanging="360"/>
+      </w:pPr>
+    </w:lvl>
+    <w:lvl w:ilvl="2" w:tplc="0409001B" w:tentative="1">
+      <w:start w:val="1"/>
+      <w:numFmt w:val="lowerRoman"/>
+      <w:lvlText w:val="%3."/>
+      <w:lvlJc w:val="right"/>
+      <w:pPr>
+        <w:ind w:left="2880" w:hanging="180"/>
+      </w:pPr>
+    </w:lvl>
+    <w:lvl w:ilvl="3" w:tplc="0409000F" w:tentative="1">
+      <w:start w:val="1"/>
+      <w:numFmt w:val="decimal"/>
+      <w:lvlText w:val="%4."/>
+      <w:lvlJc w:val="left"/>
+      <w:pPr>
+        <w:ind w:left="3600" w:hanging="360"/>
+      </w:pPr>
+    </w:lvl>
+    <w:lvl w:ilvl="4" w:tplc="04090019" w:tentative="1">
+      <w:start w:val="1"/>
+      <w:numFmt w:val="lowerLetter"/>
+      <w:lvlText w:val="%5."/>
+      <w:lvlJc w:val="left"/>
+      <w:pPr>
+        <w:ind w:left="4320" w:hanging="360"/>
+      </w:pPr>
+    </w:lvl>
+    <w:lvl w:ilvl="5" w:tplc="0409001B" w:tentative="1">
+      <w:start w:val="1"/>
+      <w:numFmt w:val="lowerRoman"/>
+      <w:lvlText w:val="%6."/>
+      <w:lvlJc w:val="right"/>
+      <w:pPr>
+        <w:ind w:left="5040" w:hanging="180"/>
+      </w:pPr>
+    </w:lvl>
+    <w:lvl w:ilvl="6" w:tplc="0409000F" w:tentative="1">
+      <w:start w:val="1"/>
+      <w:numFmt w:val="decimal"/>
+      <w:lvlText w:val="%7."/>
+      <w:lvlJc w:val="left"/>
+      <w:pPr>
+        <w:ind w:left="5760" w:hanging="360"/>
+      </w:pPr>
+    </w:lvl>
+    <w:lvl w:ilvl="7" w:tplc="04090019" w:tentative="1">
+      <w:start w:val="1"/>
+      <w:numFmt w:val="lowerLetter"/>
+      <w:lvlText w:val="%8."/>
+      <w:lvlJc w:val="left"/>
+      <w:pPr>
+        <w:ind w:left="6480" w:hanging="360"/>
+      </w:pPr>
+    </w:lvl>
+    <w:lvl w:ilvl="8" w:tplc="0409001B" w:tentative="1">
+      <w:start w:val="1"/>
+      <w:numFmt w:val="lowerRoman"/>
+      <w:lvlText w:val="%9."/>
+      <w:lvlJc w:val="right"/>
+      <w:pPr>
+        <w:ind w:left="7200" w:hanging="180"/>
+      </w:pPr>
+    </w:lvl>
+  </w:abstractNum>
+  <w:abstractNum w:abstractNumId="27" w15:restartNumberingAfterBreak="0">
+    <w:nsid w:val="5F45344A"/>
+    <w:multiLevelType w:val="hybridMultilevel"/>
+    <w:tmpl w:val="4516C1FA"/>
+    <w:lvl w:ilvl="0" w:tplc="455C5E3E">
+      <w:start w:val="1"/>
+      <w:numFmt w:val="lowerLetter"/>
+      <w:lvlText w:val="%1."/>
+      <w:lvlJc w:val="right"/>
+      <w:pPr>
+        <w:ind w:left="2340" w:hanging="360"/>
+      </w:pPr>
+      <w:rPr>
+        <w:rFonts w:asciiTheme="minorHAnsi" w:eastAsiaTheme="minorHAnsi" w:hAnsiTheme="minorHAnsi" w:cstheme="minorBidi"/>
+      </w:rPr>
+    </w:lvl>
+    <w:lvl w:ilvl="1" w:tplc="04090019" w:tentative="1">
+      <w:start w:val="1"/>
+      <w:numFmt w:val="lowerLetter"/>
+      <w:lvlText w:val="%2."/>
+      <w:lvlJc w:val="left"/>
+      <w:pPr>
+        <w:ind w:left="3060" w:hanging="360"/>
+      </w:pPr>
+    </w:lvl>
+    <w:lvl w:ilvl="2" w:tplc="0409001B" w:tentative="1">
+      <w:start w:val="1"/>
+      <w:numFmt w:val="lowerRoman"/>
+      <w:lvlText w:val="%3."/>
+      <w:lvlJc w:val="right"/>
+      <w:pPr>
+        <w:ind w:left="3780" w:hanging="180"/>
+      </w:pPr>
+    </w:lvl>
+    <w:lvl w:ilvl="3" w:tplc="0409000F" w:tentative="1">
+      <w:start w:val="1"/>
+      <w:numFmt w:val="decimal"/>
+      <w:lvlText w:val="%4."/>
+      <w:lvlJc w:val="left"/>
+      <w:pPr>
+        <w:ind w:left="4500" w:hanging="360"/>
+      </w:pPr>
+    </w:lvl>
+    <w:lvl w:ilvl="4" w:tplc="04090019" w:tentative="1">
+      <w:start w:val="1"/>
+      <w:numFmt w:val="lowerLetter"/>
+      <w:lvlText w:val="%5."/>
+      <w:lvlJc w:val="left"/>
+      <w:pPr>
+        <w:ind w:left="5220" w:hanging="360"/>
+      </w:pPr>
+    </w:lvl>
+    <w:lvl w:ilvl="5" w:tplc="0409001B" w:tentative="1">
+      <w:start w:val="1"/>
+      <w:numFmt w:val="lowerRoman"/>
+      <w:lvlText w:val="%6."/>
+      <w:lvlJc w:val="right"/>
+      <w:pPr>
+        <w:ind w:left="5940" w:hanging="180"/>
+      </w:pPr>
+    </w:lvl>
+    <w:lvl w:ilvl="6" w:tplc="0409000F" w:tentative="1">
+      <w:start w:val="1"/>
+      <w:numFmt w:val="decimal"/>
+      <w:lvlText w:val="%7."/>
+      <w:lvlJc w:val="left"/>
+      <w:pPr>
+        <w:ind w:left="6660" w:hanging="360"/>
+      </w:pPr>
+    </w:lvl>
+    <w:lvl w:ilvl="7" w:tplc="04090019" w:tentative="1">
+      <w:start w:val="1"/>
+      <w:numFmt w:val="lowerLetter"/>
+      <w:lvlText w:val="%8."/>
+      <w:lvlJc w:val="left"/>
+      <w:pPr>
+        <w:ind w:left="7380" w:hanging="360"/>
+      </w:pPr>
+    </w:lvl>
+    <w:lvl w:ilvl="8" w:tplc="0409001B" w:tentative="1">
+      <w:start w:val="1"/>
+      <w:numFmt w:val="lowerRoman"/>
+      <w:lvlText w:val="%9."/>
+      <w:lvlJc w:val="right"/>
+      <w:pPr>
+        <w:ind w:left="8100" w:hanging="180"/>
+      </w:pPr>
+    </w:lvl>
+  </w:abstractNum>
+  <w:abstractNum w:abstractNumId="28" w15:restartNumberingAfterBreak="0">
     <w:nsid w:val="5F661291"/>
     <w:multiLevelType w:val="hybridMultilevel"/>
     <w:tmpl w:val="FB98A614"/>
@@ -3431,7 +5290,96 @@
       </w:pPr>
     </w:lvl>
   </w:abstractNum>
-  <w:abstractNum w:abstractNumId="17" w15:restartNumberingAfterBreak="0">
+  <w:abstractNum w:abstractNumId="29" w15:restartNumberingAfterBreak="0">
+    <w:nsid w:val="5FA87DAC"/>
+    <w:multiLevelType w:val="hybridMultilevel"/>
+    <w:tmpl w:val="B5D05EAA"/>
+    <w:lvl w:ilvl="0" w:tplc="F5F2EB26">
+      <w:start w:val="1"/>
+      <w:numFmt w:val="decimal"/>
+      <w:lvlText w:val="%1."/>
+      <w:lvlJc w:val="left"/>
+      <w:pPr>
+        <w:ind w:left="1440" w:hanging="360"/>
+      </w:pPr>
+      <w:rPr>
+        <w:rFonts w:hint="default"/>
+      </w:rPr>
+    </w:lvl>
+    <w:lvl w:ilvl="1" w:tplc="04090019">
+      <w:start w:val="1"/>
+      <w:numFmt w:val="lowerLetter"/>
+      <w:lvlText w:val="%2."/>
+      <w:lvlJc w:val="left"/>
+      <w:pPr>
+        <w:ind w:left="2160" w:hanging="360"/>
+      </w:pPr>
+    </w:lvl>
+    <w:lvl w:ilvl="2" w:tplc="0409001B">
+      <w:start w:val="1"/>
+      <w:numFmt w:val="lowerRoman"/>
+      <w:lvlText w:val="%3."/>
+      <w:lvlJc w:val="right"/>
+      <w:pPr>
+        <w:ind w:left="2880" w:hanging="180"/>
+      </w:pPr>
+    </w:lvl>
+    <w:lvl w:ilvl="3" w:tplc="0409000F">
+      <w:start w:val="1"/>
+      <w:numFmt w:val="decimal"/>
+      <w:lvlText w:val="%4."/>
+      <w:lvlJc w:val="left"/>
+      <w:pPr>
+        <w:ind w:left="3600" w:hanging="360"/>
+      </w:pPr>
+    </w:lvl>
+    <w:lvl w:ilvl="4" w:tplc="04090019">
+      <w:start w:val="1"/>
+      <w:numFmt w:val="lowerLetter"/>
+      <w:lvlText w:val="%5."/>
+      <w:lvlJc w:val="left"/>
+      <w:pPr>
+        <w:ind w:left="4320" w:hanging="360"/>
+      </w:pPr>
+    </w:lvl>
+    <w:lvl w:ilvl="5" w:tplc="0409001B" w:tentative="1">
+      <w:start w:val="1"/>
+      <w:numFmt w:val="lowerRoman"/>
+      <w:lvlText w:val="%6."/>
+      <w:lvlJc w:val="right"/>
+      <w:pPr>
+        <w:ind w:left="5040" w:hanging="180"/>
+      </w:pPr>
+    </w:lvl>
+    <w:lvl w:ilvl="6" w:tplc="0409000F" w:tentative="1">
+      <w:start w:val="1"/>
+      <w:numFmt w:val="decimal"/>
+      <w:lvlText w:val="%7."/>
+      <w:lvlJc w:val="left"/>
+      <w:pPr>
+        <w:ind w:left="5760" w:hanging="360"/>
+      </w:pPr>
+    </w:lvl>
+    <w:lvl w:ilvl="7" w:tplc="04090019" w:tentative="1">
+      <w:start w:val="1"/>
+      <w:numFmt w:val="lowerLetter"/>
+      <w:lvlText w:val="%8."/>
+      <w:lvlJc w:val="left"/>
+      <w:pPr>
+        <w:ind w:left="6480" w:hanging="360"/>
+      </w:pPr>
+    </w:lvl>
+    <w:lvl w:ilvl="8" w:tplc="0409001B" w:tentative="1">
+      <w:start w:val="1"/>
+      <w:numFmt w:val="lowerRoman"/>
+      <w:lvlText w:val="%9."/>
+      <w:lvlJc w:val="right"/>
+      <w:pPr>
+        <w:ind w:left="7200" w:hanging="180"/>
+      </w:pPr>
+    </w:lvl>
+  </w:abstractNum>
+  <w:abstractNum w:abstractNumId="30" w15:restartNumberingAfterBreak="0">
     <w:nsid w:val="6CFB31FE"/>
     <w:multiLevelType w:val="hybridMultilevel"/>
     <w:tmpl w:val="96524516"/>
@@ -3523,7 +5471,7 @@
       </w:pPr>
     </w:lvl>
   </w:abstractNum>
-  <w:abstractNum w:abstractNumId="18" w15:restartNumberingAfterBreak="0">
+  <w:abstractNum w:abstractNumId="31" w15:restartNumberingAfterBreak="0">
     <w:nsid w:val="6DA9297B"/>
     <w:multiLevelType w:val="hybridMultilevel"/>
     <w:tmpl w:val="E47600FA"/>
@@ -3612,7 +5560,7 @@
       </w:pPr>
     </w:lvl>
   </w:abstractNum>
-  <w:abstractNum w:abstractNumId="19" w15:restartNumberingAfterBreak="0">
+  <w:abstractNum w:abstractNumId="32" w15:restartNumberingAfterBreak="0">
     <w:nsid w:val="6DE3691B"/>
     <w:multiLevelType w:val="hybridMultilevel"/>
     <w:tmpl w:val="B1BE69FC"/>
@@ -3701,7 +5649,271 @@
       </w:pPr>
     </w:lvl>
   </w:abstractNum>
-  <w:abstractNum w:abstractNumId="20" w15:restartNumberingAfterBreak="0">
+  <w:abstractNum w:abstractNumId="33" w15:restartNumberingAfterBreak="0">
+    <w:nsid w:val="6DF76938"/>
+    <w:multiLevelType w:val="hybridMultilevel"/>
+    <w:tmpl w:val="454CE964"/>
+    <w:lvl w:ilvl="0" w:tplc="696CD872">
+      <w:start w:val="1"/>
+      <w:numFmt w:val="lowerRoman"/>
+      <w:lvlText w:val="%1."/>
+      <w:lvlJc w:val="left"/>
+      <w:pPr>
+        <w:ind w:left="2160" w:hanging="720"/>
+      </w:pPr>
+      <w:rPr>
+        <w:rFonts w:hint="default"/>
+      </w:rPr>
+    </w:lvl>
+    <w:lvl w:ilvl="1" w:tplc="04090019" w:tentative="1">
+      <w:start w:val="1"/>
+      <w:numFmt w:val="lowerLetter"/>
+      <w:lvlText w:val="%2."/>
+      <w:lvlJc w:val="left"/>
+      <w:pPr>
+        <w:ind w:left="2520" w:hanging="360"/>
+      </w:pPr>
+    </w:lvl>
+    <w:lvl w:ilvl="2" w:tplc="0409001B" w:tentative="1">
+      <w:start w:val="1"/>
+      <w:numFmt w:val="lowerRoman"/>
+      <w:lvlText w:val="%3."/>
+      <w:lvlJc w:val="right"/>
+      <w:pPr>
+        <w:ind w:left="3240" w:hanging="180"/>
+      </w:pPr>
+    </w:lvl>
+    <w:lvl w:ilvl="3" w:tplc="0409000F" w:tentative="1">
+      <w:start w:val="1"/>
+      <w:numFmt w:val="decimal"/>
+      <w:lvlText w:val="%4."/>
+      <w:lvlJc w:val="left"/>
+      <w:pPr>
+        <w:ind w:left="3960" w:hanging="360"/>
+      </w:pPr>
+    </w:lvl>
+    <w:lvl w:ilvl="4" w:tplc="04090019" w:tentative="1">
+      <w:start w:val="1"/>
+      <w:numFmt w:val="lowerLetter"/>
+      <w:lvlText w:val="%5."/>
+      <w:lvlJc w:val="left"/>
+      <w:pPr>
+        <w:ind w:left="4680" w:hanging="360"/>
+      </w:pPr>
+    </w:lvl>
+    <w:lvl w:ilvl="5" w:tplc="0409001B" w:tentative="1">
+      <w:start w:val="1"/>
+      <w:numFmt w:val="lowerRoman"/>
+      <w:lvlText w:val="%6."/>
+      <w:lvlJc w:val="right"/>
+      <w:pPr>
+        <w:ind w:left="5400" w:hanging="180"/>
+      </w:pPr>
+    </w:lvl>
+    <w:lvl w:ilvl="6" w:tplc="0409000F" w:tentative="1">
+      <w:start w:val="1"/>
+      <w:numFmt w:val="decimal"/>
+      <w:lvlText w:val="%7."/>
+      <w:lvlJc w:val="left"/>
+      <w:pPr>
+        <w:ind w:left="6120" w:hanging="360"/>
+      </w:pPr>
+    </w:lvl>
+    <w:lvl w:ilvl="7" w:tplc="04090019" w:tentative="1">
+      <w:start w:val="1"/>
+      <w:numFmt w:val="lowerLetter"/>
+      <w:lvlText w:val="%8."/>
+      <w:lvlJc w:val="left"/>
+      <w:pPr>
+        <w:ind w:left="6840" w:hanging="360"/>
+      </w:pPr>
+    </w:lvl>
+    <w:lvl w:ilvl="8" w:tplc="0409001B" w:tentative="1">
+      <w:start w:val="1"/>
+      <w:numFmt w:val="lowerRoman"/>
+      <w:lvlText w:val="%9."/>
+      <w:lvlJc w:val="right"/>
+      <w:pPr>
+        <w:ind w:left="7560" w:hanging="180"/>
+      </w:pPr>
+    </w:lvl>
+  </w:abstractNum>
+  <w:abstractNum w:abstractNumId="34" w15:restartNumberingAfterBreak="0">
+    <w:nsid w:val="6E806488"/>
+    <w:multiLevelType w:val="hybridMultilevel"/>
+    <w:tmpl w:val="ACA824B0"/>
+    <w:lvl w:ilvl="0" w:tplc="04090019">
+      <w:start w:val="1"/>
+      <w:numFmt w:val="lowerLetter"/>
+      <w:lvlText w:val="%1."/>
+      <w:lvlJc w:val="left"/>
+      <w:pPr>
+        <w:ind w:left="1440" w:hanging="360"/>
+      </w:pPr>
+    </w:lvl>
+    <w:lvl w:ilvl="1" w:tplc="04090019" w:tentative="1">
+      <w:start w:val="1"/>
+      <w:numFmt w:val="lowerLetter"/>
+      <w:lvlText w:val="%2."/>
+      <w:lvlJc w:val="left"/>
+      <w:pPr>
+        <w:ind w:left="2160" w:hanging="360"/>
+      </w:pPr>
+    </w:lvl>
+    <w:lvl w:ilvl="2" w:tplc="0409001B" w:tentative="1">
+      <w:start w:val="1"/>
+      <w:numFmt w:val="lowerRoman"/>
+      <w:lvlText w:val="%3."/>
+      <w:lvlJc w:val="right"/>
+      <w:pPr>
+        <w:ind w:left="2880" w:hanging="180"/>
+      </w:pPr>
+    </w:lvl>
+    <w:lvl w:ilvl="3" w:tplc="0409000F" w:tentative="1">
+      <w:start w:val="1"/>
+      <w:numFmt w:val="decimal"/>
+      <w:lvlText w:val="%4."/>
+      <w:lvlJc w:val="left"/>
+      <w:pPr>
+        <w:ind w:left="3600" w:hanging="360"/>
+      </w:pPr>
+    </w:lvl>
+    <w:lvl w:ilvl="4" w:tplc="04090019" w:tentative="1">
+      <w:start w:val="1"/>
+      <w:numFmt w:val="lowerLetter"/>
+      <w:lvlText w:val="%5."/>
+      <w:lvlJc w:val="left"/>
+      <w:pPr>
+        <w:ind w:left="4320" w:hanging="360"/>
+      </w:pPr>
+    </w:lvl>
+    <w:lvl w:ilvl="5" w:tplc="0409001B" w:tentative="1">
+      <w:start w:val="1"/>
+      <w:numFmt w:val="lowerRoman"/>
+      <w:lvlText w:val="%6."/>
+      <w:lvlJc w:val="right"/>
+      <w:pPr>
+        <w:ind w:left="5040" w:hanging="180"/>
+      </w:pPr>
+    </w:lvl>
+    <w:lvl w:ilvl="6" w:tplc="0409000F" w:tentative="1">
+      <w:start w:val="1"/>
+      <w:numFmt w:val="decimal"/>
+      <w:lvlText w:val="%7."/>
+      <w:lvlJc w:val="left"/>
+      <w:pPr>
+        <w:ind w:left="5760" w:hanging="360"/>
+      </w:pPr>
+    </w:lvl>
+    <w:lvl w:ilvl="7" w:tplc="04090019" w:tentative="1">
+      <w:start w:val="1"/>
+      <w:numFmt w:val="lowerLetter"/>
+      <w:lvlText w:val="%8."/>
+      <w:lvlJc w:val="left"/>
+      <w:pPr>
+        <w:ind w:left="6480" w:hanging="360"/>
+      </w:pPr>
+    </w:lvl>
+    <w:lvl w:ilvl="8" w:tplc="0409001B" w:tentative="1">
+      <w:start w:val="1"/>
+      <w:numFmt w:val="lowerRoman"/>
+      <w:lvlText w:val="%9."/>
+      <w:lvlJc w:val="right"/>
+      <w:pPr>
+        <w:ind w:left="7200" w:hanging="180"/>
+      </w:pPr>
+    </w:lvl>
+  </w:abstractNum>
+  <w:abstractNum w:abstractNumId="35" w15:restartNumberingAfterBreak="0">
+    <w:nsid w:val="729767F2"/>
+    <w:multiLevelType w:val="hybridMultilevel"/>
+    <w:tmpl w:val="3FAE4492"/>
+    <w:lvl w:ilvl="0" w:tplc="7D7ED614">
+      <w:start w:val="1"/>
+      <w:numFmt w:val="lowerRoman"/>
+      <w:lvlText w:val="%1."/>
+      <w:lvlJc w:val="left"/>
+      <w:pPr>
+        <w:ind w:left="2160" w:hanging="720"/>
+      </w:pPr>
+      <w:rPr>
+        <w:rFonts w:hint="default"/>
+      </w:rPr>
+    </w:lvl>
+    <w:lvl w:ilvl="1" w:tplc="04090019" w:tentative="1">
+      <w:start w:val="1"/>
+      <w:numFmt w:val="lowerLetter"/>
+      <w:lvlText w:val="%2."/>
+      <w:lvlJc w:val="left"/>
+      <w:pPr>
+        <w:ind w:left="2520" w:hanging="360"/>
+      </w:pPr>
+    </w:lvl>
+    <w:lvl w:ilvl="2" w:tplc="0409001B" w:tentative="1">
+      <w:start w:val="1"/>
+      <w:numFmt w:val="lowerRoman"/>
+      <w:lvlText w:val="%3."/>
+      <w:lvlJc w:val="right"/>
+      <w:pPr>
+        <w:ind w:left="3240" w:hanging="180"/>
+      </w:pPr>
+    </w:lvl>
+    <w:lvl w:ilvl="3" w:tplc="0409000F" w:tentative="1">
+      <w:start w:val="1"/>
+      <w:numFmt w:val="decimal"/>
+      <w:lvlText w:val="%4."/>
+      <w:lvlJc w:val="left"/>
+      <w:pPr>
+        <w:ind w:left="3960" w:hanging="360"/>
+      </w:pPr>
+    </w:lvl>
+    <w:lvl w:ilvl="4" w:tplc="04090019" w:tentative="1">
+      <w:start w:val="1"/>
+      <w:numFmt w:val="lowerLetter"/>
+      <w:lvlText w:val="%5."/>
+      <w:lvlJc w:val="left"/>
+      <w:pPr>
+        <w:ind w:left="4680" w:hanging="360"/>
+      </w:pPr>
+    </w:lvl>
+    <w:lvl w:ilvl="5" w:tplc="0409001B" w:tentative="1">
+      <w:start w:val="1"/>
+      <w:numFmt w:val="lowerRoman"/>
+      <w:lvlText w:val="%6."/>
+      <w:lvlJc w:val="right"/>
+      <w:pPr>
+        <w:ind w:left="5400" w:hanging="180"/>
+      </w:pPr>
+    </w:lvl>
+    <w:lvl w:ilvl="6" w:tplc="0409000F" w:tentative="1">
+      <w:start w:val="1"/>
+      <w:numFmt w:val="decimal"/>
+      <w:lvlText w:val="%7."/>
+      <w:lvlJc w:val="left"/>
+      <w:pPr>
+        <w:ind w:left="6120" w:hanging="360"/>
+      </w:pPr>
+    </w:lvl>
+    <w:lvl w:ilvl="7" w:tplc="04090019" w:tentative="1">
+      <w:start w:val="1"/>
+      <w:numFmt w:val="lowerLetter"/>
+      <w:lvlText w:val="%8."/>
+      <w:lvlJc w:val="left"/>
+      <w:pPr>
+        <w:ind w:left="6840" w:hanging="360"/>
+      </w:pPr>
+    </w:lvl>
+    <w:lvl w:ilvl="8" w:tplc="0409001B" w:tentative="1">
+      <w:start w:val="1"/>
+      <w:numFmt w:val="lowerRoman"/>
+      <w:lvlText w:val="%9."/>
+      <w:lvlJc w:val="right"/>
+      <w:pPr>
+        <w:ind w:left="7560" w:hanging="180"/>
+      </w:pPr>
+    </w:lvl>
+  </w:abstractNum>
+  <w:abstractNum w:abstractNumId="36" w15:restartNumberingAfterBreak="0">
     <w:nsid w:val="7CDA0D08"/>
     <w:multiLevelType w:val="hybridMultilevel"/>
     <w:tmpl w:val="D00279EA"/>
@@ -3787,6 +5999,92 @@
       <w:lvlJc w:val="right"/>
       <w:pPr>
         <w:ind w:left="7560" w:hanging="180"/>
+      </w:pPr>
+    </w:lvl>
+  </w:abstractNum>
+  <w:abstractNum w:abstractNumId="37" w15:restartNumberingAfterBreak="0">
+    <w:nsid w:val="7DE34159"/>
+    <w:multiLevelType w:val="hybridMultilevel"/>
+    <w:tmpl w:val="ACA824B0"/>
+    <w:lvl w:ilvl="0" w:tplc="04090019">
+      <w:start w:val="1"/>
+      <w:numFmt w:val="lowerLetter"/>
+      <w:lvlText w:val="%1."/>
+      <w:lvlJc w:val="left"/>
+      <w:pPr>
+        <w:ind w:left="1440" w:hanging="360"/>
+      </w:pPr>
+    </w:lvl>
+    <w:lvl w:ilvl="1" w:tplc="04090019" w:tentative="1">
+      <w:start w:val="1"/>
+      <w:numFmt w:val="lowerLetter"/>
+      <w:lvlText w:val="%2."/>
+      <w:lvlJc w:val="left"/>
+      <w:pPr>
+        <w:ind w:left="2160" w:hanging="360"/>
+      </w:pPr>
+    </w:lvl>
+    <w:lvl w:ilvl="2" w:tplc="0409001B" w:tentative="1">
+      <w:start w:val="1"/>
+      <w:numFmt w:val="lowerRoman"/>
+      <w:lvlText w:val="%3."/>
+      <w:lvlJc w:val="right"/>
+      <w:pPr>
+        <w:ind w:left="2880" w:hanging="180"/>
+      </w:pPr>
+    </w:lvl>
+    <w:lvl w:ilvl="3" w:tplc="0409000F" w:tentative="1">
+      <w:start w:val="1"/>
+      <w:numFmt w:val="decimal"/>
+      <w:lvlText w:val="%4."/>
+      <w:lvlJc w:val="left"/>
+      <w:pPr>
+        <w:ind w:left="3600" w:hanging="360"/>
+      </w:pPr>
+    </w:lvl>
+    <w:lvl w:ilvl="4" w:tplc="04090019" w:tentative="1">
+      <w:start w:val="1"/>
+      <w:numFmt w:val="lowerLetter"/>
+      <w:lvlText w:val="%5."/>
+      <w:lvlJc w:val="left"/>
+      <w:pPr>
+        <w:ind w:left="4320" w:hanging="360"/>
+      </w:pPr>
+    </w:lvl>
+    <w:lvl w:ilvl="5" w:tplc="0409001B" w:tentative="1">
+      <w:start w:val="1"/>
+      <w:numFmt w:val="lowerRoman"/>
+      <w:lvlText w:val="%6."/>
+      <w:lvlJc w:val="right"/>
+      <w:pPr>
+        <w:ind w:left="5040" w:hanging="180"/>
+      </w:pPr>
+    </w:lvl>
+    <w:lvl w:ilvl="6" w:tplc="0409000F" w:tentative="1">
+      <w:start w:val="1"/>
+      <w:numFmt w:val="decimal"/>
+      <w:lvlText w:val="%7."/>
+      <w:lvlJc w:val="left"/>
+      <w:pPr>
+        <w:ind w:left="5760" w:hanging="360"/>
+      </w:pPr>
+    </w:lvl>
+    <w:lvl w:ilvl="7" w:tplc="04090019" w:tentative="1">
+      <w:start w:val="1"/>
+      <w:numFmt w:val="lowerLetter"/>
+      <w:lvlText w:val="%8."/>
+      <w:lvlJc w:val="left"/>
+      <w:pPr>
+        <w:ind w:left="6480" w:hanging="360"/>
+      </w:pPr>
+    </w:lvl>
+    <w:lvl w:ilvl="8" w:tplc="0409001B" w:tentative="1">
+      <w:start w:val="1"/>
+      <w:numFmt w:val="lowerRoman"/>
+      <w:lvlText w:val="%9."/>
+      <w:lvlJc w:val="right"/>
+      <w:pPr>
+        <w:ind w:left="7200" w:hanging="180"/>
       </w:pPr>
     </w:lvl>
   </w:abstractNum>
@@ -3794,64 +6092,115 @@
     <w:abstractNumId w:val="1"/>
   </w:num>
   <w:num w:numId="2">
-    <w:abstractNumId w:val="9"/>
+    <w:abstractNumId w:val="15"/>
   </w:num>
   <w:num w:numId="3">
-    <w:abstractNumId w:val="16"/>
+    <w:abstractNumId w:val="28"/>
   </w:num>
   <w:num w:numId="4">
-    <w:abstractNumId w:val="2"/>
+    <w:abstractNumId w:val="5"/>
   </w:num>
   <w:num w:numId="5">
-    <w:abstractNumId w:val="17"/>
+    <w:abstractNumId w:val="30"/>
   </w:num>
   <w:num w:numId="6">
     <w:abstractNumId w:val="0"/>
   </w:num>
   <w:num w:numId="7">
+    <w:abstractNumId w:val="18"/>
+  </w:num>
+  <w:num w:numId="8">
     <w:abstractNumId w:val="11"/>
   </w:num>
-  <w:num w:numId="8">
-    <w:abstractNumId w:val="5"/>
+  <w:num w:numId="9">
+    <w:abstractNumId w:val="6"/>
   </w:num>
-  <w:num w:numId="9">
+  <w:num w:numId="10">
+    <w:abstractNumId w:val="17"/>
+  </w:num>
+  <w:num w:numId="11">
+    <w:abstractNumId w:val="22"/>
+  </w:num>
+  <w:num w:numId="12">
+    <w:abstractNumId w:val="19"/>
+  </w:num>
+  <w:num w:numId="13">
+    <w:abstractNumId w:val="14"/>
+  </w:num>
+  <w:num w:numId="14">
+    <w:abstractNumId w:val="23"/>
+  </w:num>
+  <w:num w:numId="15">
+    <w:abstractNumId w:val="20"/>
+  </w:num>
+  <w:num w:numId="16">
+    <w:abstractNumId w:val="12"/>
+  </w:num>
+  <w:num w:numId="17">
+    <w:abstractNumId w:val="36"/>
+  </w:num>
+  <w:num w:numId="18">
+    <w:abstractNumId w:val="13"/>
+  </w:num>
+  <w:num w:numId="19">
+    <w:abstractNumId w:val="9"/>
+  </w:num>
+  <w:num w:numId="20">
+    <w:abstractNumId w:val="31"/>
+  </w:num>
+  <w:num w:numId="21">
+    <w:abstractNumId w:val="32"/>
+  </w:num>
+  <w:num w:numId="22">
     <w:abstractNumId w:val="3"/>
   </w:num>
-  <w:num w:numId="10">
+  <w:num w:numId="23">
+    <w:abstractNumId w:val="26"/>
+  </w:num>
+  <w:num w:numId="24">
+    <w:abstractNumId w:val="37"/>
+  </w:num>
+  <w:num w:numId="25">
+    <w:abstractNumId w:val="8"/>
+  </w:num>
+  <w:num w:numId="26">
+    <w:abstractNumId w:val="34"/>
+  </w:num>
+  <w:num w:numId="27">
+    <w:abstractNumId w:val="2"/>
+  </w:num>
+  <w:num w:numId="28">
+    <w:abstractNumId w:val="7"/>
+  </w:num>
+  <w:num w:numId="29">
+    <w:abstractNumId w:val="35"/>
+  </w:num>
+  <w:num w:numId="30">
     <w:abstractNumId w:val="10"/>
   </w:num>
-  <w:num w:numId="11">
-    <w:abstractNumId w:val="14"/>
+  <w:num w:numId="31">
+    <w:abstractNumId w:val="24"/>
   </w:num>
-  <w:num w:numId="12">
-    <w:abstractNumId w:val="12"/>
+  <w:num w:numId="32">
+    <w:abstractNumId w:val="33"/>
   </w:num>
-  <w:num w:numId="13">
-    <w:abstractNumId w:val="8"/>
+  <w:num w:numId="33">
+    <w:abstractNumId w:val="21"/>
   </w:num>
-  <w:num w:numId="14">
-    <w:abstractNumId w:val="15"/>
-  </w:num>
-  <w:num w:numId="15">
-    <w:abstractNumId w:val="13"/>
-  </w:num>
-  <w:num w:numId="16">
-    <w:abstractNumId w:val="6"/>
-  </w:num>
-  <w:num w:numId="17">
-    <w:abstractNumId w:val="20"/>
-  </w:num>
-  <w:num w:numId="18">
-    <w:abstractNumId w:val="7"/>
-  </w:num>
-  <w:num w:numId="19">
+  <w:num w:numId="34">
     <w:abstractNumId w:val="4"/>
   </w:num>
-  <w:num w:numId="20">
-    <w:abstractNumId w:val="18"/>
+  <w:num w:numId="35">
+    <w:abstractNumId w:val="29"/>
   </w:num>
-  <w:num w:numId="21">
-    <w:abstractNumId w:val="19"/>
+  <w:num w:numId="36">
+    <w:abstractNumId w:val="25"/>
+  </w:num>
+  <w:num w:numId="37">
+    <w:abstractNumId w:val="27"/>
+  </w:num>
+  <w:num w:numId="38">
+    <w:abstractNumId w:val="16"/>
   </w:num>
 </w:numbering>
 </file>
@@ -4255,6 +6604,27 @@
     <w:name w:val="Normal"/>
     <w:qFormat/>
   </w:style>
+  <w:style w:type="paragraph" w:styleId="Heading1">
+    <w:name w:val="heading 1"/>
+    <w:basedOn w:val="Normal"/>
+    <w:next w:val="Normal"/>
+    <w:link w:val="Heading1Char"/>
+    <w:uiPriority w:val="9"/>
+    <w:qFormat/>
+    <w:rsid w:val="00B94A4A"/>
+    <w:pPr>
+      <w:keepNext/>
+      <w:keepLines/>
+      <w:spacing w:before="240" w:after="0"/>
+      <w:outlineLvl w:val="0"/>
+    </w:pPr>
+    <w:rPr>
+      <w:rFonts w:asciiTheme="majorHAnsi" w:eastAsiaTheme="majorEastAsia" w:hAnsiTheme="majorHAnsi" w:cstheme="majorBidi"/>
+      <w:color w:val="2F5496" w:themeColor="accent1" w:themeShade="BF"/>
+      <w:sz w:val="32"/>
+      <w:szCs w:val="32"/>
+    </w:rPr>
+  </w:style>
   <w:style w:type="character" w:default="1" w:styleId="DefaultParagraphFont">
     <w:name w:val="Default Paragraph Font"/>
     <w:uiPriority w:val="1"/>
@@ -4358,6 +6728,75 @@
     <w:rPr>
       <w:color w:val="605E5C"/>
       <w:shd w:val="clear" w:color="auto" w:fill="E1DFDD"/>
+    </w:rPr>
+  </w:style>
+  <w:style w:type="character" w:customStyle="1" w:styleId="Heading1Char">
+    <w:name w:val="Heading 1 Char"/>
+    <w:basedOn w:val="DefaultParagraphFont"/>
+    <w:link w:val="Heading1"/>
+    <w:uiPriority w:val="9"/>
+    <w:rsid w:val="00B94A4A"/>
+    <w:rPr>
+      <w:rFonts w:asciiTheme="majorHAnsi" w:eastAsiaTheme="majorEastAsia" w:hAnsiTheme="majorHAnsi" w:cstheme="majorBidi"/>
+      <w:color w:val="2F5496" w:themeColor="accent1" w:themeShade="BF"/>
+      <w:sz w:val="32"/>
+      <w:szCs w:val="32"/>
+    </w:rPr>
+  </w:style>
+  <w:style w:type="paragraph" w:styleId="TOCHeading">
+    <w:name w:val="TOC Heading"/>
+    <w:basedOn w:val="Heading1"/>
+    <w:next w:val="Normal"/>
+    <w:uiPriority w:val="39"/>
+    <w:unhideWhenUsed/>
+    <w:qFormat/>
+    <w:rsid w:val="00B94A4A"/>
+    <w:pPr>
+      <w:outlineLvl w:val="9"/>
+    </w:pPr>
+  </w:style>
+  <w:style w:type="paragraph" w:styleId="TOC1">
+    <w:name w:val="toc 1"/>
+    <w:basedOn w:val="Normal"/>
+    <w:next w:val="Normal"/>
+    <w:autoRedefine/>
+    <w:uiPriority w:val="39"/>
+    <w:unhideWhenUsed/>
+    <w:rsid w:val="00B94A4A"/>
+    <w:pPr>
+      <w:spacing w:after="100"/>
+    </w:pPr>
+  </w:style>
+  <w:style w:type="paragraph" w:styleId="TOC2">
+    <w:name w:val="toc 2"/>
+    <w:basedOn w:val="Normal"/>
+    <w:next w:val="Normal"/>
+    <w:autoRedefine/>
+    <w:uiPriority w:val="39"/>
+    <w:unhideWhenUsed/>
+    <w:rsid w:val="00B94A4A"/>
+    <w:pPr>
+      <w:spacing w:after="100"/>
+      <w:ind w:left="220"/>
+    </w:pPr>
+    <w:rPr>
+      <w:rFonts w:eastAsiaTheme="minorEastAsia" w:cs="Times New Roman"/>
+    </w:rPr>
+  </w:style>
+  <w:style w:type="paragraph" w:styleId="TOC3">
+    <w:name w:val="toc 3"/>
+    <w:basedOn w:val="Normal"/>
+    <w:next w:val="Normal"/>
+    <w:autoRedefine/>
+    <w:uiPriority w:val="39"/>
+    <w:unhideWhenUsed/>
+    <w:rsid w:val="00B94A4A"/>
+    <w:pPr>
+      <w:spacing w:after="100"/>
+      <w:ind w:left="440"/>
+    </w:pPr>
+    <w:rPr>
+      <w:rFonts w:eastAsiaTheme="minorEastAsia" w:cs="Times New Roman"/>
     </w:rPr>
   </w:style>
 </w:styles>

</xml_diff>